<commit_message>
Update SRS Record version 2.1
</commit_message>
<xml_diff>
--- a/Docs/SRS_Record.docx
+++ b/Docs/SRS_Record.docx
@@ -692,7 +692,7 @@
             </w:rPr>
             <w:fldChar w:fldCharType="separate"/>
           </w:r>
-          <w:hyperlink w:anchor="_Toc197267434" w:history="1">
+          <w:hyperlink w:anchor="_Toc197364618" w:history="1">
             <w:r>
               <w:rPr>
                 <w:rStyle w:val="Hyperlink"/>
@@ -720,7 +720,7 @@
                 <w:noProof/>
                 <w:webHidden/>
               </w:rPr>
-              <w:instrText xml:space="preserve"> PAGEREF _Toc197267434 \h </w:instrText>
+              <w:instrText xml:space="preserve"> PAGEREF _Toc197364618 \h </w:instrText>
             </w:r>
             <w:r>
               <w:rPr>
@@ -766,7 +766,7 @@
               <w14:ligatures w14:val="standardContextual"/>
             </w:rPr>
           </w:pPr>
-          <w:hyperlink w:anchor="_Toc197267435" w:history="1">
+          <w:hyperlink w:anchor="_Toc197364619" w:history="1">
             <w:r>
               <w:rPr>
                 <w:rStyle w:val="Hyperlink"/>
@@ -812,7 +812,7 @@
                 <w:noProof/>
                 <w:webHidden/>
               </w:rPr>
-              <w:instrText xml:space="preserve"> PAGEREF _Toc197267435 \h </w:instrText>
+              <w:instrText xml:space="preserve"> PAGEREF _Toc197364619 \h </w:instrText>
             </w:r>
             <w:r>
               <w:rPr>
@@ -858,7 +858,7 @@
               <w14:ligatures w14:val="standardContextual"/>
             </w:rPr>
           </w:pPr>
-          <w:hyperlink w:anchor="_Toc197267436" w:history="1">
+          <w:hyperlink w:anchor="_Toc197364620" w:history="1">
             <w:r>
               <w:rPr>
                 <w:rStyle w:val="Hyperlink"/>
@@ -904,7 +904,7 @@
                 <w:noProof/>
                 <w:webHidden/>
               </w:rPr>
-              <w:instrText xml:space="preserve"> PAGEREF _Toc197267436 \h </w:instrText>
+              <w:instrText xml:space="preserve"> PAGEREF _Toc197364620 \h </w:instrText>
             </w:r>
             <w:r>
               <w:rPr>
@@ -950,7 +950,7 @@
               <w14:ligatures w14:val="standardContextual"/>
             </w:rPr>
           </w:pPr>
-          <w:hyperlink w:anchor="_Toc197267437" w:history="1">
+          <w:hyperlink w:anchor="_Toc197364621" w:history="1">
             <w:r>
               <w:rPr>
                 <w:rStyle w:val="Hyperlink"/>
@@ -996,7 +996,7 @@
                 <w:noProof/>
                 <w:webHidden/>
               </w:rPr>
-              <w:instrText xml:space="preserve"> PAGEREF _Toc197267437 \h </w:instrText>
+              <w:instrText xml:space="preserve"> PAGEREF _Toc197364621 \h </w:instrText>
             </w:r>
             <w:r>
               <w:rPr>
@@ -1042,7 +1042,7 @@
               <w14:ligatures w14:val="standardContextual"/>
             </w:rPr>
           </w:pPr>
-          <w:hyperlink w:anchor="_Toc197267438" w:history="1">
+          <w:hyperlink w:anchor="_Toc197364622" w:history="1">
             <w:r>
               <w:rPr>
                 <w:rStyle w:val="Hyperlink"/>
@@ -1088,7 +1088,7 @@
                 <w:noProof/>
                 <w:webHidden/>
               </w:rPr>
-              <w:instrText xml:space="preserve"> PAGEREF _Toc197267438 \h </w:instrText>
+              <w:instrText xml:space="preserve"> PAGEREF _Toc197364622 \h </w:instrText>
             </w:r>
             <w:r>
               <w:rPr>
@@ -1134,7 +1134,7 @@
               <w14:ligatures w14:val="standardContextual"/>
             </w:rPr>
           </w:pPr>
-          <w:hyperlink w:anchor="_Toc197267439" w:history="1">
+          <w:hyperlink w:anchor="_Toc197364623" w:history="1">
             <w:r>
               <w:rPr>
                 <w:rStyle w:val="Hyperlink"/>
@@ -1180,7 +1180,7 @@
                 <w:noProof/>
                 <w:webHidden/>
               </w:rPr>
-              <w:instrText xml:space="preserve"> PAGEREF _Toc197267439 \h </w:instrText>
+              <w:instrText xml:space="preserve"> PAGEREF _Toc197364623 \h </w:instrText>
             </w:r>
             <w:r>
               <w:rPr>
@@ -1226,7 +1226,7 @@
               <w14:ligatures w14:val="standardContextual"/>
             </w:rPr>
           </w:pPr>
-          <w:hyperlink w:anchor="_Toc197267440" w:history="1">
+          <w:hyperlink w:anchor="_Toc197364624" w:history="1">
             <w:r>
               <w:rPr>
                 <w:rStyle w:val="Hyperlink"/>
@@ -1272,7 +1272,7 @@
                 <w:noProof/>
                 <w:webHidden/>
               </w:rPr>
-              <w:instrText xml:space="preserve"> PAGEREF _Toc197267440 \h </w:instrText>
+              <w:instrText xml:space="preserve"> PAGEREF _Toc197364624 \h </w:instrText>
             </w:r>
             <w:r>
               <w:rPr>
@@ -1318,7 +1318,7 @@
               <w14:ligatures w14:val="standardContextual"/>
             </w:rPr>
           </w:pPr>
-          <w:hyperlink w:anchor="_Toc197267441" w:history="1">
+          <w:hyperlink w:anchor="_Toc197364625" w:history="1">
             <w:r>
               <w:rPr>
                 <w:rStyle w:val="Hyperlink"/>
@@ -1364,7 +1364,7 @@
                 <w:noProof/>
                 <w:webHidden/>
               </w:rPr>
-              <w:instrText xml:space="preserve"> PAGEREF _Toc197267441 \h </w:instrText>
+              <w:instrText xml:space="preserve"> PAGEREF _Toc197364625 \h </w:instrText>
             </w:r>
             <w:r>
               <w:rPr>
@@ -1410,7 +1410,7 @@
               <w14:ligatures w14:val="standardContextual"/>
             </w:rPr>
           </w:pPr>
-          <w:hyperlink w:anchor="_Toc197267442" w:history="1">
+          <w:hyperlink w:anchor="_Toc197364626" w:history="1">
             <w:r>
               <w:rPr>
                 <w:rStyle w:val="Hyperlink"/>
@@ -1456,7 +1456,7 @@
                 <w:noProof/>
                 <w:webHidden/>
               </w:rPr>
-              <w:instrText xml:space="preserve"> PAGEREF _Toc197267442 \h </w:instrText>
+              <w:instrText xml:space="preserve"> PAGEREF _Toc197364626 \h </w:instrText>
             </w:r>
             <w:r>
               <w:rPr>
@@ -1502,7 +1502,7 @@
               <w14:ligatures w14:val="standardContextual"/>
             </w:rPr>
           </w:pPr>
-          <w:hyperlink w:anchor="_Toc197267443" w:history="1">
+          <w:hyperlink w:anchor="_Toc197364627" w:history="1">
             <w:r>
               <w:rPr>
                 <w:rStyle w:val="Hyperlink"/>
@@ -1548,7 +1548,7 @@
                 <w:noProof/>
                 <w:webHidden/>
               </w:rPr>
-              <w:instrText xml:space="preserve"> PAGEREF _Toc197267443 \h </w:instrText>
+              <w:instrText xml:space="preserve"> PAGEREF _Toc197364627 \h </w:instrText>
             </w:r>
             <w:r>
               <w:rPr>
@@ -1594,7 +1594,7 @@
               <w14:ligatures w14:val="standardContextual"/>
             </w:rPr>
           </w:pPr>
-          <w:hyperlink w:anchor="_Toc197267444" w:history="1">
+          <w:hyperlink w:anchor="_Toc197364628" w:history="1">
             <w:r>
               <w:rPr>
                 <w:rStyle w:val="Hyperlink"/>
@@ -1640,7 +1640,7 @@
                 <w:noProof/>
                 <w:webHidden/>
               </w:rPr>
-              <w:instrText xml:space="preserve"> PAGEREF _Toc197267444 \h </w:instrText>
+              <w:instrText xml:space="preserve"> PAGEREF _Toc197364628 \h </w:instrText>
             </w:r>
             <w:r>
               <w:rPr>
@@ -1686,7 +1686,7 @@
               <w14:ligatures w14:val="standardContextual"/>
             </w:rPr>
           </w:pPr>
-          <w:hyperlink w:anchor="_Toc197267445" w:history="1">
+          <w:hyperlink w:anchor="_Toc197364629" w:history="1">
             <w:r>
               <w:rPr>
                 <w:rStyle w:val="Hyperlink"/>
@@ -1732,7 +1732,7 @@
                 <w:noProof/>
                 <w:webHidden/>
               </w:rPr>
-              <w:instrText xml:space="preserve"> PAGEREF _Toc197267445 \h </w:instrText>
+              <w:instrText xml:space="preserve"> PAGEREF _Toc197364629 \h </w:instrText>
             </w:r>
             <w:r>
               <w:rPr>
@@ -1778,7 +1778,7 @@
               <w14:ligatures w14:val="standardContextual"/>
             </w:rPr>
           </w:pPr>
-          <w:hyperlink w:anchor="_Toc197267446" w:history="1">
+          <w:hyperlink w:anchor="_Toc197364630" w:history="1">
             <w:r>
               <w:rPr>
                 <w:rStyle w:val="Hyperlink"/>
@@ -1825,7 +1825,7 @@
                 <w:noProof/>
                 <w:webHidden/>
               </w:rPr>
-              <w:instrText xml:space="preserve"> PAGEREF _Toc197267446 \h </w:instrText>
+              <w:instrText xml:space="preserve"> PAGEREF _Toc197364630 \h </w:instrText>
             </w:r>
             <w:r>
               <w:rPr>
@@ -1871,7 +1871,7 @@
               <w14:ligatures w14:val="standardContextual"/>
             </w:rPr>
           </w:pPr>
-          <w:hyperlink w:anchor="_Toc197267447" w:history="1">
+          <w:hyperlink w:anchor="_Toc197364631" w:history="1">
             <w:r>
               <w:rPr>
                 <w:rStyle w:val="Hyperlink"/>
@@ -1917,7 +1917,7 @@
                 <w:noProof/>
                 <w:webHidden/>
               </w:rPr>
-              <w:instrText xml:space="preserve"> PAGEREF _Toc197267447 \h </w:instrText>
+              <w:instrText xml:space="preserve"> PAGEREF _Toc197364631 \h </w:instrText>
             </w:r>
             <w:r>
               <w:rPr>
@@ -1963,7 +1963,7 @@
               <w14:ligatures w14:val="standardContextual"/>
             </w:rPr>
           </w:pPr>
-          <w:hyperlink w:anchor="_Toc197267448" w:history="1">
+          <w:hyperlink w:anchor="_Toc197364632" w:history="1">
             <w:r>
               <w:rPr>
                 <w:rStyle w:val="Hyperlink"/>
@@ -2009,7 +2009,7 @@
                 <w:noProof/>
                 <w:webHidden/>
               </w:rPr>
-              <w:instrText xml:space="preserve"> PAGEREF _Toc197267448 \h </w:instrText>
+              <w:instrText xml:space="preserve"> PAGEREF _Toc197364632 \h </w:instrText>
             </w:r>
             <w:r>
               <w:rPr>
@@ -2055,7 +2055,7 @@
               <w14:ligatures w14:val="standardContextual"/>
             </w:rPr>
           </w:pPr>
-          <w:hyperlink w:anchor="_Toc197267449" w:history="1">
+          <w:hyperlink w:anchor="_Toc197364633" w:history="1">
             <w:r>
               <w:rPr>
                 <w:rStyle w:val="Hyperlink"/>
@@ -2101,7 +2101,7 @@
                 <w:noProof/>
                 <w:webHidden/>
               </w:rPr>
-              <w:instrText xml:space="preserve"> PAGEREF _Toc197267449 \h </w:instrText>
+              <w:instrText xml:space="preserve"> PAGEREF _Toc197364633 \h </w:instrText>
             </w:r>
             <w:r>
               <w:rPr>
@@ -2147,7 +2147,7 @@
               <w14:ligatures w14:val="standardContextual"/>
             </w:rPr>
           </w:pPr>
-          <w:hyperlink w:anchor="_Toc197267450" w:history="1">
+          <w:hyperlink w:anchor="_Toc197364634" w:history="1">
             <w:r>
               <w:rPr>
                 <w:rStyle w:val="Hyperlink"/>
@@ -2193,7 +2193,7 @@
                 <w:noProof/>
                 <w:webHidden/>
               </w:rPr>
-              <w:instrText xml:space="preserve"> PAGEREF _Toc197267450 \h </w:instrText>
+              <w:instrText xml:space="preserve"> PAGEREF _Toc197364634 \h </w:instrText>
             </w:r>
             <w:r>
               <w:rPr>
@@ -2239,7 +2239,7 @@
               <w14:ligatures w14:val="standardContextual"/>
             </w:rPr>
           </w:pPr>
-          <w:hyperlink w:anchor="_Toc197267451" w:history="1">
+          <w:hyperlink w:anchor="_Toc197364635" w:history="1">
             <w:r>
               <w:rPr>
                 <w:rStyle w:val="Hyperlink"/>
@@ -2285,7 +2285,7 @@
                 <w:noProof/>
                 <w:webHidden/>
               </w:rPr>
-              <w:instrText xml:space="preserve"> PAGEREF _Toc197267451 \h </w:instrText>
+              <w:instrText xml:space="preserve"> PAGEREF _Toc197364635 \h </w:instrText>
             </w:r>
             <w:r>
               <w:rPr>
@@ -2331,7 +2331,7 @@
               <w14:ligatures w14:val="standardContextual"/>
             </w:rPr>
           </w:pPr>
-          <w:hyperlink w:anchor="_Toc197267452" w:history="1">
+          <w:hyperlink w:anchor="_Toc197364636" w:history="1">
             <w:r>
               <w:rPr>
                 <w:rStyle w:val="Hyperlink"/>
@@ -2377,7 +2377,7 @@
                 <w:noProof/>
                 <w:webHidden/>
               </w:rPr>
-              <w:instrText xml:space="preserve"> PAGEREF _Toc197267452 \h </w:instrText>
+              <w:instrText xml:space="preserve"> PAGEREF _Toc197364636 \h </w:instrText>
             </w:r>
             <w:r>
               <w:rPr>
@@ -2423,7 +2423,7 @@
               <w14:ligatures w14:val="standardContextual"/>
             </w:rPr>
           </w:pPr>
-          <w:hyperlink w:anchor="_Toc197267453" w:history="1">
+          <w:hyperlink w:anchor="_Toc197364637" w:history="1">
             <w:r>
               <w:rPr>
                 <w:rStyle w:val="Hyperlink"/>
@@ -2469,7 +2469,7 @@
                 <w:noProof/>
                 <w:webHidden/>
               </w:rPr>
-              <w:instrText xml:space="preserve"> PAGEREF _Toc197267453 \h </w:instrText>
+              <w:instrText xml:space="preserve"> PAGEREF _Toc197364637 \h </w:instrText>
             </w:r>
             <w:r>
               <w:rPr>
@@ -2514,7 +2514,7 @@
               <w14:ligatures w14:val="standardContextual"/>
             </w:rPr>
           </w:pPr>
-          <w:hyperlink w:anchor="_Toc197267454" w:history="1">
+          <w:hyperlink w:anchor="_Toc197364638" w:history="1">
             <w:r>
               <w:rPr>
                 <w:rStyle w:val="Hyperlink"/>
@@ -2543,7 +2543,7 @@
                 <w:noProof/>
                 <w:webHidden/>
               </w:rPr>
-              <w:instrText xml:space="preserve"> PAGEREF _Toc197267454 \h </w:instrText>
+              <w:instrText xml:space="preserve"> PAGEREF _Toc197364638 \h </w:instrText>
             </w:r>
             <w:r>
               <w:rPr>
@@ -2588,7 +2588,7 @@
               <w14:ligatures w14:val="standardContextual"/>
             </w:rPr>
           </w:pPr>
-          <w:hyperlink w:anchor="_Toc197267455" w:history="1">
+          <w:hyperlink w:anchor="_Toc197364639" w:history="1">
             <w:r>
               <w:rPr>
                 <w:rStyle w:val="Hyperlink"/>
@@ -2617,7 +2617,7 @@
                 <w:noProof/>
                 <w:webHidden/>
               </w:rPr>
-              <w:instrText xml:space="preserve"> PAGEREF _Toc197267455 \h </w:instrText>
+              <w:instrText xml:space="preserve"> PAGEREF _Toc197364639 \h </w:instrText>
             </w:r>
             <w:r>
               <w:rPr>
@@ -2662,7 +2662,7 @@
               <w14:ligatures w14:val="standardContextual"/>
             </w:rPr>
           </w:pPr>
-          <w:hyperlink w:anchor="_Toc197267456" w:history="1">
+          <w:hyperlink w:anchor="_Toc197364640" w:history="1">
             <w:r>
               <w:rPr>
                 <w:rStyle w:val="Hyperlink"/>
@@ -2691,7 +2691,7 @@
                 <w:noProof/>
                 <w:webHidden/>
               </w:rPr>
-              <w:instrText xml:space="preserve"> PAGEREF _Toc197267456 \h </w:instrText>
+              <w:instrText xml:space="preserve"> PAGEREF _Toc197364640 \h </w:instrText>
             </w:r>
             <w:r>
               <w:rPr>
@@ -2736,7 +2736,7 @@
               <w14:ligatures w14:val="standardContextual"/>
             </w:rPr>
           </w:pPr>
-          <w:hyperlink w:anchor="_Toc197267457" w:history="1">
+          <w:hyperlink w:anchor="_Toc197364641" w:history="1">
             <w:r>
               <w:rPr>
                 <w:rStyle w:val="Hyperlink"/>
@@ -2765,7 +2765,7 @@
                 <w:noProof/>
                 <w:webHidden/>
               </w:rPr>
-              <w:instrText xml:space="preserve"> PAGEREF _Toc197267457 \h </w:instrText>
+              <w:instrText xml:space="preserve"> PAGEREF _Toc197364641 \h </w:instrText>
             </w:r>
             <w:r>
               <w:rPr>
@@ -2810,7 +2810,7 @@
               <w14:ligatures w14:val="standardContextual"/>
             </w:rPr>
           </w:pPr>
-          <w:hyperlink w:anchor="_Toc197267458" w:history="1">
+          <w:hyperlink w:anchor="_Toc197364642" w:history="1">
             <w:r>
               <w:rPr>
                 <w:rStyle w:val="Hyperlink"/>
@@ -2839,7 +2839,7 @@
                 <w:noProof/>
                 <w:webHidden/>
               </w:rPr>
-              <w:instrText xml:space="preserve"> PAGEREF _Toc197267458 \h </w:instrText>
+              <w:instrText xml:space="preserve"> PAGEREF _Toc197364642 \h </w:instrText>
             </w:r>
             <w:r>
               <w:rPr>
@@ -2885,7 +2885,7 @@
               <w14:ligatures w14:val="standardContextual"/>
             </w:rPr>
           </w:pPr>
-          <w:hyperlink w:anchor="_Toc197267459" w:history="1">
+          <w:hyperlink w:anchor="_Toc197364643" w:history="1">
             <w:r>
               <w:rPr>
                 <w:rStyle w:val="Hyperlink"/>
@@ -2931,7 +2931,7 @@
                 <w:noProof/>
                 <w:webHidden/>
               </w:rPr>
-              <w:instrText xml:space="preserve"> PAGEREF _Toc197267459 \h </w:instrText>
+              <w:instrText xml:space="preserve"> PAGEREF _Toc197364643 \h </w:instrText>
             </w:r>
             <w:r>
               <w:rPr>
@@ -2977,7 +2977,7 @@
               <w14:ligatures w14:val="standardContextual"/>
             </w:rPr>
           </w:pPr>
-          <w:hyperlink w:anchor="_Toc197267460" w:history="1">
+          <w:hyperlink w:anchor="_Toc197364644" w:history="1">
             <w:r>
               <w:rPr>
                 <w:rStyle w:val="Hyperlink"/>
@@ -3023,7 +3023,7 @@
                 <w:noProof/>
                 <w:webHidden/>
               </w:rPr>
-              <w:instrText xml:space="preserve"> PAGEREF _Toc197267460 \h </w:instrText>
+              <w:instrText xml:space="preserve"> PAGEREF _Toc197364644 \h </w:instrText>
             </w:r>
             <w:r>
               <w:rPr>
@@ -3069,7 +3069,7 @@
               <w14:ligatures w14:val="standardContextual"/>
             </w:rPr>
           </w:pPr>
-          <w:hyperlink w:anchor="_Toc197267461" w:history="1">
+          <w:hyperlink w:anchor="_Toc197364645" w:history="1">
             <w:r>
               <w:rPr>
                 <w:rStyle w:val="Hyperlink"/>
@@ -3115,7 +3115,99 @@
                 <w:noProof/>
                 <w:webHidden/>
               </w:rPr>
-              <w:instrText xml:space="preserve"> PAGEREF _Toc197267461 \h </w:instrText>
+              <w:instrText xml:space="preserve"> PAGEREF _Toc197364645 \h </w:instrText>
+            </w:r>
+            <w:r>
+              <w:rPr>
+                <w:noProof/>
+                <w:webHidden/>
+              </w:rPr>
+            </w:r>
+            <w:r>
+              <w:rPr>
+                <w:noProof/>
+                <w:webHidden/>
+              </w:rPr>
+              <w:fldChar w:fldCharType="separate"/>
+            </w:r>
+            <w:r>
+              <w:rPr>
+                <w:noProof/>
+                <w:webHidden/>
+              </w:rPr>
+              <w:t>11</w:t>
+            </w:r>
+            <w:r>
+              <w:rPr>
+                <w:noProof/>
+                <w:webHidden/>
+              </w:rPr>
+              <w:fldChar w:fldCharType="end"/>
+            </w:r>
+          </w:hyperlink>
+        </w:p>
+        <w:p>
+          <w:pPr>
+            <w:pStyle w:val="TOC2"/>
+            <w:tabs>
+              <w:tab w:val="left" w:pos="960"/>
+              <w:tab w:val="right" w:leader="dot" w:pos="9350"/>
+            </w:tabs>
+            <w:rPr>
+              <w:noProof/>
+              <w:kern w:val="2"/>
+              <w:sz w:val="24"/>
+              <w:szCs w:val="24"/>
+              <w14:ligatures w14:val="standardContextual"/>
+            </w:rPr>
+          </w:pPr>
+          <w:hyperlink w:anchor="_Toc197364646" w:history="1">
+            <w:r>
+              <w:rPr>
+                <w:rStyle w:val="Hyperlink"/>
+                <w:rFonts w:ascii="Arial" w:hAnsi="Arial" w:cs="Arial"/>
+                <w:noProof/>
+              </w:rPr>
+              <w:t>2.6.</w:t>
+            </w:r>
+            <w:r>
+              <w:rPr>
+                <w:noProof/>
+                <w:kern w:val="2"/>
+                <w:sz w:val="24"/>
+                <w:szCs w:val="24"/>
+                <w14:ligatures w14:val="standardContextual"/>
+              </w:rPr>
+              <w:tab/>
+            </w:r>
+            <w:r>
+              <w:rPr>
+                <w:rStyle w:val="Hyperlink"/>
+                <w:rFonts w:ascii="Arial" w:hAnsi="Arial" w:cs="Arial"/>
+                <w:noProof/>
+              </w:rPr>
+              <w:t>Software Design Description</w:t>
+            </w:r>
+            <w:r>
+              <w:rPr>
+                <w:noProof/>
+                <w:webHidden/>
+              </w:rPr>
+              <w:tab/>
+            </w:r>
+            <w:r>
+              <w:rPr>
+                <w:noProof/>
+                <w:webHidden/>
+              </w:rPr>
+              <w:fldChar w:fldCharType="begin"/>
+            </w:r>
+            <w:r>
+              <w:rPr>
+                <w:noProof/>
+                <w:webHidden/>
+              </w:rPr>
+              <w:instrText xml:space="preserve"> PAGEREF _Toc197364646 \h </w:instrText>
             </w:r>
             <w:r>
               <w:rPr>
@@ -3161,14 +3253,14 @@
               <w14:ligatures w14:val="standardContextual"/>
             </w:rPr>
           </w:pPr>
-          <w:hyperlink w:anchor="_Toc197267462" w:history="1">
+          <w:hyperlink w:anchor="_Toc197364647" w:history="1">
             <w:r>
               <w:rPr>
                 <w:rStyle w:val="Hyperlink"/>
                 <w:rFonts w:ascii="Arial" w:hAnsi="Arial" w:cs="Arial"/>
                 <w:noProof/>
               </w:rPr>
-              <w:t>2.5.5.3.</w:t>
+              <w:t>2.6.1.</w:t>
             </w:r>
             <w:r>
               <w:rPr>
@@ -3186,7 +3278,7 @@
                 <w:rFonts w:ascii="Arial" w:hAnsi="Arial" w:cs="Arial"/>
                 <w:noProof/>
               </w:rPr>
-              <w:t>Security</w:t>
+              <w:t>Sequence Diagrams</w:t>
             </w:r>
             <w:r>
               <w:rPr>
@@ -3207,7 +3299,7 @@
                 <w:noProof/>
                 <w:webHidden/>
               </w:rPr>
-              <w:instrText xml:space="preserve"> PAGEREF _Toc197267462 \h </w:instrText>
+              <w:instrText xml:space="preserve"> PAGEREF _Toc197364647 \h </w:instrText>
             </w:r>
             <w:r>
               <w:rPr>
@@ -3253,14 +3345,14 @@
               <w14:ligatures w14:val="standardContextual"/>
             </w:rPr>
           </w:pPr>
-          <w:hyperlink w:anchor="_Toc197267463" w:history="1">
+          <w:hyperlink w:anchor="_Toc197364648" w:history="1">
             <w:r>
               <w:rPr>
                 <w:rStyle w:val="Hyperlink"/>
                 <w:rFonts w:ascii="Arial" w:hAnsi="Arial" w:cs="Arial"/>
                 <w:noProof/>
               </w:rPr>
-              <w:t>2.5.5.4.</w:t>
+              <w:t>2.6.1.1.</w:t>
             </w:r>
             <w:r>
               <w:rPr>
@@ -3278,7 +3370,7 @@
                 <w:rFonts w:ascii="Arial" w:hAnsi="Arial" w:cs="Arial"/>
                 <w:noProof/>
               </w:rPr>
-              <w:t>Maintainability</w:t>
+              <w:t>Create a new course</w:t>
             </w:r>
             <w:r>
               <w:rPr>
@@ -3299,7 +3391,7 @@
                 <w:noProof/>
                 <w:webHidden/>
               </w:rPr>
-              <w:instrText xml:space="preserve"> PAGEREF _Toc197267463 \h </w:instrText>
+              <w:instrText xml:space="preserve"> PAGEREF _Toc197364648 \h </w:instrText>
             </w:r>
             <w:r>
               <w:rPr>
@@ -3319,7 +3411,7 @@
                 <w:noProof/>
                 <w:webHidden/>
               </w:rPr>
-              <w:t>12</w:t>
+              <w:t>11</w:t>
             </w:r>
             <w:r>
               <w:rPr>
@@ -3345,14 +3437,14 @@
               <w14:ligatures w14:val="standardContextual"/>
             </w:rPr>
           </w:pPr>
-          <w:hyperlink w:anchor="_Toc197267464" w:history="1">
+          <w:hyperlink w:anchor="_Toc197364649" w:history="1">
             <w:r>
               <w:rPr>
                 <w:rStyle w:val="Hyperlink"/>
                 <w:rFonts w:ascii="Arial" w:hAnsi="Arial" w:cs="Arial"/>
                 <w:noProof/>
               </w:rPr>
-              <w:t>2.5.5.5.</w:t>
+              <w:t>2.6.1.2.</w:t>
             </w:r>
             <w:r>
               <w:rPr>
@@ -3370,7 +3462,7 @@
                 <w:rFonts w:ascii="Arial" w:hAnsi="Arial" w:cs="Arial"/>
                 <w:noProof/>
               </w:rPr>
-              <w:t>Portability</w:t>
+              <w:t>View course</w:t>
             </w:r>
             <w:r>
               <w:rPr>
@@ -3391,7 +3483,7 @@
                 <w:noProof/>
                 <w:webHidden/>
               </w:rPr>
-              <w:instrText xml:space="preserve"> PAGEREF _Toc197267464 \h </w:instrText>
+              <w:instrText xml:space="preserve"> PAGEREF _Toc197364649 \h </w:instrText>
             </w:r>
             <w:r>
               <w:rPr>
@@ -3411,7 +3503,7 @@
                 <w:noProof/>
                 <w:webHidden/>
               </w:rPr>
-              <w:t>12</w:t>
+              <w:t>11</w:t>
             </w:r>
             <w:r>
               <w:rPr>
@@ -3437,14 +3529,14 @@
               <w14:ligatures w14:val="standardContextual"/>
             </w:rPr>
           </w:pPr>
-          <w:hyperlink w:anchor="_Toc197267465" w:history="1">
+          <w:hyperlink w:anchor="_Toc197364650" w:history="1">
             <w:r>
               <w:rPr>
                 <w:rStyle w:val="Hyperlink"/>
                 <w:rFonts w:ascii="Arial" w:hAnsi="Arial" w:cs="Arial"/>
                 <w:noProof/>
               </w:rPr>
-              <w:t>2.5.5.6.</w:t>
+              <w:t>2.6.1.3.</w:t>
             </w:r>
             <w:r>
               <w:rPr>
@@ -3462,7 +3554,7 @@
                 <w:rFonts w:ascii="Arial" w:hAnsi="Arial" w:cs="Arial"/>
                 <w:noProof/>
               </w:rPr>
-              <w:t>Performance</w:t>
+              <w:t>Search course</w:t>
             </w:r>
             <w:r>
               <w:rPr>
@@ -3483,7 +3575,7 @@
                 <w:noProof/>
                 <w:webHidden/>
               </w:rPr>
-              <w:instrText xml:space="preserve"> PAGEREF _Toc197267465 \h </w:instrText>
+              <w:instrText xml:space="preserve"> PAGEREF _Toc197364650 \h </w:instrText>
             </w:r>
             <w:r>
               <w:rPr>
@@ -3503,99 +3595,7 @@
                 <w:noProof/>
                 <w:webHidden/>
               </w:rPr>
-              <w:t>12</w:t>
-            </w:r>
-            <w:r>
-              <w:rPr>
-                <w:noProof/>
-                <w:webHidden/>
-              </w:rPr>
-              <w:fldChar w:fldCharType="end"/>
-            </w:r>
-          </w:hyperlink>
-        </w:p>
-        <w:p>
-          <w:pPr>
-            <w:pStyle w:val="TOC2"/>
-            <w:tabs>
-              <w:tab w:val="left" w:pos="960"/>
-              <w:tab w:val="right" w:leader="dot" w:pos="9350"/>
-            </w:tabs>
-            <w:rPr>
-              <w:noProof/>
-              <w:kern w:val="2"/>
-              <w:sz w:val="24"/>
-              <w:szCs w:val="24"/>
-              <w14:ligatures w14:val="standardContextual"/>
-            </w:rPr>
-          </w:pPr>
-          <w:hyperlink w:anchor="_Toc197267466" w:history="1">
-            <w:r>
-              <w:rPr>
-                <w:rStyle w:val="Hyperlink"/>
-                <w:rFonts w:ascii="Arial" w:hAnsi="Arial" w:cs="Arial"/>
-                <w:noProof/>
-              </w:rPr>
-              <w:t>2.6.</w:t>
-            </w:r>
-            <w:r>
-              <w:rPr>
-                <w:noProof/>
-                <w:kern w:val="2"/>
-                <w:sz w:val="24"/>
-                <w:szCs w:val="24"/>
-                <w14:ligatures w14:val="standardContextual"/>
-              </w:rPr>
-              <w:tab/>
-            </w:r>
-            <w:r>
-              <w:rPr>
-                <w:rStyle w:val="Hyperlink"/>
-                <w:rFonts w:ascii="Arial" w:hAnsi="Arial" w:cs="Arial"/>
-                <w:noProof/>
-              </w:rPr>
-              <w:t>Software Design Description</w:t>
-            </w:r>
-            <w:r>
-              <w:rPr>
-                <w:noProof/>
-                <w:webHidden/>
-              </w:rPr>
-              <w:tab/>
-            </w:r>
-            <w:r>
-              <w:rPr>
-                <w:noProof/>
-                <w:webHidden/>
-              </w:rPr>
-              <w:fldChar w:fldCharType="begin"/>
-            </w:r>
-            <w:r>
-              <w:rPr>
-                <w:noProof/>
-                <w:webHidden/>
-              </w:rPr>
-              <w:instrText xml:space="preserve"> PAGEREF _Toc197267466 \h </w:instrText>
-            </w:r>
-            <w:r>
-              <w:rPr>
-                <w:noProof/>
-                <w:webHidden/>
-              </w:rPr>
-            </w:r>
-            <w:r>
-              <w:rPr>
-                <w:noProof/>
-                <w:webHidden/>
-              </w:rPr>
-              <w:fldChar w:fldCharType="separate"/>
-            </w:r>
-            <w:r>
-              <w:rPr>
-                <w:noProof/>
-                <w:webHidden/>
-              </w:rPr>
-              <w:t>13</w:t>
+              <w:t>11</w:t>
             </w:r>
             <w:r>
               <w:rPr>
@@ -3621,14 +3621,15 @@
               <w14:ligatures w14:val="standardContextual"/>
             </w:rPr>
           </w:pPr>
-          <w:hyperlink w:anchor="_Toc197267467" w:history="1">
+          <w:hyperlink w:anchor="_Toc197364651" w:history="1">
             <w:r>
               <w:rPr>
                 <w:rStyle w:val="Hyperlink"/>
                 <w:rFonts w:ascii="Arial" w:hAnsi="Arial" w:cs="Arial"/>
-                <w:noProof/>
-              </w:rPr>
-              <w:t>2.6.1.</w:t>
+                <w:i/>
+                <w:noProof/>
+              </w:rPr>
+              <w:t>2.6.1.4.</w:t>
             </w:r>
             <w:r>
               <w:rPr>
@@ -3644,9 +3645,10 @@
               <w:rPr>
                 <w:rStyle w:val="Hyperlink"/>
                 <w:rFonts w:ascii="Arial" w:hAnsi="Arial" w:cs="Arial"/>
-                <w:noProof/>
-              </w:rPr>
-              <w:t>Sequence Diagrams</w:t>
+                <w:iCs/>
+                <w:noProof/>
+              </w:rPr>
+              <w:t>Update course information</w:t>
             </w:r>
             <w:r>
               <w:rPr>
@@ -3667,7 +3669,7 @@
                 <w:noProof/>
                 <w:webHidden/>
               </w:rPr>
-              <w:instrText xml:space="preserve"> PAGEREF _Toc197267467 \h </w:instrText>
+              <w:instrText xml:space="preserve"> PAGEREF _Toc197364651 \h </w:instrText>
             </w:r>
             <w:r>
               <w:rPr>
@@ -3687,7 +3689,7 @@
                 <w:noProof/>
                 <w:webHidden/>
               </w:rPr>
-              <w:t>13</w:t>
+              <w:t>11</w:t>
             </w:r>
             <w:r>
               <w:rPr>
@@ -3713,14 +3715,14 @@
               <w14:ligatures w14:val="standardContextual"/>
             </w:rPr>
           </w:pPr>
-          <w:hyperlink w:anchor="_Toc197267468" w:history="1">
+          <w:hyperlink w:anchor="_Toc197364652" w:history="1">
             <w:r>
               <w:rPr>
                 <w:rStyle w:val="Hyperlink"/>
                 <w:rFonts w:ascii="Arial" w:hAnsi="Arial" w:cs="Arial"/>
                 <w:noProof/>
               </w:rPr>
-              <w:t>2.6.1.1.</w:t>
+              <w:t>2.6.1.5.</w:t>
             </w:r>
             <w:r>
               <w:rPr>
@@ -3736,9 +3738,10 @@
               <w:rPr>
                 <w:rStyle w:val="Hyperlink"/>
                 <w:rFonts w:ascii="Arial" w:hAnsi="Arial" w:cs="Arial"/>
-                <w:noProof/>
-              </w:rPr>
-              <w:t>Cập nhật thông tin nhân viên</w:t>
+                <w:iCs/>
+                <w:noProof/>
+              </w:rPr>
+              <w:t>Delete course</w:t>
             </w:r>
             <w:r>
               <w:rPr>
@@ -3759,7 +3762,7 @@
                 <w:noProof/>
                 <w:webHidden/>
               </w:rPr>
-              <w:instrText xml:space="preserve"> PAGEREF _Toc197267468 \h </w:instrText>
+              <w:instrText xml:space="preserve"> PAGEREF _Toc197364652 \h </w:instrText>
             </w:r>
             <w:r>
               <w:rPr>
@@ -3779,7 +3782,7 @@
                 <w:noProof/>
                 <w:webHidden/>
               </w:rPr>
-              <w:t>13</w:t>
+              <w:t>11</w:t>
             </w:r>
             <w:r>
               <w:rPr>
@@ -3805,14 +3808,14 @@
               <w14:ligatures w14:val="standardContextual"/>
             </w:rPr>
           </w:pPr>
-          <w:hyperlink w:anchor="_Toc197267469" w:history="1">
+          <w:hyperlink w:anchor="_Toc197364653" w:history="1">
             <w:r>
               <w:rPr>
                 <w:rStyle w:val="Hyperlink"/>
                 <w:rFonts w:ascii="Arial" w:hAnsi="Arial" w:cs="Arial"/>
                 <w:noProof/>
               </w:rPr>
-              <w:t>2.6.1.2.</w:t>
+              <w:t>2.6.2.</w:t>
             </w:r>
             <w:r>
               <w:rPr>
@@ -3830,7 +3833,7 @@
                 <w:rFonts w:ascii="Arial" w:hAnsi="Arial" w:cs="Arial"/>
                 <w:noProof/>
               </w:rPr>
-              <w:t>Quan hệ Gia đình</w:t>
+              <w:t>Activity Diagrams</w:t>
             </w:r>
             <w:r>
               <w:rPr>
@@ -3851,7 +3854,7 @@
                 <w:noProof/>
                 <w:webHidden/>
               </w:rPr>
-              <w:instrText xml:space="preserve"> PAGEREF _Toc197267469 \h </w:instrText>
+              <w:instrText xml:space="preserve"> PAGEREF _Toc197364653 \h </w:instrText>
             </w:r>
             <w:r>
               <w:rPr>
@@ -3871,7 +3874,7 @@
                 <w:noProof/>
                 <w:webHidden/>
               </w:rPr>
-              <w:t>14</w:t>
+              <w:t>11</w:t>
             </w:r>
             <w:r>
               <w:rPr>
@@ -3897,14 +3900,14 @@
               <w14:ligatures w14:val="standardContextual"/>
             </w:rPr>
           </w:pPr>
-          <w:hyperlink w:anchor="_Toc197267470" w:history="1">
+          <w:hyperlink w:anchor="_Toc197364654" w:history="1">
             <w:r>
               <w:rPr>
                 <w:rStyle w:val="Hyperlink"/>
                 <w:rFonts w:ascii="Arial" w:hAnsi="Arial" w:cs="Arial"/>
                 <w:noProof/>
               </w:rPr>
-              <w:t>2.6.2.</w:t>
+              <w:t>2.6.2.1.</w:t>
             </w:r>
             <w:r>
               <w:rPr>
@@ -3922,7 +3925,7 @@
                 <w:rFonts w:ascii="Arial" w:hAnsi="Arial" w:cs="Arial"/>
                 <w:noProof/>
               </w:rPr>
-              <w:t>Activity Diagrams</w:t>
+              <w:t>Create a new course</w:t>
             </w:r>
             <w:r>
               <w:rPr>
@@ -3943,7 +3946,7 @@
                 <w:noProof/>
                 <w:webHidden/>
               </w:rPr>
-              <w:instrText xml:space="preserve"> PAGEREF _Toc197267470 \h </w:instrText>
+              <w:instrText xml:space="preserve"> PAGEREF _Toc197364654 \h </w:instrText>
             </w:r>
             <w:r>
               <w:rPr>
@@ -3963,7 +3966,7 @@
                 <w:noProof/>
                 <w:webHidden/>
               </w:rPr>
-              <w:t>15</w:t>
+              <w:t>11</w:t>
             </w:r>
             <w:r>
               <w:rPr>
@@ -3989,14 +3992,14 @@
               <w14:ligatures w14:val="standardContextual"/>
             </w:rPr>
           </w:pPr>
-          <w:hyperlink w:anchor="_Toc197267471" w:history="1">
+          <w:hyperlink w:anchor="_Toc197364655" w:history="1">
             <w:r>
               <w:rPr>
                 <w:rStyle w:val="Hyperlink"/>
                 <w:rFonts w:ascii="Arial" w:hAnsi="Arial" w:cs="Arial"/>
                 <w:noProof/>
               </w:rPr>
-              <w:t>2.6.2.1.</w:t>
+              <w:t>2.6.2.2.</w:t>
             </w:r>
             <w:r>
               <w:rPr>
@@ -4014,7 +4017,7 @@
                 <w:rFonts w:ascii="Arial" w:hAnsi="Arial" w:cs="Arial"/>
                 <w:noProof/>
               </w:rPr>
-              <w:t>Cập nhật thông tin nhân viên</w:t>
+              <w:t>View course</w:t>
             </w:r>
             <w:r>
               <w:rPr>
@@ -4035,7 +4038,7 @@
                 <w:noProof/>
                 <w:webHidden/>
               </w:rPr>
-              <w:instrText xml:space="preserve"> PAGEREF _Toc197267471 \h </w:instrText>
+              <w:instrText xml:space="preserve"> PAGEREF _Toc197364655 \h </w:instrText>
             </w:r>
             <w:r>
               <w:rPr>
@@ -4055,7 +4058,7 @@
                 <w:noProof/>
                 <w:webHidden/>
               </w:rPr>
-              <w:t>15</w:t>
+              <w:t>11</w:t>
             </w:r>
             <w:r>
               <w:rPr>
@@ -4081,14 +4084,14 @@
               <w14:ligatures w14:val="standardContextual"/>
             </w:rPr>
           </w:pPr>
-          <w:hyperlink w:anchor="_Toc197267472" w:history="1">
+          <w:hyperlink w:anchor="_Toc197364656" w:history="1">
             <w:r>
               <w:rPr>
                 <w:rStyle w:val="Hyperlink"/>
                 <w:rFonts w:ascii="Arial" w:hAnsi="Arial" w:cs="Arial"/>
                 <w:noProof/>
               </w:rPr>
-              <w:t>2.6.3.</w:t>
+              <w:t>2.6.2.3.</w:t>
             </w:r>
             <w:r>
               <w:rPr>
@@ -4106,7 +4109,7 @@
                 <w:rFonts w:ascii="Arial" w:hAnsi="Arial" w:cs="Arial"/>
                 <w:noProof/>
               </w:rPr>
-              <w:t>State Diagram</w:t>
+              <w:t>Search course</w:t>
             </w:r>
             <w:r>
               <w:rPr>
@@ -4127,7 +4130,7 @@
                 <w:noProof/>
                 <w:webHidden/>
               </w:rPr>
-              <w:instrText xml:space="preserve"> PAGEREF _Toc197267472 \h </w:instrText>
+              <w:instrText xml:space="preserve"> PAGEREF _Toc197364656 \h </w:instrText>
             </w:r>
             <w:r>
               <w:rPr>
@@ -4147,7 +4150,7 @@
                 <w:noProof/>
                 <w:webHidden/>
               </w:rPr>
-              <w:t>15</w:t>
+              <w:t>11</w:t>
             </w:r>
             <w:r>
               <w:rPr>
@@ -4173,14 +4176,14 @@
               <w14:ligatures w14:val="standardContextual"/>
             </w:rPr>
           </w:pPr>
-          <w:hyperlink w:anchor="_Toc197267473" w:history="1">
+          <w:hyperlink w:anchor="_Toc197364657" w:history="1">
             <w:r>
               <w:rPr>
                 <w:rStyle w:val="Hyperlink"/>
                 <w:rFonts w:ascii="Arial" w:hAnsi="Arial" w:cs="Arial"/>
                 <w:noProof/>
               </w:rPr>
-              <w:t>2.6.4.</w:t>
+              <w:t>2.6.2.4.</w:t>
             </w:r>
             <w:r>
               <w:rPr>
@@ -4198,7 +4201,7 @@
                 <w:rFonts w:ascii="Arial" w:hAnsi="Arial" w:cs="Arial"/>
                 <w:noProof/>
               </w:rPr>
-              <w:t>Class Diagram</w:t>
+              <w:t>Update course information</w:t>
             </w:r>
             <w:r>
               <w:rPr>
@@ -4219,7 +4222,7 @@
                 <w:noProof/>
                 <w:webHidden/>
               </w:rPr>
-              <w:instrText xml:space="preserve"> PAGEREF _Toc197267473 \h </w:instrText>
+              <w:instrText xml:space="preserve"> PAGEREF _Toc197364657 \h </w:instrText>
             </w:r>
             <w:r>
               <w:rPr>
@@ -4239,7 +4242,7 @@
                 <w:noProof/>
                 <w:webHidden/>
               </w:rPr>
-              <w:t>16</w:t>
+              <w:t>11</w:t>
             </w:r>
             <w:r>
               <w:rPr>
@@ -4265,14 +4268,14 @@
               <w14:ligatures w14:val="standardContextual"/>
             </w:rPr>
           </w:pPr>
-          <w:hyperlink w:anchor="_Toc197267474" w:history="1">
+          <w:hyperlink w:anchor="_Toc197364658" w:history="1">
             <w:r>
               <w:rPr>
                 <w:rStyle w:val="Hyperlink"/>
                 <w:rFonts w:ascii="Arial" w:hAnsi="Arial" w:cs="Arial"/>
                 <w:noProof/>
               </w:rPr>
-              <w:t>2.6.5.</w:t>
+              <w:t>2.6.2.5.</w:t>
             </w:r>
             <w:r>
               <w:rPr>
@@ -4290,6 +4293,282 @@
                 <w:rFonts w:ascii="Arial" w:hAnsi="Arial" w:cs="Arial"/>
                 <w:noProof/>
               </w:rPr>
+              <w:t>Delete course</w:t>
+            </w:r>
+            <w:r>
+              <w:rPr>
+                <w:noProof/>
+                <w:webHidden/>
+              </w:rPr>
+              <w:tab/>
+            </w:r>
+            <w:r>
+              <w:rPr>
+                <w:noProof/>
+                <w:webHidden/>
+              </w:rPr>
+              <w:fldChar w:fldCharType="begin"/>
+            </w:r>
+            <w:r>
+              <w:rPr>
+                <w:noProof/>
+                <w:webHidden/>
+              </w:rPr>
+              <w:instrText xml:space="preserve"> PAGEREF _Toc197364658 \h </w:instrText>
+            </w:r>
+            <w:r>
+              <w:rPr>
+                <w:noProof/>
+                <w:webHidden/>
+              </w:rPr>
+            </w:r>
+            <w:r>
+              <w:rPr>
+                <w:noProof/>
+                <w:webHidden/>
+              </w:rPr>
+              <w:fldChar w:fldCharType="separate"/>
+            </w:r>
+            <w:r>
+              <w:rPr>
+                <w:noProof/>
+                <w:webHidden/>
+              </w:rPr>
+              <w:t>11</w:t>
+            </w:r>
+            <w:r>
+              <w:rPr>
+                <w:noProof/>
+                <w:webHidden/>
+              </w:rPr>
+              <w:fldChar w:fldCharType="end"/>
+            </w:r>
+          </w:hyperlink>
+        </w:p>
+        <w:p>
+          <w:pPr>
+            <w:pStyle w:val="TOC2"/>
+            <w:tabs>
+              <w:tab w:val="left" w:pos="1200"/>
+              <w:tab w:val="right" w:leader="dot" w:pos="9350"/>
+            </w:tabs>
+            <w:rPr>
+              <w:noProof/>
+              <w:kern w:val="2"/>
+              <w:sz w:val="24"/>
+              <w:szCs w:val="24"/>
+              <w14:ligatures w14:val="standardContextual"/>
+            </w:rPr>
+          </w:pPr>
+          <w:hyperlink w:anchor="_Toc197364659" w:history="1">
+            <w:r>
+              <w:rPr>
+                <w:rStyle w:val="Hyperlink"/>
+                <w:rFonts w:ascii="Arial" w:hAnsi="Arial" w:cs="Arial"/>
+                <w:noProof/>
+              </w:rPr>
+              <w:t>2.6.3.</w:t>
+            </w:r>
+            <w:r>
+              <w:rPr>
+                <w:noProof/>
+                <w:kern w:val="2"/>
+                <w:sz w:val="24"/>
+                <w:szCs w:val="24"/>
+                <w14:ligatures w14:val="standardContextual"/>
+              </w:rPr>
+              <w:tab/>
+            </w:r>
+            <w:r>
+              <w:rPr>
+                <w:rStyle w:val="Hyperlink"/>
+                <w:rFonts w:ascii="Arial" w:hAnsi="Arial" w:cs="Arial"/>
+                <w:noProof/>
+              </w:rPr>
+              <w:t>State Diagram</w:t>
+            </w:r>
+            <w:r>
+              <w:rPr>
+                <w:noProof/>
+                <w:webHidden/>
+              </w:rPr>
+              <w:tab/>
+            </w:r>
+            <w:r>
+              <w:rPr>
+                <w:noProof/>
+                <w:webHidden/>
+              </w:rPr>
+              <w:fldChar w:fldCharType="begin"/>
+            </w:r>
+            <w:r>
+              <w:rPr>
+                <w:noProof/>
+                <w:webHidden/>
+              </w:rPr>
+              <w:instrText xml:space="preserve"> PAGEREF _Toc197364659 \h </w:instrText>
+            </w:r>
+            <w:r>
+              <w:rPr>
+                <w:noProof/>
+                <w:webHidden/>
+              </w:rPr>
+            </w:r>
+            <w:r>
+              <w:rPr>
+                <w:noProof/>
+                <w:webHidden/>
+              </w:rPr>
+              <w:fldChar w:fldCharType="separate"/>
+            </w:r>
+            <w:r>
+              <w:rPr>
+                <w:noProof/>
+                <w:webHidden/>
+              </w:rPr>
+              <w:t>11</w:t>
+            </w:r>
+            <w:r>
+              <w:rPr>
+                <w:noProof/>
+                <w:webHidden/>
+              </w:rPr>
+              <w:fldChar w:fldCharType="end"/>
+            </w:r>
+          </w:hyperlink>
+        </w:p>
+        <w:p>
+          <w:pPr>
+            <w:pStyle w:val="TOC2"/>
+            <w:tabs>
+              <w:tab w:val="left" w:pos="1200"/>
+              <w:tab w:val="right" w:leader="dot" w:pos="9350"/>
+            </w:tabs>
+            <w:rPr>
+              <w:noProof/>
+              <w:kern w:val="2"/>
+              <w:sz w:val="24"/>
+              <w:szCs w:val="24"/>
+              <w14:ligatures w14:val="standardContextual"/>
+            </w:rPr>
+          </w:pPr>
+          <w:hyperlink w:anchor="_Toc197364660" w:history="1">
+            <w:r>
+              <w:rPr>
+                <w:rStyle w:val="Hyperlink"/>
+                <w:rFonts w:ascii="Arial" w:hAnsi="Arial" w:cs="Arial"/>
+                <w:noProof/>
+              </w:rPr>
+              <w:t>2.6.4.</w:t>
+            </w:r>
+            <w:r>
+              <w:rPr>
+                <w:noProof/>
+                <w:kern w:val="2"/>
+                <w:sz w:val="24"/>
+                <w:szCs w:val="24"/>
+                <w14:ligatures w14:val="standardContextual"/>
+              </w:rPr>
+              <w:tab/>
+            </w:r>
+            <w:r>
+              <w:rPr>
+                <w:rStyle w:val="Hyperlink"/>
+                <w:rFonts w:ascii="Arial" w:hAnsi="Arial" w:cs="Arial"/>
+                <w:noProof/>
+              </w:rPr>
+              <w:t>Class Diagram</w:t>
+            </w:r>
+            <w:r>
+              <w:rPr>
+                <w:noProof/>
+                <w:webHidden/>
+              </w:rPr>
+              <w:tab/>
+            </w:r>
+            <w:r>
+              <w:rPr>
+                <w:noProof/>
+                <w:webHidden/>
+              </w:rPr>
+              <w:fldChar w:fldCharType="begin"/>
+            </w:r>
+            <w:r>
+              <w:rPr>
+                <w:noProof/>
+                <w:webHidden/>
+              </w:rPr>
+              <w:instrText xml:space="preserve"> PAGEREF _Toc197364660 \h </w:instrText>
+            </w:r>
+            <w:r>
+              <w:rPr>
+                <w:noProof/>
+                <w:webHidden/>
+              </w:rPr>
+            </w:r>
+            <w:r>
+              <w:rPr>
+                <w:noProof/>
+                <w:webHidden/>
+              </w:rPr>
+              <w:fldChar w:fldCharType="separate"/>
+            </w:r>
+            <w:r>
+              <w:rPr>
+                <w:noProof/>
+                <w:webHidden/>
+              </w:rPr>
+              <w:t>12</w:t>
+            </w:r>
+            <w:r>
+              <w:rPr>
+                <w:noProof/>
+                <w:webHidden/>
+              </w:rPr>
+              <w:fldChar w:fldCharType="end"/>
+            </w:r>
+          </w:hyperlink>
+        </w:p>
+        <w:p>
+          <w:pPr>
+            <w:pStyle w:val="TOC2"/>
+            <w:tabs>
+              <w:tab w:val="left" w:pos="1200"/>
+              <w:tab w:val="right" w:leader="dot" w:pos="9350"/>
+            </w:tabs>
+            <w:rPr>
+              <w:noProof/>
+              <w:kern w:val="2"/>
+              <w:sz w:val="24"/>
+              <w:szCs w:val="24"/>
+              <w14:ligatures w14:val="standardContextual"/>
+            </w:rPr>
+          </w:pPr>
+          <w:hyperlink w:anchor="_Toc197364661" w:history="1">
+            <w:r>
+              <w:rPr>
+                <w:rStyle w:val="Hyperlink"/>
+                <w:rFonts w:ascii="Arial" w:hAnsi="Arial" w:cs="Arial"/>
+                <w:noProof/>
+              </w:rPr>
+              <w:t>2.6.5.</w:t>
+            </w:r>
+            <w:r>
+              <w:rPr>
+                <w:noProof/>
+                <w:kern w:val="2"/>
+                <w:sz w:val="24"/>
+                <w:szCs w:val="24"/>
+                <w14:ligatures w14:val="standardContextual"/>
+              </w:rPr>
+              <w:tab/>
+            </w:r>
+            <w:r>
+              <w:rPr>
+                <w:rStyle w:val="Hyperlink"/>
+                <w:rFonts w:ascii="Arial" w:hAnsi="Arial" w:cs="Arial"/>
+                <w:noProof/>
+              </w:rPr>
               <w:t>Allocation Diagram</w:t>
             </w:r>
             <w:r>
@@ -4311,7 +4590,7 @@
                 <w:noProof/>
                 <w:webHidden/>
               </w:rPr>
-              <w:instrText xml:space="preserve"> PAGEREF _Toc197267474 \h </w:instrText>
+              <w:instrText xml:space="preserve"> PAGEREF _Toc197364661 \h </w:instrText>
             </w:r>
             <w:r>
               <w:rPr>
@@ -4331,7 +4610,7 @@
                 <w:noProof/>
                 <w:webHidden/>
               </w:rPr>
-              <w:t>16</w:t>
+              <w:t>12</w:t>
             </w:r>
             <w:r>
               <w:rPr>
@@ -4356,7 +4635,7 @@
               <w14:ligatures w14:val="standardContextual"/>
             </w:rPr>
           </w:pPr>
-          <w:hyperlink w:anchor="_Toc197267475" w:history="1">
+          <w:hyperlink w:anchor="_Toc197364662" w:history="1">
             <w:r>
               <w:rPr>
                 <w:rStyle w:val="Hyperlink"/>
@@ -4384,7 +4663,7 @@
                 <w:noProof/>
                 <w:webHidden/>
               </w:rPr>
-              <w:instrText xml:space="preserve"> PAGEREF _Toc197267475 \h </w:instrText>
+              <w:instrText xml:space="preserve"> PAGEREF _Toc197364662 \h </w:instrText>
             </w:r>
             <w:r>
               <w:rPr>
@@ -4404,7 +4683,7 @@
                 <w:noProof/>
                 <w:webHidden/>
               </w:rPr>
-              <w:t>16</w:t>
+              <w:t>12</w:t>
             </w:r>
             <w:r>
               <w:rPr>
@@ -4448,7 +4727,7 @@
           <w:rFonts w:ascii="Arial" w:eastAsiaTheme="minorHAnsi" w:hAnsi="Arial" w:cs="Arial"/>
         </w:rPr>
       </w:pPr>
-      <w:bookmarkStart w:id="0" w:name="_Toc197267434"/>
+      <w:bookmarkStart w:id="0" w:name="_Toc197364618"/>
       <w:r>
         <w:rPr>
           <w:rFonts w:ascii="Arial" w:eastAsiaTheme="minorHAnsi" w:hAnsi="Arial" w:cs="Arial"/>
@@ -5451,6 +5730,13 @@
                 <w:sz w:val="20"/>
               </w:rPr>
             </w:pPr>
+            <w:r>
+              <w:rPr>
+                <w:rFonts w:ascii="Arial" w:hAnsi="Arial" w:cs="Arial"/>
+                <w:sz w:val="20"/>
+              </w:rPr>
+              <w:t>05/05/2025</w:t>
+            </w:r>
           </w:p>
         </w:tc>
         <w:tc>
@@ -5465,6 +5751,13 @@
                 <w:sz w:val="20"/>
               </w:rPr>
             </w:pPr>
+            <w:r>
+              <w:rPr>
+                <w:rFonts w:ascii="Arial" w:hAnsi="Arial" w:cs="Arial"/>
+                <w:sz w:val="20"/>
+              </w:rPr>
+              <w:t>Update Software Quality Attributes</w:t>
+            </w:r>
           </w:p>
         </w:tc>
         <w:tc>
@@ -5495,6 +5788,13 @@
                 <w:sz w:val="20"/>
               </w:rPr>
             </w:pPr>
+            <w:r>
+              <w:rPr>
+                <w:rFonts w:ascii="Arial" w:hAnsi="Arial" w:cs="Arial"/>
+                <w:sz w:val="20"/>
+              </w:rPr>
+              <w:t>Bao</w:t>
+            </w:r>
           </w:p>
         </w:tc>
         <w:tc>
@@ -5510,6 +5810,13 @@
                 <w:sz w:val="20"/>
               </w:rPr>
             </w:pPr>
+            <w:r>
+              <w:rPr>
+                <w:rFonts w:ascii="Arial" w:hAnsi="Arial" w:cs="Arial"/>
+                <w:sz w:val="20"/>
+              </w:rPr>
+              <w:t>2.1</w:t>
+            </w:r>
           </w:p>
         </w:tc>
       </w:tr>
@@ -5699,7 +6006,7 @@
           <w:rFonts w:ascii="Arial" w:eastAsiaTheme="minorHAnsi" w:hAnsi="Arial" w:cs="Arial"/>
         </w:rPr>
       </w:pPr>
-      <w:bookmarkStart w:id="1" w:name="_Toc197267435"/>
+      <w:bookmarkStart w:id="1" w:name="_Toc197364619"/>
       <w:r>
         <w:rPr>
           <w:rFonts w:ascii="Arial" w:eastAsiaTheme="minorHAnsi" w:hAnsi="Arial" w:cs="Arial"/>
@@ -5723,7 +6030,7 @@
           <w:szCs w:val="20"/>
         </w:rPr>
       </w:pPr>
-      <w:bookmarkStart w:id="2" w:name="_Toc197267436"/>
+      <w:bookmarkStart w:id="2" w:name="_Toc197364620"/>
       <w:r>
         <w:rPr>
           <w:rFonts w:ascii="Arial" w:hAnsi="Arial" w:cs="Arial"/>
@@ -5892,7 +6199,7 @@
           <w:szCs w:val="20"/>
         </w:rPr>
       </w:pPr>
-      <w:bookmarkStart w:id="3" w:name="_Toc197267437"/>
+      <w:bookmarkStart w:id="3" w:name="_Toc197364621"/>
       <w:r>
         <w:rPr>
           <w:rFonts w:ascii="Arial" w:hAnsi="Arial" w:cs="Arial"/>
@@ -6022,7 +6329,7 @@
           <w:szCs w:val="20"/>
         </w:rPr>
       </w:pPr>
-      <w:bookmarkStart w:id="4" w:name="_Toc197267438"/>
+      <w:bookmarkStart w:id="4" w:name="_Toc197364622"/>
       <w:r>
         <w:rPr>
           <w:rFonts w:ascii="Arial" w:hAnsi="Arial" w:cs="Arial"/>
@@ -6660,7 +6967,7 @@
           <w:rFonts w:ascii="Arial" w:eastAsiaTheme="minorHAnsi" w:hAnsi="Arial" w:cs="Arial"/>
         </w:rPr>
       </w:pPr>
-      <w:bookmarkStart w:id="5" w:name="_Toc197267439"/>
+      <w:bookmarkStart w:id="5" w:name="_Toc197364623"/>
       <w:r>
         <w:rPr>
           <w:rFonts w:ascii="Arial" w:eastAsiaTheme="minorHAnsi" w:hAnsi="Arial" w:cs="Arial"/>
@@ -6685,7 +6992,7 @@
           <w:szCs w:val="20"/>
         </w:rPr>
       </w:pPr>
-      <w:bookmarkStart w:id="6" w:name="_Toc197267440"/>
+      <w:bookmarkStart w:id="6" w:name="_Toc197364624"/>
       <w:r>
         <w:rPr>
           <w:rFonts w:ascii="Arial" w:hAnsi="Arial" w:cs="Arial"/>
@@ -6743,7 +7050,7 @@
           <w:szCs w:val="20"/>
         </w:rPr>
       </w:pPr>
-      <w:bookmarkStart w:id="7" w:name="_Toc197267441"/>
+      <w:bookmarkStart w:id="7" w:name="_Toc197364625"/>
       <w:r>
         <w:rPr>
           <w:rFonts w:ascii="Arial" w:hAnsi="Arial" w:cs="Arial"/>
@@ -6861,7 +7168,7 @@
           <w:szCs w:val="20"/>
         </w:rPr>
       </w:pPr>
-      <w:bookmarkStart w:id="8" w:name="_Toc197267442"/>
+      <w:bookmarkStart w:id="8" w:name="_Toc197364626"/>
       <w:r>
         <w:rPr>
           <w:rFonts w:ascii="Arial" w:hAnsi="Arial" w:cs="Arial"/>
@@ -6960,7 +7267,7 @@
           <w:szCs w:val="20"/>
         </w:rPr>
       </w:pPr>
-      <w:bookmarkStart w:id="9" w:name="_Toc197267443"/>
+      <w:bookmarkStart w:id="9" w:name="_Toc197364627"/>
       <w:r>
         <w:rPr>
           <w:rFonts w:ascii="Arial" w:hAnsi="Arial" w:cs="Arial"/>
@@ -6992,7 +7299,7 @@
           <w:szCs w:val="20"/>
         </w:rPr>
       </w:pPr>
-      <w:bookmarkStart w:id="10" w:name="_Toc197267444"/>
+      <w:bookmarkStart w:id="10" w:name="_Toc197364628"/>
       <w:r>
         <w:rPr>
           <w:rFonts w:ascii="Arial" w:hAnsi="Arial" w:cs="Arial"/>
@@ -7085,7 +7392,7 @@
         </w:rPr>
         <w:t xml:space="preserve"> </w:t>
       </w:r>
-      <w:bookmarkStart w:id="11" w:name="_Toc197267445"/>
+      <w:bookmarkStart w:id="11" w:name="_Toc197364629"/>
       <w:r>
         <w:rPr>
           <w:rFonts w:ascii="Arial" w:hAnsi="Arial" w:cs="Arial"/>
@@ -7159,7 +7466,7 @@
           <w:lang w:val="vi-VN"/>
         </w:rPr>
       </w:pPr>
-      <w:bookmarkStart w:id="12" w:name="_Toc197267446"/>
+      <w:bookmarkStart w:id="12" w:name="_Toc197364630"/>
       <w:r>
         <w:rPr>
           <w:rFonts w:ascii="Arial" w:hAnsi="Arial" w:cs="Arial"/>
@@ -7335,7 +7642,7 @@
           <w:szCs w:val="20"/>
         </w:rPr>
       </w:pPr>
-      <w:bookmarkStart w:id="13" w:name="_Toc197267447"/>
+      <w:bookmarkStart w:id="13" w:name="_Toc197364631"/>
       <w:r>
         <w:rPr>
           <w:rFonts w:ascii="Arial" w:hAnsi="Arial" w:cs="Arial"/>
@@ -7359,7 +7666,7 @@
           <w:szCs w:val="20"/>
         </w:rPr>
       </w:pPr>
-      <w:bookmarkStart w:id="14" w:name="_Toc197267448"/>
+      <w:bookmarkStart w:id="14" w:name="_Toc197364632"/>
       <w:r>
         <w:rPr>
           <w:rFonts w:ascii="Arial" w:hAnsi="Arial" w:cs="Arial"/>
@@ -8580,7 +8887,7 @@
           <w:szCs w:val="20"/>
         </w:rPr>
       </w:pPr>
-      <w:bookmarkStart w:id="15" w:name="_Toc197267449"/>
+      <w:bookmarkStart w:id="15" w:name="_Toc197364633"/>
       <w:r>
         <w:rPr>
           <w:rFonts w:ascii="Arial" w:hAnsi="Arial" w:cs="Arial"/>
@@ -8738,7 +9045,7 @@
           <w:szCs w:val="20"/>
         </w:rPr>
       </w:pPr>
-      <w:bookmarkStart w:id="16" w:name="_Toc197267450"/>
+      <w:bookmarkStart w:id="16" w:name="_Toc197364634"/>
       <w:r>
         <w:rPr>
           <w:rFonts w:ascii="Arial" w:eastAsiaTheme="minorHAnsi" w:hAnsi="Arial" w:cs="Arial"/>
@@ -8762,7 +9069,7 @@
           <w:szCs w:val="20"/>
         </w:rPr>
       </w:pPr>
-      <w:bookmarkStart w:id="17" w:name="_Toc197267451"/>
+      <w:bookmarkStart w:id="17" w:name="_Toc197364635"/>
       <w:r>
         <w:rPr>
           <w:rFonts w:ascii="Arial" w:hAnsi="Arial" w:cs="Arial"/>
@@ -9301,7 +9608,7 @@
           <w:szCs w:val="20"/>
         </w:rPr>
       </w:pPr>
-      <w:bookmarkStart w:id="18" w:name="_Toc197267452"/>
+      <w:bookmarkStart w:id="18" w:name="_Toc197364636"/>
       <w:r>
         <w:rPr>
           <w:rFonts w:ascii="Arial" w:hAnsi="Arial" w:cs="Arial"/>
@@ -9435,7 +9742,7 @@
           <w:szCs w:val="20"/>
         </w:rPr>
       </w:pPr>
-      <w:bookmarkStart w:id="19" w:name="_Toc197267453"/>
+      <w:bookmarkStart w:id="19" w:name="_Toc197364637"/>
       <w:r>
         <w:rPr>
           <w:rFonts w:ascii="Arial" w:hAnsi="Arial" w:cs="Arial"/>
@@ -9487,7 +9794,7 @@
           <w:sz w:val="20"/>
         </w:rPr>
       </w:pPr>
-      <w:bookmarkStart w:id="20" w:name="_Toc197267454"/>
+      <w:bookmarkStart w:id="20" w:name="_Toc197364638"/>
       <w:r>
         <w:rPr>
           <w:rFonts w:ascii="Arial" w:hAnsi="Arial" w:cs="Arial"/>
@@ -14170,7 +14477,7 @@
           <w:sz w:val="20"/>
         </w:rPr>
       </w:pPr>
-      <w:bookmarkStart w:id="21" w:name="_Toc197267455"/>
+      <w:bookmarkStart w:id="21" w:name="_Toc197364639"/>
       <w:r>
         <w:rPr>
           <w:rFonts w:ascii="Arial" w:hAnsi="Arial" w:cs="Arial"/>
@@ -17350,7 +17657,7 @@
           <w:sz w:val="20"/>
         </w:rPr>
       </w:pPr>
-      <w:bookmarkStart w:id="23" w:name="_Toc197267456"/>
+      <w:bookmarkStart w:id="23" w:name="_Toc197364640"/>
       <w:r>
         <w:rPr>
           <w:rFonts w:ascii="Arial" w:hAnsi="Arial" w:cs="Arial"/>
@@ -21217,7 +21524,7 @@
           <w:sz w:val="20"/>
         </w:rPr>
       </w:pPr>
-      <w:bookmarkStart w:id="24" w:name="_Toc197267457"/>
+      <w:bookmarkStart w:id="24" w:name="_Toc197364641"/>
       <w:r>
         <w:rPr>
           <w:rFonts w:ascii="Arial" w:hAnsi="Arial" w:cs="Arial"/>
@@ -26937,6 +27244,9 @@
         <w:ind w:left="360"/>
       </w:pPr>
       <w:r>
+        <w:rPr>
+          <w:noProof/>
+        </w:rPr>
         <w:drawing>
           <wp:inline distT="0" distB="0" distL="0" distR="0" wp14:anchorId="4308C94A" wp14:editId="1CA2722A">
             <wp:extent cx="5943600" cy="3479800"/>
@@ -26983,7 +27293,7 @@
           <w:sz w:val="20"/>
         </w:rPr>
       </w:pPr>
-      <w:bookmarkStart w:id="25" w:name="_Toc197267458"/>
+      <w:bookmarkStart w:id="25" w:name="_Toc197364642"/>
       <w:r>
         <w:rPr>
           <w:rFonts w:ascii="Arial" w:hAnsi="Arial" w:cs="Arial"/>
@@ -31565,7 +31875,7 @@
           <w:szCs w:val="20"/>
         </w:rPr>
       </w:pPr>
-      <w:bookmarkStart w:id="26" w:name="_Toc197267459"/>
+      <w:bookmarkStart w:id="26" w:name="_Toc197364643"/>
       <w:r>
         <w:rPr>
           <w:rFonts w:ascii="Arial" w:hAnsi="Arial" w:cs="Arial"/>
@@ -31613,7 +31923,7 @@
           <w:szCs w:val="20"/>
         </w:rPr>
       </w:pPr>
-      <w:bookmarkStart w:id="27" w:name="_Toc197267460"/>
+      <w:bookmarkStart w:id="27" w:name="_Toc197364644"/>
       <w:r>
         <w:rPr>
           <w:rFonts w:ascii="Arial" w:hAnsi="Arial" w:cs="Arial"/>
@@ -31634,6 +31944,7 @@
     </w:p>
     <w:p>
       <w:pPr>
+        <w:ind w:firstLine="720"/>
         <w:rPr>
           <w:rFonts w:ascii="Arial" w:hAnsi="Arial" w:cs="Arial"/>
           <w:b/>
@@ -31668,28 +31979,8 @@
           <w:sz w:val="20"/>
           <w:szCs w:val="16"/>
         </w:rPr>
-        <w:t xml:space="preserve">-  All the text, image text and help documents should be in Vietnamese. </w:t>
+        <w:t>- The</w:t>
       </w:r>
-    </w:p>
-    <w:p>
-      <w:pPr>
-        <w:ind w:left="720"/>
-        <w:rPr>
-          <w:rFonts w:ascii="Arial" w:hAnsi="Arial" w:cs="Arial"/>
-          <w:sz w:val="20"/>
-          <w:szCs w:val="16"/>
-        </w:rPr>
-      </w:pPr>
-      <w:proofErr w:type="gramStart"/>
-      <w:r>
-        <w:rPr>
-          <w:rFonts w:ascii="Arial" w:hAnsi="Arial" w:cs="Arial"/>
-          <w:sz w:val="20"/>
-          <w:szCs w:val="16"/>
-        </w:rPr>
-        <w:t>-  The</w:t>
-      </w:r>
-      <w:proofErr w:type="gramEnd"/>
       <w:r>
         <w:rPr>
           <w:rFonts w:ascii="Arial" w:hAnsi="Arial" w:cs="Arial"/>
@@ -31724,16 +32015,14 @@
           <w:szCs w:val="16"/>
         </w:rPr>
       </w:pPr>
-      <w:proofErr w:type="gramStart"/>
       <w:r>
         <w:rPr>
           <w:rFonts w:ascii="Arial" w:hAnsi="Arial" w:cs="Arial"/>
           <w:sz w:val="20"/>
           <w:szCs w:val="16"/>
         </w:rPr>
-        <w:t>-  All</w:t>
+        <w:t>- All</w:t>
       </w:r>
-      <w:proofErr w:type="gramEnd"/>
       <w:r>
         <w:rPr>
           <w:rFonts w:ascii="Arial" w:hAnsi="Arial" w:cs="Arial"/>
@@ -31742,16 +32031,14 @@
         </w:rPr>
         <w:t xml:space="preserve"> images must also provide </w:t>
       </w:r>
-      <w:proofErr w:type="gramStart"/>
       <w:r>
         <w:rPr>
           <w:rFonts w:ascii="Arial" w:hAnsi="Arial" w:cs="Arial"/>
           <w:sz w:val="20"/>
           <w:szCs w:val="16"/>
         </w:rPr>
-        <w:t>alt attribute</w:t>
+        <w:t>attributes</w:t>
       </w:r>
-      <w:proofErr w:type="gramEnd"/>
       <w:r>
         <w:rPr>
           <w:rFonts w:ascii="Arial" w:hAnsi="Arial" w:cs="Arial"/>
@@ -31763,6 +32050,7 @@
     </w:p>
     <w:p>
       <w:pPr>
+        <w:ind w:firstLine="720"/>
         <w:rPr>
           <w:rFonts w:ascii="Arial" w:hAnsi="Arial" w:cs="Arial"/>
           <w:b/>
@@ -31779,7 +32067,6 @@
           <w:sz w:val="20"/>
           <w:szCs w:val="16"/>
         </w:rPr>
-        <w:lastRenderedPageBreak/>
         <w:t>Usability for end</w:t>
       </w:r>
       <w:r>
@@ -31812,16 +32099,15 @@
           <w:szCs w:val="16"/>
         </w:rPr>
       </w:pPr>
-      <w:proofErr w:type="gramStart"/>
       <w:r>
         <w:rPr>
           <w:rFonts w:ascii="Arial" w:hAnsi="Arial" w:cs="Arial"/>
           <w:sz w:val="20"/>
           <w:szCs w:val="16"/>
         </w:rPr>
-        <w:t>-  Searching</w:t>
+        <w:lastRenderedPageBreak/>
+        <w:t>- Searching</w:t>
       </w:r>
-      <w:proofErr w:type="gramEnd"/>
       <w:r>
         <w:rPr>
           <w:rFonts w:ascii="Arial" w:hAnsi="Arial" w:cs="Arial"/>
@@ -31830,16 +32116,14 @@
         </w:rPr>
         <w:t xml:space="preserve"> </w:t>
       </w:r>
-      <w:proofErr w:type="gramStart"/>
       <w:r>
         <w:rPr>
           <w:rFonts w:ascii="Arial" w:hAnsi="Arial" w:cs="Arial"/>
           <w:sz w:val="20"/>
           <w:szCs w:val="16"/>
         </w:rPr>
-        <w:t>tool</w:t>
+        <w:t>tools</w:t>
       </w:r>
-      <w:proofErr w:type="gramEnd"/>
       <w:r>
         <w:rPr>
           <w:rFonts w:ascii="Arial" w:hAnsi="Arial" w:cs="Arial"/>
@@ -31858,44 +32142,14 @@
           <w:szCs w:val="16"/>
         </w:rPr>
       </w:pPr>
-      <w:proofErr w:type="gramStart"/>
       <w:r>
         <w:rPr>
           <w:rFonts w:ascii="Arial" w:hAnsi="Arial" w:cs="Arial"/>
           <w:sz w:val="20"/>
           <w:szCs w:val="16"/>
         </w:rPr>
-        <w:t>-  The</w:t>
+        <w:t>- Users</w:t>
       </w:r>
-      <w:proofErr w:type="gramEnd"/>
-      <w:r>
-        <w:rPr>
-          <w:rFonts w:ascii="Arial" w:hAnsi="Arial" w:cs="Arial"/>
-          <w:sz w:val="20"/>
-          <w:szCs w:val="16"/>
-        </w:rPr>
-        <w:t xml:space="preserve"> website must provide a help page to support novice users. </w:t>
-      </w:r>
-    </w:p>
-    <w:p>
-      <w:pPr>
-        <w:ind w:left="720"/>
-        <w:rPr>
-          <w:rFonts w:ascii="Arial" w:hAnsi="Arial" w:cs="Arial"/>
-          <w:sz w:val="20"/>
-          <w:szCs w:val="16"/>
-        </w:rPr>
-      </w:pPr>
-      <w:proofErr w:type="gramStart"/>
-      <w:r>
-        <w:rPr>
-          <w:rFonts w:ascii="Arial" w:hAnsi="Arial" w:cs="Arial"/>
-          <w:sz w:val="20"/>
-          <w:szCs w:val="16"/>
-        </w:rPr>
-        <w:t>-  Users</w:t>
-      </w:r>
-      <w:proofErr w:type="gramEnd"/>
       <w:r>
         <w:rPr>
           <w:rFonts w:ascii="Arial" w:hAnsi="Arial" w:cs="Arial"/>
@@ -31904,16 +32158,14 @@
         </w:rPr>
         <w:t xml:space="preserve"> can use </w:t>
       </w:r>
-      <w:proofErr w:type="gramStart"/>
       <w:r>
         <w:rPr>
           <w:rFonts w:ascii="Arial" w:hAnsi="Arial" w:cs="Arial"/>
           <w:sz w:val="20"/>
           <w:szCs w:val="16"/>
         </w:rPr>
-        <w:t>main</w:t>
+        <w:t>the main</w:t>
       </w:r>
-      <w:proofErr w:type="gramEnd"/>
       <w:r>
         <w:rPr>
           <w:rFonts w:ascii="Arial" w:hAnsi="Arial" w:cs="Arial"/>
@@ -31925,219 +32177,7 @@
     </w:p>
     <w:p>
       <w:pPr>
-        <w:ind w:left="720"/>
-        <w:rPr>
-          <w:rFonts w:ascii="Arial" w:hAnsi="Arial" w:cs="Arial"/>
-          <w:sz w:val="20"/>
-          <w:szCs w:val="16"/>
-        </w:rPr>
-      </w:pPr>
-      <w:proofErr w:type="gramStart"/>
-      <w:r>
-        <w:rPr>
-          <w:rFonts w:ascii="Arial" w:hAnsi="Arial" w:cs="Arial"/>
-          <w:sz w:val="20"/>
-          <w:szCs w:val="16"/>
-        </w:rPr>
-        <w:t>-  The</w:t>
-      </w:r>
-      <w:proofErr w:type="gramEnd"/>
-      <w:r>
-        <w:rPr>
-          <w:rFonts w:ascii="Arial" w:hAnsi="Arial" w:cs="Arial"/>
-          <w:sz w:val="20"/>
-          <w:szCs w:val="16"/>
-        </w:rPr>
-        <w:t xml:space="preserve"> system should remember information (but not confidential) that users </w:t>
-      </w:r>
-      <w:proofErr w:type="gramStart"/>
-      <w:r>
-        <w:rPr>
-          <w:rFonts w:ascii="Arial" w:hAnsi="Arial" w:cs="Arial"/>
-          <w:sz w:val="20"/>
-          <w:szCs w:val="16"/>
-        </w:rPr>
-        <w:t>have to</w:t>
-      </w:r>
-      <w:proofErr w:type="gramEnd"/>
-      <w:r>
-        <w:rPr>
-          <w:rFonts w:ascii="Arial" w:hAnsi="Arial" w:cs="Arial"/>
-          <w:sz w:val="20"/>
-          <w:szCs w:val="16"/>
-        </w:rPr>
-        <w:t xml:space="preserve"> </w:t>
-      </w:r>
-    </w:p>
-    <w:p>
-      <w:pPr>
-        <w:ind w:left="720"/>
-        <w:rPr>
-          <w:rFonts w:ascii="Arial" w:hAnsi="Arial" w:cs="Arial"/>
-          <w:sz w:val="20"/>
-          <w:szCs w:val="16"/>
-        </w:rPr>
-      </w:pPr>
-      <w:r>
-        <w:rPr>
-          <w:rFonts w:ascii="Arial" w:hAnsi="Arial" w:cs="Arial"/>
-          <w:sz w:val="20"/>
-          <w:szCs w:val="16"/>
-        </w:rPr>
-        <w:t xml:space="preserve">provide regularly. For example: name, address… </w:t>
-      </w:r>
-    </w:p>
-    <w:p>
-      <w:pPr>
-        <w:rPr>
-          <w:rFonts w:ascii="Arial" w:hAnsi="Arial" w:cs="Arial"/>
-          <w:b/>
-          <w:bCs/>
-          <w:sz w:val="20"/>
-          <w:szCs w:val="16"/>
-        </w:rPr>
-      </w:pPr>
-      <w:r>
-        <w:rPr>
-          <w:rFonts w:ascii="Arial" w:hAnsi="Arial" w:cs="Arial"/>
-          <w:b/>
-          <w:bCs/>
-          <w:sz w:val="20"/>
-          <w:szCs w:val="16"/>
-        </w:rPr>
-        <w:t xml:space="preserve">Usability for admin and staff </w:t>
-      </w:r>
-    </w:p>
-    <w:p>
-      <w:pPr>
-        <w:ind w:left="720"/>
-        <w:rPr>
-          <w:rFonts w:ascii="Arial" w:hAnsi="Arial" w:cs="Arial"/>
-          <w:sz w:val="20"/>
-          <w:szCs w:val="16"/>
-        </w:rPr>
-      </w:pPr>
-      <w:proofErr w:type="gramStart"/>
-      <w:r>
-        <w:rPr>
-          <w:rFonts w:ascii="Arial" w:hAnsi="Arial" w:cs="Arial"/>
-          <w:sz w:val="20"/>
-          <w:szCs w:val="16"/>
-        </w:rPr>
-        <w:t>-  Website</w:t>
-      </w:r>
-      <w:proofErr w:type="gramEnd"/>
-      <w:r>
-        <w:rPr>
-          <w:rFonts w:ascii="Arial" w:hAnsi="Arial" w:cs="Arial"/>
-          <w:sz w:val="20"/>
-          <w:szCs w:val="16"/>
-        </w:rPr>
-        <w:t xml:space="preserve"> admin and </w:t>
-      </w:r>
-      <w:proofErr w:type="gramStart"/>
-      <w:r>
-        <w:rPr>
-          <w:rFonts w:ascii="Arial" w:hAnsi="Arial" w:cs="Arial"/>
-          <w:sz w:val="20"/>
-          <w:szCs w:val="16"/>
-        </w:rPr>
-        <w:t>shop’s</w:t>
-      </w:r>
-      <w:proofErr w:type="gramEnd"/>
-      <w:r>
-        <w:rPr>
-          <w:rFonts w:ascii="Arial" w:hAnsi="Arial" w:cs="Arial"/>
-          <w:sz w:val="20"/>
-          <w:szCs w:val="16"/>
-        </w:rPr>
-        <w:t xml:space="preserve"> staff should need no more than one day of training to be </w:t>
-      </w:r>
-    </w:p>
-    <w:p>
-      <w:pPr>
-        <w:ind w:left="720"/>
-        <w:rPr>
-          <w:rFonts w:ascii="Arial" w:hAnsi="Arial" w:cs="Arial"/>
-          <w:sz w:val="20"/>
-          <w:szCs w:val="16"/>
-        </w:rPr>
-      </w:pPr>
-      <w:r>
-        <w:rPr>
-          <w:rFonts w:ascii="Arial" w:hAnsi="Arial" w:cs="Arial"/>
-          <w:sz w:val="20"/>
-          <w:szCs w:val="16"/>
-        </w:rPr>
-        <w:t xml:space="preserve">productive with the system. </w:t>
-      </w:r>
-    </w:p>
-    <w:p>
-      <w:pPr>
-        <w:ind w:left="720"/>
-        <w:rPr>
-          <w:rFonts w:ascii="Arial" w:hAnsi="Arial" w:cs="Arial"/>
-          <w:sz w:val="20"/>
-          <w:szCs w:val="16"/>
-        </w:rPr>
-      </w:pPr>
-      <w:proofErr w:type="gramStart"/>
-      <w:r>
-        <w:rPr>
-          <w:rFonts w:ascii="Arial" w:hAnsi="Arial" w:cs="Arial"/>
-          <w:sz w:val="20"/>
-          <w:szCs w:val="16"/>
-        </w:rPr>
-        <w:t>-  Detailed</w:t>
-      </w:r>
-      <w:proofErr w:type="gramEnd"/>
-      <w:r>
-        <w:rPr>
-          <w:rFonts w:ascii="Arial" w:hAnsi="Arial" w:cs="Arial"/>
-          <w:sz w:val="20"/>
-          <w:szCs w:val="16"/>
-        </w:rPr>
-        <w:t xml:space="preserve"> help must be available for the admin and staff, both </w:t>
-      </w:r>
-      <w:proofErr w:type="gramStart"/>
-      <w:r>
-        <w:rPr>
-          <w:rFonts w:ascii="Arial" w:hAnsi="Arial" w:cs="Arial"/>
-          <w:sz w:val="20"/>
-          <w:szCs w:val="16"/>
-        </w:rPr>
-        <w:t>in</w:t>
-      </w:r>
-      <w:proofErr w:type="gramEnd"/>
-      <w:r>
-        <w:rPr>
-          <w:rFonts w:ascii="Arial" w:hAnsi="Arial" w:cs="Arial"/>
-          <w:sz w:val="20"/>
-          <w:szCs w:val="16"/>
-        </w:rPr>
-        <w:t xml:space="preserve"> web pages and separate </w:t>
-      </w:r>
-    </w:p>
-    <w:p>
-      <w:pPr>
-        <w:ind w:left="720"/>
-        <w:rPr>
-          <w:rFonts w:ascii="Arial" w:hAnsi="Arial" w:cs="Arial"/>
-          <w:sz w:val="20"/>
-          <w:szCs w:val="16"/>
-        </w:rPr>
-      </w:pPr>
-      <w:r>
-        <w:rPr>
-          <w:rFonts w:ascii="Arial" w:hAnsi="Arial" w:cs="Arial"/>
-          <w:sz w:val="20"/>
-          <w:szCs w:val="16"/>
-        </w:rPr>
-        <w:t xml:space="preserve">documentations. </w:t>
-      </w:r>
-    </w:p>
-    <w:p>
-      <w:pPr>
+        <w:ind w:firstLine="720"/>
         <w:rPr>
           <w:rFonts w:ascii="Arial" w:hAnsi="Arial" w:cs="Arial"/>
           <w:b/>
@@ -32166,16 +32206,14 @@
           <w:szCs w:val="16"/>
         </w:rPr>
       </w:pPr>
-      <w:proofErr w:type="gramStart"/>
       <w:r>
         <w:rPr>
           <w:rFonts w:ascii="Arial" w:hAnsi="Arial" w:cs="Arial"/>
           <w:sz w:val="20"/>
           <w:szCs w:val="16"/>
         </w:rPr>
-        <w:t>-  The</w:t>
+        <w:t>- The</w:t>
       </w:r>
-      <w:proofErr w:type="gramEnd"/>
       <w:r>
         <w:rPr>
           <w:rFonts w:ascii="Arial" w:hAnsi="Arial" w:cs="Arial"/>
@@ -32212,16 +32250,14 @@
           <w:szCs w:val="16"/>
         </w:rPr>
       </w:pPr>
-      <w:proofErr w:type="gramStart"/>
       <w:r>
         <w:rPr>
           <w:rFonts w:ascii="Arial" w:hAnsi="Arial" w:cs="Arial"/>
           <w:sz w:val="20"/>
           <w:szCs w:val="16"/>
         </w:rPr>
-        <w:t>-  The</w:t>
+        <w:t>- The</w:t>
       </w:r>
-      <w:proofErr w:type="gramEnd"/>
       <w:r>
         <w:rPr>
           <w:rFonts w:ascii="Arial" w:hAnsi="Arial" w:cs="Arial"/>
@@ -32286,7 +32322,7 @@
           <w:szCs w:val="20"/>
         </w:rPr>
       </w:pPr>
-      <w:bookmarkStart w:id="28" w:name="_Toc197267461"/>
+      <w:bookmarkStart w:id="28" w:name="_Toc197364645"/>
       <w:r>
         <w:rPr>
           <w:rFonts w:ascii="Arial" w:hAnsi="Arial" w:cs="Arial"/>
@@ -32313,76 +32349,38 @@
           <w:sz w:val="20"/>
         </w:rPr>
       </w:pPr>
-      <w:proofErr w:type="gramStart"/>
       <w:r>
         <w:rPr>
           <w:rFonts w:ascii="Arial" w:hAnsi="Arial" w:cs="Arial"/>
           <w:sz w:val="20"/>
         </w:rPr>
-        <w:t>-  Initial</w:t>
+        <w:t>- The</w:t>
       </w:r>
-      <w:proofErr w:type="gramEnd"/>
       <w:r>
         <w:rPr>
           <w:rFonts w:ascii="Arial" w:hAnsi="Arial" w:cs="Arial"/>
           <w:sz w:val="20"/>
         </w:rPr>
-        <w:t xml:space="preserve"> data must be collected carefully and correctly </w:t>
+        <w:t xml:space="preserve"> database must be backed up regularly and can be recovered if necessary</w:t>
       </w:r>
-    </w:p>
-    <w:p>
-      <w:pPr>
-        <w:ind w:left="720"/>
-        <w:rPr>
-          <w:rFonts w:ascii="Arial" w:hAnsi="Arial" w:cs="Arial"/>
-          <w:sz w:val="20"/>
-        </w:rPr>
-      </w:pPr>
-      <w:proofErr w:type="gramStart"/>
       <w:r>
         <w:rPr>
           <w:rFonts w:ascii="Arial" w:hAnsi="Arial" w:cs="Arial"/>
           <w:sz w:val="20"/>
         </w:rPr>
-        <w:t>-  The</w:t>
+        <w:t>.</w:t>
       </w:r>
-      <w:proofErr w:type="gramEnd"/>
       <w:r>
         <w:rPr>
           <w:rFonts w:ascii="Arial" w:hAnsi="Arial" w:cs="Arial"/>
           <w:sz w:val="20"/>
         </w:rPr>
-        <w:t xml:space="preserve"> database must be backed up regularly and can be recovered if necessary </w:t>
+        <w:t xml:space="preserve"> </w:t>
       </w:r>
     </w:p>
     <w:p>
       <w:pPr>
-        <w:ind w:left="720"/>
-        <w:rPr>
-          <w:rFonts w:ascii="Arial" w:hAnsi="Arial" w:cs="Arial"/>
-          <w:sz w:val="20"/>
-        </w:rPr>
-      </w:pPr>
-      <w:proofErr w:type="gramStart"/>
-      <w:r>
-        <w:rPr>
-          <w:rFonts w:ascii="Arial" w:hAnsi="Arial" w:cs="Arial"/>
-          <w:sz w:val="20"/>
-        </w:rPr>
-        <w:t>-  Have</w:t>
-      </w:r>
-      <w:proofErr w:type="gramEnd"/>
-      <w:r>
-        <w:rPr>
-          <w:rFonts w:ascii="Arial" w:hAnsi="Arial" w:cs="Arial"/>
-          <w:sz w:val="20"/>
-        </w:rPr>
-        <w:t xml:space="preserve"> a good spam filter </w:t>
-      </w:r>
-    </w:p>
-    <w:p>
-      <w:pPr>
-        <w:ind w:left="720"/>
+        <w:ind w:firstLine="720"/>
         <w:rPr>
           <w:rFonts w:ascii="Arial" w:hAnsi="Arial" w:cs="Arial"/>
           <w:sz w:val="20"/>
@@ -32393,1219 +32391,7 @@
           <w:rFonts w:ascii="Arial" w:hAnsi="Arial" w:cs="Arial"/>
           <w:sz w:val="20"/>
         </w:rPr>
-        <w:t xml:space="preserve">-  Rating system must be reliable </w:t>
-      </w:r>
-    </w:p>
-    <w:p>
-      <w:pPr>
-        <w:ind w:left="720"/>
-        <w:rPr>
-          <w:rFonts w:ascii="Arial" w:hAnsi="Arial" w:cs="Arial"/>
-          <w:sz w:val="20"/>
-        </w:rPr>
-      </w:pPr>
-      <w:r>
-        <w:rPr>
-          <w:rFonts w:ascii="Arial" w:hAnsi="Arial" w:cs="Arial"/>
-          <w:sz w:val="20"/>
-        </w:rPr>
-        <w:t xml:space="preserve">-  Not conflict with other software </w:t>
-      </w:r>
-    </w:p>
-    <w:p>
-      <w:pPr>
-        <w:ind w:left="720"/>
-        <w:rPr>
-          <w:rFonts w:ascii="Arial" w:hAnsi="Arial" w:cs="Arial"/>
-          <w:sz w:val="20"/>
-        </w:rPr>
-      </w:pPr>
-      <w:proofErr w:type="gramStart"/>
-      <w:r>
-        <w:rPr>
-          <w:rFonts w:ascii="Arial" w:hAnsi="Arial" w:cs="Arial"/>
-          <w:sz w:val="20"/>
-        </w:rPr>
-        <w:t>-  Rate</w:t>
-      </w:r>
-      <w:proofErr w:type="gramEnd"/>
-      <w:r>
-        <w:rPr>
-          <w:rFonts w:ascii="Arial" w:hAnsi="Arial" w:cs="Arial"/>
-          <w:sz w:val="20"/>
-        </w:rPr>
-        <w:t xml:space="preserve"> of fault occurrence (ROFO): </w:t>
-      </w:r>
-      <w:proofErr w:type="gramStart"/>
-      <w:r>
-        <w:rPr>
-          <w:rFonts w:ascii="Arial" w:hAnsi="Arial" w:cs="Arial"/>
-          <w:sz w:val="20"/>
-        </w:rPr>
-        <w:t>a number of</w:t>
-      </w:r>
-      <w:proofErr w:type="gramEnd"/>
-      <w:r>
-        <w:rPr>
-          <w:rFonts w:ascii="Arial" w:hAnsi="Arial" w:cs="Arial"/>
-          <w:sz w:val="20"/>
-        </w:rPr>
-        <w:t xml:space="preserve"> 0.005 is acceptable. It means that it is </w:t>
-      </w:r>
-    </w:p>
-    <w:p>
-      <w:pPr>
-        <w:ind w:left="720"/>
-        <w:rPr>
-          <w:rFonts w:ascii="Arial" w:hAnsi="Arial" w:cs="Arial"/>
-          <w:sz w:val="20"/>
-        </w:rPr>
-      </w:pPr>
-      <w:r>
-        <w:rPr>
-          <w:rFonts w:ascii="Arial" w:hAnsi="Arial" w:cs="Arial"/>
-          <w:sz w:val="20"/>
-        </w:rPr>
-        <w:t xml:space="preserve">acceptable to have 5 failures happen in each 1000 operational time units (e.g. 5 failures per </w:t>
-      </w:r>
-    </w:p>
-    <w:p>
-      <w:pPr>
-        <w:ind w:left="720"/>
-        <w:rPr>
-          <w:rFonts w:ascii="Arial" w:hAnsi="Arial" w:cs="Arial"/>
-          <w:sz w:val="20"/>
-        </w:rPr>
-      </w:pPr>
-      <w:r>
-        <w:rPr>
-          <w:rFonts w:ascii="Arial" w:hAnsi="Arial" w:cs="Arial"/>
-          <w:sz w:val="20"/>
-        </w:rPr>
-        <w:t xml:space="preserve">1000 hours of operation). </w:t>
-      </w:r>
-    </w:p>
-    <w:p>
-      <w:pPr>
-        <w:ind w:left="720"/>
-        <w:rPr>
-          <w:rFonts w:ascii="Arial" w:hAnsi="Arial" w:cs="Arial"/>
-          <w:sz w:val="20"/>
-        </w:rPr>
-      </w:pPr>
-      <w:proofErr w:type="gramStart"/>
-      <w:r>
-        <w:rPr>
-          <w:rFonts w:ascii="Arial" w:hAnsi="Arial" w:cs="Arial"/>
-          <w:sz w:val="20"/>
-        </w:rPr>
-        <w:t>-  Mean</w:t>
-      </w:r>
-      <w:proofErr w:type="gramEnd"/>
-      <w:r>
-        <w:rPr>
-          <w:rFonts w:ascii="Arial" w:hAnsi="Arial" w:cs="Arial"/>
-          <w:sz w:val="20"/>
-        </w:rPr>
-        <w:t xml:space="preserve"> Time Between Failures (MTBF): 1 month </w:t>
-      </w:r>
-    </w:p>
-    <w:p>
-      <w:pPr>
-        <w:ind w:left="720"/>
-        <w:rPr>
-          <w:rFonts w:ascii="Arial" w:hAnsi="Arial" w:cs="Arial"/>
-          <w:sz w:val="20"/>
-        </w:rPr>
-      </w:pPr>
-      <w:proofErr w:type="gramStart"/>
-      <w:r>
-        <w:rPr>
-          <w:rFonts w:ascii="Arial" w:hAnsi="Arial" w:cs="Arial"/>
-          <w:sz w:val="20"/>
-        </w:rPr>
-        <w:t>-  Mean</w:t>
-      </w:r>
-      <w:proofErr w:type="gramEnd"/>
-      <w:r>
-        <w:rPr>
-          <w:rFonts w:ascii="Arial" w:hAnsi="Arial" w:cs="Arial"/>
-          <w:sz w:val="20"/>
-        </w:rPr>
-        <w:t xml:space="preserve"> Time </w:t>
-      </w:r>
-      <w:proofErr w:type="gramStart"/>
-      <w:r>
-        <w:rPr>
-          <w:rFonts w:ascii="Arial" w:hAnsi="Arial" w:cs="Arial"/>
-          <w:sz w:val="20"/>
-        </w:rPr>
-        <w:t>To</w:t>
-      </w:r>
-      <w:proofErr w:type="gramEnd"/>
-      <w:r>
-        <w:rPr>
-          <w:rFonts w:ascii="Arial" w:hAnsi="Arial" w:cs="Arial"/>
-          <w:sz w:val="20"/>
-        </w:rPr>
-        <w:t xml:space="preserve"> Repair (MTTR): immediately when admin finds </w:t>
-      </w:r>
-      <w:proofErr w:type="gramStart"/>
-      <w:r>
-        <w:rPr>
-          <w:rFonts w:ascii="Arial" w:hAnsi="Arial" w:cs="Arial"/>
-          <w:sz w:val="20"/>
-        </w:rPr>
-        <w:t>out</w:t>
-      </w:r>
-      <w:proofErr w:type="gramEnd"/>
-      <w:r>
-        <w:rPr>
-          <w:rFonts w:ascii="Arial" w:hAnsi="Arial" w:cs="Arial"/>
-          <w:sz w:val="20"/>
-        </w:rPr>
-        <w:t xml:space="preserve"> problem or website is attacked by someone. Average 1 day. </w:t>
-      </w:r>
-    </w:p>
-    <w:p>
-      <w:pPr>
-        <w:ind w:left="720"/>
-        <w:rPr>
-          <w:rFonts w:ascii="Arial" w:hAnsi="Arial" w:cs="Arial"/>
-          <w:sz w:val="20"/>
-        </w:rPr>
-      </w:pPr>
-      <w:proofErr w:type="gramStart"/>
-      <w:r>
-        <w:rPr>
-          <w:rFonts w:ascii="Arial" w:hAnsi="Arial" w:cs="Arial"/>
-          <w:sz w:val="20"/>
-        </w:rPr>
-        <w:t>-  Accuracy</w:t>
-      </w:r>
-      <w:proofErr w:type="gramEnd"/>
-      <w:r>
-        <w:rPr>
-          <w:rFonts w:ascii="Arial" w:hAnsi="Arial" w:cs="Arial"/>
-          <w:sz w:val="20"/>
-        </w:rPr>
-        <w:t xml:space="preserve">: precision of floating number should be rounded to 0.01. All currency units must be displayed (e.g. $, VND…) </w:t>
-      </w:r>
-    </w:p>
-    <w:p>
-      <w:pPr>
-        <w:ind w:left="720"/>
-        <w:rPr>
-          <w:rFonts w:ascii="Arial" w:hAnsi="Arial" w:cs="Arial"/>
-          <w:sz w:val="20"/>
-        </w:rPr>
-      </w:pPr>
-      <w:proofErr w:type="gramStart"/>
-      <w:r>
-        <w:rPr>
-          <w:rFonts w:ascii="Arial" w:hAnsi="Arial" w:cs="Arial"/>
-          <w:sz w:val="20"/>
-        </w:rPr>
-        <w:t>-  Maximum</w:t>
-      </w:r>
-      <w:proofErr w:type="gramEnd"/>
-      <w:r>
-        <w:rPr>
-          <w:rFonts w:ascii="Arial" w:hAnsi="Arial" w:cs="Arial"/>
-          <w:sz w:val="20"/>
-        </w:rPr>
-        <w:t xml:space="preserve"> Bugs or Defect Rate: 5 bugs / KLOC. </w:t>
-      </w:r>
-    </w:p>
-    <w:p>
-      <w:pPr>
-        <w:ind w:left="720"/>
-        <w:rPr>
-          <w:rFonts w:ascii="Arial" w:hAnsi="Arial" w:cs="Arial"/>
-          <w:sz w:val="20"/>
-        </w:rPr>
-      </w:pPr>
-      <w:proofErr w:type="gramStart"/>
-      <w:r>
-        <w:rPr>
-          <w:rFonts w:ascii="Arial" w:hAnsi="Arial" w:cs="Arial"/>
-          <w:sz w:val="20"/>
-        </w:rPr>
-        <w:t>-  Bugs</w:t>
-      </w:r>
-      <w:proofErr w:type="gramEnd"/>
-      <w:r>
-        <w:rPr>
-          <w:rFonts w:ascii="Arial" w:hAnsi="Arial" w:cs="Arial"/>
-          <w:sz w:val="20"/>
-        </w:rPr>
-        <w:t xml:space="preserve"> or Defect Rate </w:t>
-      </w:r>
-    </w:p>
-    <w:p>
-      <w:pPr>
-        <w:ind w:left="1440"/>
-        <w:rPr>
-          <w:rFonts w:ascii="Arial" w:hAnsi="Arial" w:cs="Arial"/>
-          <w:sz w:val="20"/>
-        </w:rPr>
-      </w:pPr>
-      <w:proofErr w:type="gramStart"/>
-      <w:r>
-        <w:rPr>
-          <w:rFonts w:ascii="Arial" w:hAnsi="Arial" w:cs="Arial"/>
-          <w:sz w:val="20"/>
-        </w:rPr>
-        <w:t>o  Minor</w:t>
-      </w:r>
-      <w:proofErr w:type="gramEnd"/>
-      <w:r>
-        <w:rPr>
-          <w:rFonts w:ascii="Arial" w:hAnsi="Arial" w:cs="Arial"/>
-          <w:sz w:val="20"/>
-        </w:rPr>
-        <w:t xml:space="preserve"> bugs: bugs related to GUI </w:t>
-      </w:r>
-    </w:p>
-    <w:p>
-      <w:pPr>
-        <w:ind w:left="1440"/>
-        <w:rPr>
-          <w:rFonts w:ascii="Arial" w:hAnsi="Arial" w:cs="Arial"/>
-          <w:sz w:val="20"/>
-        </w:rPr>
-      </w:pPr>
-      <w:proofErr w:type="gramStart"/>
-      <w:r>
-        <w:rPr>
-          <w:rFonts w:ascii="Arial" w:hAnsi="Arial" w:cs="Arial"/>
-          <w:sz w:val="20"/>
-        </w:rPr>
-        <w:t>o  Significant</w:t>
-      </w:r>
-      <w:proofErr w:type="gramEnd"/>
-      <w:r>
-        <w:rPr>
-          <w:rFonts w:ascii="Arial" w:hAnsi="Arial" w:cs="Arial"/>
-          <w:sz w:val="20"/>
-        </w:rPr>
-        <w:t xml:space="preserve"> bugs: bugs related to minor business logic  </w:t>
-      </w:r>
-    </w:p>
-    <w:p>
-      <w:pPr>
-        <w:ind w:left="1440"/>
-        <w:rPr>
-          <w:rFonts w:ascii="Arial" w:hAnsi="Arial" w:cs="Arial"/>
-          <w:sz w:val="20"/>
-        </w:rPr>
-      </w:pPr>
-      <w:proofErr w:type="gramStart"/>
-      <w:r>
-        <w:rPr>
-          <w:rFonts w:ascii="Arial" w:hAnsi="Arial" w:cs="Arial"/>
-          <w:sz w:val="20"/>
-        </w:rPr>
-        <w:t>o  Critical</w:t>
-      </w:r>
-      <w:proofErr w:type="gramEnd"/>
-      <w:r>
-        <w:rPr>
-          <w:rFonts w:ascii="Arial" w:hAnsi="Arial" w:cs="Arial"/>
-          <w:sz w:val="20"/>
-        </w:rPr>
-        <w:t xml:space="preserve"> bugs: function can’t execute correctly, completely loss of data, </w:t>
-      </w:r>
-    </w:p>
-    <w:p>
-      <w:pPr>
-        <w:ind w:left="1440"/>
-        <w:rPr>
-          <w:rFonts w:ascii="Arial" w:hAnsi="Arial" w:cs="Arial"/>
-          <w:sz w:val="20"/>
-        </w:rPr>
-      </w:pPr>
-      <w:r>
-        <w:rPr>
-          <w:rFonts w:ascii="Arial" w:hAnsi="Arial" w:cs="Arial"/>
-          <w:sz w:val="20"/>
-        </w:rPr>
-        <w:t xml:space="preserve">disconnect to the server </w:t>
-      </w:r>
-    </w:p>
-    <w:p>
-      <w:pPr>
-        <w:pStyle w:val="Heading2"/>
-        <w:numPr>
-          <w:ilvl w:val="3"/>
-          <w:numId w:val="1"/>
-        </w:numPr>
-        <w:rPr>
-          <w:rFonts w:ascii="Arial" w:hAnsi="Arial" w:cs="Arial"/>
-          <w:sz w:val="20"/>
-          <w:szCs w:val="20"/>
-        </w:rPr>
-      </w:pPr>
-      <w:bookmarkStart w:id="29" w:name="_Toc197267462"/>
-      <w:r>
-        <w:rPr>
-          <w:rFonts w:ascii="Arial" w:hAnsi="Arial" w:cs="Arial"/>
-          <w:sz w:val="20"/>
-          <w:szCs w:val="20"/>
-        </w:rPr>
-        <w:t>Security</w:t>
-      </w:r>
-      <w:bookmarkEnd w:id="29"/>
-    </w:p>
-    <w:p>
-      <w:pPr>
-        <w:ind w:left="360"/>
-        <w:rPr>
-          <w:rFonts w:ascii="Arial" w:hAnsi="Arial" w:cs="Arial"/>
-          <w:sz w:val="20"/>
-        </w:rPr>
-      </w:pPr>
-      <w:proofErr w:type="gramStart"/>
-      <w:r>
-        <w:rPr>
-          <w:rFonts w:ascii="Arial" w:hAnsi="Arial" w:cs="Arial"/>
-          <w:sz w:val="20"/>
-        </w:rPr>
-        <w:t>-  Privacy</w:t>
-      </w:r>
-      <w:proofErr w:type="gramEnd"/>
-      <w:r>
-        <w:rPr>
-          <w:rFonts w:ascii="Arial" w:hAnsi="Arial" w:cs="Arial"/>
-          <w:sz w:val="20"/>
-        </w:rPr>
-        <w:t xml:space="preserve">: the system should provide protection </w:t>
-      </w:r>
-      <w:proofErr w:type="gramStart"/>
-      <w:r>
-        <w:rPr>
-          <w:rFonts w:ascii="Arial" w:hAnsi="Arial" w:cs="Arial"/>
-          <w:sz w:val="20"/>
-        </w:rPr>
-        <w:t>method</w:t>
-      </w:r>
-      <w:proofErr w:type="gramEnd"/>
-      <w:r>
-        <w:rPr>
-          <w:rFonts w:ascii="Arial" w:hAnsi="Arial" w:cs="Arial"/>
-          <w:sz w:val="20"/>
-        </w:rPr>
-        <w:t xml:space="preserve"> for protecting user information from </w:t>
-      </w:r>
-    </w:p>
-    <w:p>
-      <w:pPr>
-        <w:ind w:left="360"/>
-        <w:rPr>
-          <w:rFonts w:ascii="Arial" w:hAnsi="Arial" w:cs="Arial"/>
-          <w:sz w:val="20"/>
-        </w:rPr>
-      </w:pPr>
-      <w:r>
-        <w:rPr>
-          <w:rFonts w:ascii="Arial" w:hAnsi="Arial" w:cs="Arial"/>
-          <w:sz w:val="20"/>
-        </w:rPr>
-        <w:t xml:space="preserve">outside or from other users. All the information of users must not be available for anyone or </w:t>
-      </w:r>
-    </w:p>
-    <w:p>
-      <w:pPr>
-        <w:ind w:left="360"/>
-        <w:rPr>
-          <w:rFonts w:ascii="Arial" w:hAnsi="Arial" w:cs="Arial"/>
-          <w:sz w:val="20"/>
-        </w:rPr>
-      </w:pPr>
-      <w:r>
-        <w:rPr>
-          <w:rFonts w:ascii="Arial" w:hAnsi="Arial" w:cs="Arial"/>
-          <w:sz w:val="20"/>
-        </w:rPr>
-        <w:t xml:space="preserve">software that is not part of the system. User password is also invisible for the system </w:t>
-      </w:r>
-    </w:p>
-    <w:p>
-      <w:pPr>
-        <w:ind w:left="360"/>
-        <w:rPr>
-          <w:rFonts w:ascii="Arial" w:hAnsi="Arial" w:cs="Arial"/>
-          <w:sz w:val="20"/>
-        </w:rPr>
-      </w:pPr>
-      <w:r>
-        <w:rPr>
-          <w:rFonts w:ascii="Arial" w:hAnsi="Arial" w:cs="Arial"/>
-          <w:sz w:val="20"/>
-        </w:rPr>
-        <w:t xml:space="preserve">administrator. </w:t>
-      </w:r>
-    </w:p>
-    <w:p>
-      <w:pPr>
-        <w:ind w:left="360"/>
-        <w:rPr>
-          <w:rFonts w:ascii="Arial" w:hAnsi="Arial" w:cs="Arial"/>
-          <w:sz w:val="20"/>
-        </w:rPr>
-      </w:pPr>
-      <w:proofErr w:type="gramStart"/>
-      <w:r>
-        <w:rPr>
-          <w:rFonts w:ascii="Arial" w:hAnsi="Arial" w:cs="Arial"/>
-          <w:sz w:val="20"/>
-        </w:rPr>
-        <w:t>-  The</w:t>
-      </w:r>
-      <w:proofErr w:type="gramEnd"/>
-      <w:r>
-        <w:rPr>
-          <w:rFonts w:ascii="Arial" w:hAnsi="Arial" w:cs="Arial"/>
-          <w:sz w:val="20"/>
-        </w:rPr>
-        <w:t xml:space="preserve"> system must provide methods to prevent common security attacks. E.g. SQL injection, </w:t>
-      </w:r>
-    </w:p>
-    <w:p>
-      <w:pPr>
-        <w:ind w:left="360"/>
-        <w:rPr>
-          <w:rFonts w:ascii="Arial" w:hAnsi="Arial" w:cs="Arial"/>
-          <w:sz w:val="20"/>
-        </w:rPr>
-      </w:pPr>
-      <w:proofErr w:type="spellStart"/>
-      <w:proofErr w:type="gramStart"/>
-      <w:r>
-        <w:rPr>
-          <w:rFonts w:ascii="Arial" w:hAnsi="Arial" w:cs="Arial"/>
-          <w:sz w:val="20"/>
-        </w:rPr>
-        <w:t>D</w:t>
-      </w:r>
-      <w:r>
-        <w:rPr>
-          <w:rFonts w:ascii="Arial" w:hAnsi="Arial" w:cs="Arial"/>
-          <w:sz w:val="20"/>
-        </w:rPr>
-        <w:t>d</w:t>
-      </w:r>
-      <w:r>
-        <w:rPr>
-          <w:rFonts w:ascii="Arial" w:hAnsi="Arial" w:cs="Arial"/>
-          <w:sz w:val="20"/>
-        </w:rPr>
-        <w:t>os</w:t>
-      </w:r>
-      <w:proofErr w:type="spellEnd"/>
-      <w:r>
-        <w:rPr>
-          <w:rFonts w:ascii="Arial" w:hAnsi="Arial" w:cs="Arial"/>
-          <w:sz w:val="20"/>
-        </w:rPr>
-        <w:t>,</w:t>
-      </w:r>
-      <w:r>
-        <w:rPr>
-          <w:rFonts w:ascii="Arial" w:hAnsi="Arial" w:cs="Arial"/>
-          <w:sz w:val="20"/>
-        </w:rPr>
-        <w:t>…</w:t>
-      </w:r>
-      <w:proofErr w:type="gramEnd"/>
-    </w:p>
-    <w:p>
-      <w:pPr>
-        <w:ind w:left="360"/>
-        <w:rPr>
-          <w:rFonts w:ascii="Arial" w:hAnsi="Arial" w:cs="Arial"/>
-          <w:sz w:val="20"/>
-        </w:rPr>
-      </w:pPr>
-      <w:proofErr w:type="gramStart"/>
-      <w:r>
-        <w:rPr>
-          <w:rFonts w:ascii="Arial" w:hAnsi="Arial" w:cs="Arial"/>
-          <w:sz w:val="20"/>
-        </w:rPr>
-        <w:t>-  Transformation</w:t>
-      </w:r>
-      <w:proofErr w:type="gramEnd"/>
-      <w:r>
-        <w:rPr>
-          <w:rFonts w:ascii="Arial" w:hAnsi="Arial" w:cs="Arial"/>
-          <w:sz w:val="20"/>
-        </w:rPr>
-        <w:t xml:space="preserve"> of confidential information must be encrypted. </w:t>
-      </w:r>
-    </w:p>
-    <w:p>
-      <w:pPr>
-        <w:ind w:left="360"/>
-        <w:rPr>
-          <w:rFonts w:ascii="Arial" w:hAnsi="Arial" w:cs="Arial"/>
-          <w:sz w:val="20"/>
-        </w:rPr>
-      </w:pPr>
-      <w:proofErr w:type="gramStart"/>
-      <w:r>
-        <w:rPr>
-          <w:rFonts w:ascii="Arial" w:hAnsi="Arial" w:cs="Arial"/>
-          <w:sz w:val="20"/>
-        </w:rPr>
-        <w:t>-  The</w:t>
-      </w:r>
-      <w:proofErr w:type="gramEnd"/>
-      <w:r>
-        <w:rPr>
-          <w:rFonts w:ascii="Arial" w:hAnsi="Arial" w:cs="Arial"/>
-          <w:sz w:val="20"/>
-        </w:rPr>
-        <w:t xml:space="preserve"> system must provide secure methods for users to </w:t>
-      </w:r>
-      <w:proofErr w:type="gramStart"/>
-      <w:r>
-        <w:rPr>
-          <w:rFonts w:ascii="Arial" w:hAnsi="Arial" w:cs="Arial"/>
-          <w:sz w:val="20"/>
-        </w:rPr>
-        <w:t>recovery</w:t>
-      </w:r>
-      <w:proofErr w:type="gramEnd"/>
-      <w:r>
-        <w:rPr>
-          <w:rFonts w:ascii="Arial" w:hAnsi="Arial" w:cs="Arial"/>
-          <w:sz w:val="20"/>
-        </w:rPr>
-        <w:t xml:space="preserve"> their password, including </w:t>
-      </w:r>
-    </w:p>
-    <w:p>
-      <w:pPr>
-        <w:ind w:left="360"/>
-        <w:rPr>
-          <w:rFonts w:ascii="Arial" w:hAnsi="Arial" w:cs="Arial"/>
-          <w:sz w:val="20"/>
-        </w:rPr>
-      </w:pPr>
-      <w:r>
-        <w:rPr>
-          <w:rFonts w:ascii="Arial" w:hAnsi="Arial" w:cs="Arial"/>
-          <w:sz w:val="20"/>
-        </w:rPr>
-        <w:t xml:space="preserve">the interference of system’s admin. </w:t>
-      </w:r>
-    </w:p>
-    <w:p>
-      <w:pPr>
-        <w:ind w:left="360"/>
-        <w:rPr>
-          <w:rFonts w:ascii="Arial" w:hAnsi="Arial" w:cs="Arial"/>
-          <w:sz w:val="20"/>
-        </w:rPr>
-      </w:pPr>
-      <w:proofErr w:type="gramStart"/>
-      <w:r>
-        <w:rPr>
-          <w:rFonts w:ascii="Arial" w:hAnsi="Arial" w:cs="Arial"/>
-          <w:sz w:val="20"/>
-        </w:rPr>
-        <w:t>-  Secure</w:t>
-      </w:r>
-      <w:proofErr w:type="gramEnd"/>
-      <w:r>
-        <w:rPr>
-          <w:rFonts w:ascii="Arial" w:hAnsi="Arial" w:cs="Arial"/>
-          <w:sz w:val="20"/>
-        </w:rPr>
-        <w:t xml:space="preserve"> information of customers should not be stored on </w:t>
-      </w:r>
-      <w:proofErr w:type="gramStart"/>
-      <w:r>
-        <w:rPr>
-          <w:rFonts w:ascii="Arial" w:hAnsi="Arial" w:cs="Arial"/>
-          <w:sz w:val="20"/>
-        </w:rPr>
-        <w:t>customer’s</w:t>
-      </w:r>
-      <w:proofErr w:type="gramEnd"/>
-      <w:r>
-        <w:rPr>
-          <w:rFonts w:ascii="Arial" w:hAnsi="Arial" w:cs="Arial"/>
-          <w:sz w:val="20"/>
-        </w:rPr>
-        <w:t xml:space="preserve"> machine. </w:t>
-      </w:r>
-    </w:p>
-    <w:p>
-      <w:pPr>
-        <w:ind w:left="360"/>
-        <w:rPr>
-          <w:rFonts w:ascii="Arial" w:hAnsi="Arial" w:cs="Arial"/>
-          <w:sz w:val="20"/>
-        </w:rPr>
-      </w:pPr>
-      <w:proofErr w:type="gramStart"/>
-      <w:r>
-        <w:rPr>
-          <w:rFonts w:ascii="Arial" w:hAnsi="Arial" w:cs="Arial"/>
-          <w:sz w:val="20"/>
-        </w:rPr>
-        <w:t>-  Utilize</w:t>
-      </w:r>
-      <w:proofErr w:type="gramEnd"/>
-      <w:r>
-        <w:rPr>
-          <w:rFonts w:ascii="Arial" w:hAnsi="Arial" w:cs="Arial"/>
-          <w:sz w:val="20"/>
-        </w:rPr>
-        <w:t xml:space="preserve"> certain cryptographic techniques for database </w:t>
-      </w:r>
-    </w:p>
-    <w:p>
-      <w:pPr>
-        <w:ind w:left="360"/>
-        <w:rPr>
-          <w:rFonts w:ascii="Arial" w:hAnsi="Arial" w:cs="Arial"/>
-          <w:sz w:val="20"/>
-        </w:rPr>
-      </w:pPr>
-      <w:proofErr w:type="gramStart"/>
-      <w:r>
-        <w:rPr>
-          <w:rFonts w:ascii="Arial" w:hAnsi="Arial" w:cs="Arial"/>
-          <w:sz w:val="20"/>
-        </w:rPr>
-        <w:t>-  Provide</w:t>
-      </w:r>
-      <w:proofErr w:type="gramEnd"/>
-      <w:r>
-        <w:rPr>
-          <w:rFonts w:ascii="Arial" w:hAnsi="Arial" w:cs="Arial"/>
-          <w:sz w:val="20"/>
-        </w:rPr>
-        <w:t xml:space="preserve"> options for users to choose whether to share private information </w:t>
-      </w:r>
-    </w:p>
-    <w:p>
-      <w:pPr>
-        <w:ind w:left="360"/>
-        <w:rPr>
-          <w:rFonts w:ascii="Arial" w:hAnsi="Arial" w:cs="Arial"/>
-          <w:sz w:val="20"/>
-        </w:rPr>
-      </w:pPr>
-      <w:r>
-        <w:rPr>
-          <w:rFonts w:ascii="Arial" w:hAnsi="Arial" w:cs="Arial"/>
-          <w:sz w:val="20"/>
-        </w:rPr>
-        <w:t xml:space="preserve">-  Restrict communications between some areas of the program </w:t>
-      </w:r>
-    </w:p>
-    <w:p>
-      <w:pPr>
-        <w:ind w:left="360"/>
-        <w:rPr>
-          <w:rFonts w:ascii="Arial" w:hAnsi="Arial" w:cs="Arial"/>
-          <w:sz w:val="20"/>
-        </w:rPr>
-      </w:pPr>
-      <w:proofErr w:type="gramStart"/>
-      <w:r>
-        <w:rPr>
-          <w:rFonts w:ascii="Arial" w:hAnsi="Arial" w:cs="Arial"/>
-          <w:sz w:val="20"/>
-        </w:rPr>
-        <w:t>-  Check</w:t>
-      </w:r>
-      <w:proofErr w:type="gramEnd"/>
-      <w:r>
-        <w:rPr>
-          <w:rFonts w:ascii="Arial" w:hAnsi="Arial" w:cs="Arial"/>
-          <w:sz w:val="20"/>
-        </w:rPr>
-        <w:t xml:space="preserve"> data integrity for critical variables </w:t>
-      </w:r>
-    </w:p>
-    <w:p>
-      <w:pPr>
-        <w:ind w:left="360"/>
-        <w:rPr>
-          <w:rFonts w:ascii="Arial" w:hAnsi="Arial" w:cs="Arial"/>
-          <w:sz w:val="20"/>
-        </w:rPr>
-      </w:pPr>
-      <w:proofErr w:type="gramStart"/>
-      <w:r>
-        <w:rPr>
-          <w:rFonts w:ascii="Arial" w:hAnsi="Arial" w:cs="Arial"/>
-          <w:sz w:val="20"/>
-        </w:rPr>
-        <w:t>-  Must</w:t>
-      </w:r>
-      <w:proofErr w:type="gramEnd"/>
-      <w:r>
-        <w:rPr>
-          <w:rFonts w:ascii="Arial" w:hAnsi="Arial" w:cs="Arial"/>
-          <w:sz w:val="20"/>
-        </w:rPr>
-        <w:t xml:space="preserve"> use secure connection (SSL) for transferring sensitive data</w:t>
-      </w:r>
-    </w:p>
-    <w:p>
-      <w:pPr>
-        <w:pStyle w:val="Heading2"/>
-        <w:numPr>
-          <w:ilvl w:val="3"/>
-          <w:numId w:val="1"/>
-        </w:numPr>
-        <w:rPr>
-          <w:rFonts w:ascii="Arial" w:hAnsi="Arial" w:cs="Arial"/>
-          <w:sz w:val="20"/>
-          <w:szCs w:val="20"/>
-        </w:rPr>
-      </w:pPr>
-      <w:bookmarkStart w:id="30" w:name="_Toc197267463"/>
-      <w:r>
-        <w:rPr>
-          <w:rFonts w:ascii="Arial" w:hAnsi="Arial" w:cs="Arial"/>
-          <w:sz w:val="20"/>
-          <w:szCs w:val="20"/>
-        </w:rPr>
-        <w:lastRenderedPageBreak/>
-        <w:t>Maintainability</w:t>
-      </w:r>
-      <w:bookmarkEnd w:id="30"/>
-    </w:p>
-    <w:p>
-      <w:pPr>
-        <w:rPr>
-          <w:rFonts w:ascii="Arial" w:hAnsi="Arial" w:cs="Arial"/>
-          <w:b/>
-          <w:bCs/>
-          <w:sz w:val="20"/>
-        </w:rPr>
-      </w:pPr>
-      <w:r>
-        <w:rPr>
-          <w:rFonts w:ascii="Arial" w:hAnsi="Arial" w:cs="Arial"/>
-          <w:b/>
-          <w:bCs/>
-          <w:sz w:val="20"/>
-        </w:rPr>
-        <w:t xml:space="preserve">Coding standards and naming conventions </w:t>
-      </w:r>
-    </w:p>
-    <w:p>
-      <w:pPr>
-        <w:rPr>
-          <w:rFonts w:ascii="Arial" w:hAnsi="Arial" w:cs="Arial"/>
-          <w:sz w:val="20"/>
-        </w:rPr>
-      </w:pPr>
-      <w:proofErr w:type="gramStart"/>
-      <w:r>
-        <w:rPr>
-          <w:rFonts w:ascii="Arial" w:hAnsi="Arial" w:cs="Arial"/>
-          <w:sz w:val="20"/>
-        </w:rPr>
-        <w:t>-  Output</w:t>
-      </w:r>
-      <w:proofErr w:type="gramEnd"/>
-      <w:r>
-        <w:rPr>
-          <w:rFonts w:ascii="Arial" w:hAnsi="Arial" w:cs="Arial"/>
-          <w:sz w:val="20"/>
-        </w:rPr>
-        <w:t xml:space="preserve"> of the project must include coding standards and naming conventions </w:t>
-      </w:r>
-    </w:p>
-    <w:p>
-      <w:pPr>
-        <w:rPr>
-          <w:rFonts w:ascii="Arial" w:hAnsi="Arial" w:cs="Arial"/>
-          <w:sz w:val="20"/>
-        </w:rPr>
-      </w:pPr>
-      <w:r>
-        <w:rPr>
-          <w:rFonts w:ascii="Arial" w:hAnsi="Arial" w:cs="Arial"/>
-          <w:sz w:val="20"/>
-        </w:rPr>
-        <w:t xml:space="preserve">documentations. </w:t>
-      </w:r>
-      <w:proofErr w:type="gramStart"/>
-      <w:r>
-        <w:rPr>
-          <w:rFonts w:ascii="Arial" w:hAnsi="Arial" w:cs="Arial"/>
-          <w:sz w:val="20"/>
-        </w:rPr>
-        <w:t>Implementation</w:t>
-      </w:r>
-      <w:proofErr w:type="gramEnd"/>
-      <w:r>
-        <w:rPr>
-          <w:rFonts w:ascii="Arial" w:hAnsi="Arial" w:cs="Arial"/>
-          <w:sz w:val="20"/>
-        </w:rPr>
-        <w:t xml:space="preserve"> code must be easy to maintain. </w:t>
-      </w:r>
-    </w:p>
-    <w:p>
-      <w:pPr>
-        <w:rPr>
-          <w:rFonts w:ascii="Arial" w:hAnsi="Arial" w:cs="Arial"/>
-          <w:sz w:val="20"/>
-        </w:rPr>
-      </w:pPr>
-      <w:proofErr w:type="gramStart"/>
-      <w:r>
-        <w:rPr>
-          <w:rFonts w:ascii="Arial" w:hAnsi="Arial" w:cs="Arial"/>
-          <w:sz w:val="20"/>
-        </w:rPr>
-        <w:t>-  All</w:t>
-      </w:r>
-      <w:proofErr w:type="gramEnd"/>
-      <w:r>
-        <w:rPr>
-          <w:rFonts w:ascii="Arial" w:hAnsi="Arial" w:cs="Arial"/>
-          <w:sz w:val="20"/>
-        </w:rPr>
-        <w:t xml:space="preserve"> </w:t>
-      </w:r>
-      <w:proofErr w:type="gramStart"/>
-      <w:r>
-        <w:rPr>
-          <w:rFonts w:ascii="Arial" w:hAnsi="Arial" w:cs="Arial"/>
-          <w:sz w:val="20"/>
-        </w:rPr>
-        <w:t>code</w:t>
-      </w:r>
-      <w:proofErr w:type="gramEnd"/>
-      <w:r>
-        <w:rPr>
-          <w:rFonts w:ascii="Arial" w:hAnsi="Arial" w:cs="Arial"/>
-          <w:sz w:val="20"/>
-        </w:rPr>
-        <w:t xml:space="preserve"> must be clearly commented, including class, method </w:t>
-      </w:r>
-      <w:proofErr w:type="gramStart"/>
-      <w:r>
-        <w:rPr>
-          <w:rFonts w:ascii="Arial" w:hAnsi="Arial" w:cs="Arial"/>
-          <w:sz w:val="20"/>
-        </w:rPr>
-        <w:t>documentations</w:t>
-      </w:r>
-      <w:proofErr w:type="gramEnd"/>
-      <w:r>
-        <w:rPr>
-          <w:rFonts w:ascii="Arial" w:hAnsi="Arial" w:cs="Arial"/>
-          <w:sz w:val="20"/>
-        </w:rPr>
-        <w:t xml:space="preserve">. </w:t>
-      </w:r>
-    </w:p>
-    <w:p>
-      <w:pPr>
-        <w:rPr>
-          <w:rFonts w:ascii="Arial" w:hAnsi="Arial" w:cs="Arial"/>
-          <w:sz w:val="20"/>
-        </w:rPr>
-      </w:pPr>
-      <w:proofErr w:type="gramStart"/>
-      <w:r>
-        <w:rPr>
-          <w:rFonts w:ascii="Arial" w:hAnsi="Arial" w:cs="Arial"/>
-          <w:sz w:val="20"/>
-        </w:rPr>
-        <w:t>-  If</w:t>
-      </w:r>
-      <w:proofErr w:type="gramEnd"/>
-      <w:r>
-        <w:rPr>
-          <w:rFonts w:ascii="Arial" w:hAnsi="Arial" w:cs="Arial"/>
-          <w:sz w:val="20"/>
-        </w:rPr>
-        <w:t xml:space="preserve"> some components are reused, the </w:t>
-      </w:r>
-      <w:proofErr w:type="gramStart"/>
-      <w:r>
-        <w:rPr>
-          <w:rFonts w:ascii="Arial" w:hAnsi="Arial" w:cs="Arial"/>
-          <w:sz w:val="20"/>
-        </w:rPr>
-        <w:t>documentations</w:t>
-      </w:r>
-      <w:proofErr w:type="gramEnd"/>
-      <w:r>
-        <w:rPr>
-          <w:rFonts w:ascii="Arial" w:hAnsi="Arial" w:cs="Arial"/>
-          <w:sz w:val="20"/>
-        </w:rPr>
-        <w:t xml:space="preserve"> of those components must also be </w:t>
-      </w:r>
-    </w:p>
-    <w:p>
-      <w:pPr>
-        <w:rPr>
-          <w:rFonts w:ascii="Arial" w:hAnsi="Arial" w:cs="Arial"/>
-          <w:sz w:val="20"/>
-        </w:rPr>
-      </w:pPr>
-      <w:r>
-        <w:rPr>
-          <w:rFonts w:ascii="Arial" w:hAnsi="Arial" w:cs="Arial"/>
-          <w:sz w:val="20"/>
-        </w:rPr>
-        <w:t>included.</w:t>
-      </w:r>
-    </w:p>
-    <w:p>
-      <w:pPr>
-        <w:rPr>
-          <w:rFonts w:ascii="Arial" w:hAnsi="Arial" w:cs="Arial"/>
-          <w:b/>
-          <w:bCs/>
-          <w:sz w:val="20"/>
-        </w:rPr>
-      </w:pPr>
-      <w:r>
-        <w:rPr>
-          <w:rFonts w:ascii="Arial" w:hAnsi="Arial" w:cs="Arial"/>
-          <w:b/>
-          <w:bCs/>
-          <w:sz w:val="20"/>
-        </w:rPr>
-        <w:t xml:space="preserve">Design </w:t>
-      </w:r>
-    </w:p>
-    <w:p>
-      <w:pPr>
-        <w:rPr>
-          <w:rFonts w:ascii="Arial" w:hAnsi="Arial" w:cs="Arial"/>
-          <w:sz w:val="20"/>
-        </w:rPr>
-      </w:pPr>
-      <w:proofErr w:type="gramStart"/>
-      <w:r>
-        <w:rPr>
-          <w:rFonts w:ascii="Arial" w:hAnsi="Arial" w:cs="Arial"/>
-          <w:sz w:val="20"/>
-        </w:rPr>
-        <w:t>-  The</w:t>
-      </w:r>
-      <w:proofErr w:type="gramEnd"/>
-      <w:r>
-        <w:rPr>
-          <w:rFonts w:ascii="Arial" w:hAnsi="Arial" w:cs="Arial"/>
-          <w:sz w:val="20"/>
-        </w:rPr>
-        <w:t xml:space="preserve"> design of the system must be loosely coupled that chances on some module will not </w:t>
-      </w:r>
-    </w:p>
-    <w:p>
-      <w:pPr>
-        <w:rPr>
-          <w:rFonts w:ascii="Arial" w:hAnsi="Arial" w:cs="Arial"/>
-          <w:sz w:val="20"/>
-        </w:rPr>
-      </w:pPr>
-      <w:r>
-        <w:rPr>
-          <w:rFonts w:ascii="Arial" w:hAnsi="Arial" w:cs="Arial"/>
-          <w:sz w:val="20"/>
-        </w:rPr>
-        <w:t xml:space="preserve">affect others. </w:t>
-      </w:r>
-    </w:p>
-    <w:p>
-      <w:pPr>
-        <w:rPr>
-          <w:rFonts w:ascii="Arial" w:hAnsi="Arial" w:cs="Arial"/>
-          <w:b/>
-          <w:bCs/>
-          <w:sz w:val="20"/>
-        </w:rPr>
-      </w:pPr>
-      <w:r>
-        <w:rPr>
-          <w:rFonts w:ascii="Arial" w:hAnsi="Arial" w:cs="Arial"/>
-          <w:b/>
-          <w:bCs/>
-          <w:sz w:val="20"/>
-        </w:rPr>
-        <w:t xml:space="preserve">Logging </w:t>
-      </w:r>
-    </w:p>
-    <w:p>
-      <w:pPr>
-        <w:rPr>
-          <w:rFonts w:ascii="Arial" w:hAnsi="Arial" w:cs="Arial"/>
-          <w:sz w:val="20"/>
-        </w:rPr>
-      </w:pPr>
-      <w:proofErr w:type="gramStart"/>
-      <w:r>
-        <w:rPr>
-          <w:rFonts w:ascii="Arial" w:hAnsi="Arial" w:cs="Arial"/>
-          <w:sz w:val="20"/>
-        </w:rPr>
-        <w:t>-  All</w:t>
-      </w:r>
-      <w:proofErr w:type="gramEnd"/>
-      <w:r>
-        <w:rPr>
-          <w:rFonts w:ascii="Arial" w:hAnsi="Arial" w:cs="Arial"/>
-          <w:sz w:val="20"/>
-        </w:rPr>
-        <w:t xml:space="preserve"> the errors should be logged, </w:t>
-      </w:r>
-      <w:proofErr w:type="gramStart"/>
-      <w:r>
-        <w:rPr>
-          <w:rFonts w:ascii="Arial" w:hAnsi="Arial" w:cs="Arial"/>
-          <w:sz w:val="20"/>
-        </w:rPr>
-        <w:t>supporting for</w:t>
-      </w:r>
-      <w:proofErr w:type="gramEnd"/>
-      <w:r>
-        <w:rPr>
-          <w:rFonts w:ascii="Arial" w:hAnsi="Arial" w:cs="Arial"/>
-          <w:sz w:val="20"/>
-        </w:rPr>
-        <w:t xml:space="preserve"> bug fixing and maintenance. </w:t>
-      </w:r>
-    </w:p>
-    <w:p>
-      <w:pPr>
-        <w:rPr>
-          <w:rFonts w:ascii="Arial" w:hAnsi="Arial" w:cs="Arial"/>
-          <w:sz w:val="20"/>
-        </w:rPr>
-      </w:pPr>
-      <w:proofErr w:type="gramStart"/>
-      <w:r>
-        <w:rPr>
-          <w:rFonts w:ascii="Arial" w:hAnsi="Arial" w:cs="Arial"/>
-          <w:sz w:val="20"/>
-        </w:rPr>
-        <w:t>-  All</w:t>
-      </w:r>
-      <w:proofErr w:type="gramEnd"/>
-      <w:r>
-        <w:rPr>
-          <w:rFonts w:ascii="Arial" w:hAnsi="Arial" w:cs="Arial"/>
-          <w:sz w:val="20"/>
-        </w:rPr>
-        <w:t xml:space="preserve"> strange or sensitive situations should also be logged. </w:t>
-      </w:r>
-    </w:p>
-    <w:p>
-      <w:pPr>
-        <w:rPr>
-          <w:rFonts w:ascii="Arial" w:hAnsi="Arial" w:cs="Arial"/>
-          <w:b/>
-          <w:bCs/>
-          <w:sz w:val="20"/>
-        </w:rPr>
-      </w:pPr>
-      <w:r>
-        <w:rPr>
-          <w:rFonts w:ascii="Arial" w:hAnsi="Arial" w:cs="Arial"/>
-          <w:b/>
-          <w:bCs/>
-          <w:sz w:val="20"/>
-        </w:rPr>
-        <w:t xml:space="preserve">Email </w:t>
-      </w:r>
-    </w:p>
-    <w:p>
-      <w:pPr>
-        <w:rPr>
-          <w:rFonts w:ascii="Arial" w:hAnsi="Arial" w:cs="Arial"/>
-          <w:sz w:val="20"/>
-        </w:rPr>
-      </w:pPr>
-      <w:proofErr w:type="gramStart"/>
-      <w:r>
-        <w:rPr>
-          <w:rFonts w:ascii="Arial" w:hAnsi="Arial" w:cs="Arial"/>
-          <w:sz w:val="20"/>
-        </w:rPr>
-        <w:t>-  The</w:t>
-      </w:r>
-      <w:proofErr w:type="gramEnd"/>
-      <w:r>
-        <w:rPr>
-          <w:rFonts w:ascii="Arial" w:hAnsi="Arial" w:cs="Arial"/>
-          <w:sz w:val="20"/>
-        </w:rPr>
-        <w:t xml:space="preserve"> system must provide an email address to receive customer feedback or send emails.</w:t>
-      </w:r>
-    </w:p>
-    <w:p>
-      <w:pPr>
-        <w:pStyle w:val="Heading2"/>
-        <w:numPr>
-          <w:ilvl w:val="3"/>
-          <w:numId w:val="1"/>
-        </w:numPr>
-        <w:rPr>
-          <w:rFonts w:ascii="Arial" w:hAnsi="Arial" w:cs="Arial"/>
-          <w:sz w:val="20"/>
-          <w:szCs w:val="20"/>
-        </w:rPr>
-      </w:pPr>
-      <w:bookmarkStart w:id="31" w:name="_Toc197267464"/>
-      <w:r>
-        <w:rPr>
-          <w:rFonts w:ascii="Arial" w:hAnsi="Arial" w:cs="Arial"/>
-          <w:sz w:val="20"/>
-          <w:szCs w:val="20"/>
-        </w:rPr>
-        <w:t>Portability</w:t>
-      </w:r>
-      <w:bookmarkEnd w:id="31"/>
-    </w:p>
-    <w:p>
-      <w:pPr>
-        <w:rPr>
-          <w:rFonts w:ascii="Arial" w:hAnsi="Arial" w:cs="Arial"/>
-          <w:sz w:val="20"/>
-        </w:rPr>
-      </w:pPr>
-      <w:proofErr w:type="gramStart"/>
-      <w:r>
-        <w:rPr>
-          <w:rFonts w:ascii="Arial" w:hAnsi="Arial" w:cs="Arial"/>
-          <w:sz w:val="20"/>
-        </w:rPr>
-        <w:t>Website</w:t>
-      </w:r>
-      <w:proofErr w:type="gramEnd"/>
-      <w:r>
-        <w:rPr>
-          <w:rFonts w:ascii="Arial" w:hAnsi="Arial" w:cs="Arial"/>
-          <w:sz w:val="20"/>
-        </w:rPr>
-        <w:t xml:space="preserve"> can be used by any people with a browser and an Internet </w:t>
-      </w:r>
-      <w:proofErr w:type="gramStart"/>
-      <w:r>
-        <w:rPr>
-          <w:rFonts w:ascii="Arial" w:hAnsi="Arial" w:cs="Arial"/>
-          <w:sz w:val="20"/>
-        </w:rPr>
-        <w:t>connection.</w:t>
+        <w:t>-  Not conflict with other software</w:t>
       </w:r>
       <w:r>
         <w:rPr>
@@ -33614,508 +32400,12 @@
         </w:rPr>
         <w:t>.</w:t>
       </w:r>
-      <w:proofErr w:type="gramEnd"/>
-    </w:p>
-    <w:p>
-      <w:pPr>
-        <w:pStyle w:val="Heading2"/>
-        <w:numPr>
-          <w:ilvl w:val="3"/>
-          <w:numId w:val="1"/>
-        </w:numPr>
-        <w:rPr>
-          <w:rFonts w:ascii="Arial" w:hAnsi="Arial" w:cs="Arial"/>
-          <w:sz w:val="20"/>
-          <w:szCs w:val="20"/>
-        </w:rPr>
-      </w:pPr>
-      <w:bookmarkStart w:id="32" w:name="_Toc197267465"/>
-      <w:r>
-        <w:rPr>
-          <w:rFonts w:ascii="Arial" w:hAnsi="Arial" w:cs="Arial"/>
-          <w:sz w:val="20"/>
-          <w:szCs w:val="20"/>
-        </w:rPr>
-        <w:t>Performance</w:t>
-      </w:r>
-      <w:bookmarkEnd w:id="32"/>
-    </w:p>
-    <w:p>
-      <w:pPr>
-        <w:rPr>
-          <w:rFonts w:ascii="Arial" w:hAnsi="Arial" w:cs="Arial"/>
-          <w:b/>
-          <w:bCs/>
-          <w:sz w:val="20"/>
-        </w:rPr>
-      </w:pPr>
-      <w:r>
-        <w:rPr>
-          <w:rFonts w:ascii="Arial" w:hAnsi="Arial" w:cs="Arial"/>
-          <w:b/>
-          <w:bCs/>
-          <w:sz w:val="20"/>
-        </w:rPr>
-        <w:t xml:space="preserve">Load time </w:t>
-      </w:r>
-    </w:p>
-    <w:p>
-      <w:pPr>
-        <w:rPr>
-          <w:rFonts w:ascii="Arial" w:hAnsi="Arial" w:cs="Arial"/>
-          <w:sz w:val="20"/>
-        </w:rPr>
-      </w:pPr>
-      <w:proofErr w:type="gramStart"/>
       <w:r>
         <w:rPr>
           <w:rFonts w:ascii="Arial" w:hAnsi="Arial" w:cs="Arial"/>
           <w:sz w:val="20"/>
         </w:rPr>
-        <w:t>-  Every</w:t>
-      </w:r>
-      <w:proofErr w:type="gramEnd"/>
-      <w:r>
-        <w:rPr>
-          <w:rFonts w:ascii="Arial" w:hAnsi="Arial" w:cs="Arial"/>
-          <w:sz w:val="20"/>
-        </w:rPr>
-        <w:t xml:space="preserve"> page should be completely displayed </w:t>
-      </w:r>
-      <w:proofErr w:type="gramStart"/>
-      <w:r>
-        <w:rPr>
-          <w:rFonts w:ascii="Arial" w:hAnsi="Arial" w:cs="Arial"/>
-          <w:sz w:val="20"/>
-        </w:rPr>
-        <w:t>within:</w:t>
-      </w:r>
-      <w:proofErr w:type="gramEnd"/>
-      <w:r>
-        <w:rPr>
-          <w:rFonts w:ascii="Arial" w:hAnsi="Arial" w:cs="Arial"/>
-          <w:sz w:val="20"/>
-        </w:rPr>
-        <w:t xml:space="preserve"> average 1.5 second and maximum 5 </w:t>
-      </w:r>
-    </w:p>
-    <w:p>
-      <w:pPr>
-        <w:rPr>
-          <w:rFonts w:ascii="Arial" w:hAnsi="Arial" w:cs="Arial"/>
-          <w:sz w:val="20"/>
-        </w:rPr>
-      </w:pPr>
-      <w:r>
-        <w:rPr>
-          <w:rFonts w:ascii="Arial" w:hAnsi="Arial" w:cs="Arial"/>
-          <w:sz w:val="20"/>
-        </w:rPr>
-        <w:t xml:space="preserve">seconds. </w:t>
-      </w:r>
-    </w:p>
-    <w:p>
-      <w:pPr>
-        <w:rPr>
-          <w:rFonts w:ascii="Arial" w:hAnsi="Arial" w:cs="Arial"/>
-          <w:sz w:val="20"/>
-        </w:rPr>
-      </w:pPr>
-      <w:proofErr w:type="gramStart"/>
-      <w:r>
-        <w:rPr>
-          <w:rFonts w:ascii="Arial" w:hAnsi="Arial" w:cs="Arial"/>
-          <w:sz w:val="20"/>
-        </w:rPr>
-        <w:t>-  Searching</w:t>
-      </w:r>
-      <w:proofErr w:type="gramEnd"/>
-      <w:r>
-        <w:rPr>
-          <w:rFonts w:ascii="Arial" w:hAnsi="Arial" w:cs="Arial"/>
-          <w:sz w:val="20"/>
-        </w:rPr>
-        <w:t xml:space="preserve"> should return and display the result within 2 seconds. </w:t>
-      </w:r>
-    </w:p>
-    <w:p>
-      <w:pPr>
-        <w:rPr>
-          <w:rFonts w:ascii="Arial" w:hAnsi="Arial" w:cs="Arial"/>
-          <w:sz w:val="20"/>
-        </w:rPr>
-      </w:pPr>
-      <w:proofErr w:type="gramStart"/>
-      <w:r>
-        <w:rPr>
-          <w:rFonts w:ascii="Arial" w:hAnsi="Arial" w:cs="Arial"/>
-          <w:sz w:val="20"/>
-        </w:rPr>
-        <w:t>-  Comments</w:t>
-      </w:r>
-      <w:proofErr w:type="gramEnd"/>
-      <w:r>
-        <w:rPr>
-          <w:rFonts w:ascii="Arial" w:hAnsi="Arial" w:cs="Arial"/>
-          <w:sz w:val="20"/>
-        </w:rPr>
-        <w:t xml:space="preserve"> and rating and the like should </w:t>
-      </w:r>
-      <w:proofErr w:type="gramStart"/>
-      <w:r>
-        <w:rPr>
-          <w:rFonts w:ascii="Arial" w:hAnsi="Arial" w:cs="Arial"/>
-          <w:sz w:val="20"/>
-        </w:rPr>
-        <w:t>affect</w:t>
-      </w:r>
-      <w:proofErr w:type="gramEnd"/>
-      <w:r>
-        <w:rPr>
-          <w:rFonts w:ascii="Arial" w:hAnsi="Arial" w:cs="Arial"/>
-          <w:sz w:val="20"/>
-        </w:rPr>
-        <w:t xml:space="preserve"> immediately, without reloading the web </w:t>
-      </w:r>
-    </w:p>
-    <w:p>
-      <w:pPr>
-        <w:rPr>
-          <w:rFonts w:ascii="Arial" w:hAnsi="Arial" w:cs="Arial"/>
-          <w:sz w:val="20"/>
-        </w:rPr>
-      </w:pPr>
-      <w:r>
-        <w:rPr>
-          <w:rFonts w:ascii="Arial" w:hAnsi="Arial" w:cs="Arial"/>
-          <w:sz w:val="20"/>
-        </w:rPr>
-        <w:t xml:space="preserve">page. </w:t>
-      </w:r>
-    </w:p>
-    <w:p>
-      <w:pPr>
-        <w:rPr>
-          <w:rFonts w:ascii="Arial" w:hAnsi="Arial" w:cs="Arial"/>
-          <w:sz w:val="20"/>
-        </w:rPr>
-      </w:pPr>
-      <w:proofErr w:type="gramStart"/>
-      <w:r>
-        <w:rPr>
-          <w:rFonts w:ascii="Arial" w:hAnsi="Arial" w:cs="Arial"/>
-          <w:sz w:val="20"/>
-        </w:rPr>
-        <w:t>-  Frequently</w:t>
-      </w:r>
-      <w:proofErr w:type="gramEnd"/>
-      <w:r>
-        <w:rPr>
-          <w:rFonts w:ascii="Arial" w:hAnsi="Arial" w:cs="Arial"/>
-          <w:sz w:val="20"/>
-        </w:rPr>
-        <w:t xml:space="preserve"> accessed data must be cached </w:t>
-      </w:r>
-    </w:p>
-    <w:p>
-      <w:pPr>
-        <w:rPr>
-          <w:rFonts w:ascii="Arial" w:hAnsi="Arial" w:cs="Arial"/>
-          <w:sz w:val="20"/>
-        </w:rPr>
-      </w:pPr>
-      <w:proofErr w:type="gramStart"/>
-      <w:r>
-        <w:rPr>
-          <w:rFonts w:ascii="Arial" w:hAnsi="Arial" w:cs="Arial"/>
-          <w:sz w:val="20"/>
-        </w:rPr>
-        <w:t>-  Reference</w:t>
-      </w:r>
-      <w:proofErr w:type="gramEnd"/>
-      <w:r>
-        <w:rPr>
-          <w:rFonts w:ascii="Arial" w:hAnsi="Arial" w:cs="Arial"/>
-          <w:sz w:val="20"/>
-        </w:rPr>
-        <w:t xml:space="preserve"> data must be cached </w:t>
-      </w:r>
-    </w:p>
-    <w:p>
-      <w:pPr>
-        <w:rPr>
-          <w:rFonts w:ascii="Arial" w:hAnsi="Arial" w:cs="Arial"/>
-          <w:b/>
-          <w:bCs/>
-          <w:sz w:val="20"/>
-        </w:rPr>
-      </w:pPr>
-      <w:r>
-        <w:rPr>
-          <w:rFonts w:ascii="Arial" w:hAnsi="Arial" w:cs="Arial"/>
-          <w:b/>
-          <w:bCs/>
-          <w:sz w:val="20"/>
-        </w:rPr>
-        <w:t xml:space="preserve">Mailing system </w:t>
-      </w:r>
-    </w:p>
-    <w:p>
-      <w:pPr>
-        <w:rPr>
-          <w:rFonts w:ascii="Arial" w:hAnsi="Arial" w:cs="Arial"/>
-          <w:sz w:val="20"/>
-        </w:rPr>
-      </w:pPr>
-      <w:proofErr w:type="gramStart"/>
-      <w:r>
-        <w:rPr>
-          <w:rFonts w:ascii="Arial" w:hAnsi="Arial" w:cs="Arial"/>
-          <w:sz w:val="20"/>
-        </w:rPr>
-        <w:t>-  Mail</w:t>
-      </w:r>
-      <w:proofErr w:type="gramEnd"/>
-      <w:r>
-        <w:rPr>
-          <w:rFonts w:ascii="Arial" w:hAnsi="Arial" w:cs="Arial"/>
-          <w:sz w:val="20"/>
-        </w:rPr>
-        <w:t xml:space="preserve"> server should send emails within 1 minute after associated events happen. </w:t>
-      </w:r>
-    </w:p>
-    <w:p>
-      <w:pPr>
-        <w:rPr>
-          <w:rFonts w:ascii="Arial" w:hAnsi="Arial" w:cs="Arial"/>
-          <w:b/>
-          <w:bCs/>
-          <w:sz w:val="20"/>
-        </w:rPr>
-      </w:pPr>
-      <w:r>
-        <w:rPr>
-          <w:rFonts w:ascii="Arial" w:hAnsi="Arial" w:cs="Arial"/>
-          <w:b/>
-          <w:bCs/>
-          <w:sz w:val="20"/>
-        </w:rPr>
-        <w:t xml:space="preserve">Capacity </w:t>
-      </w:r>
-    </w:p>
-    <w:p>
-      <w:pPr>
-        <w:rPr>
-          <w:rFonts w:ascii="Arial" w:hAnsi="Arial" w:cs="Arial"/>
-          <w:sz w:val="20"/>
-        </w:rPr>
-      </w:pPr>
-      <w:proofErr w:type="gramStart"/>
-      <w:r>
-        <w:rPr>
-          <w:rFonts w:ascii="Arial" w:hAnsi="Arial" w:cs="Arial"/>
-          <w:sz w:val="20"/>
-        </w:rPr>
-        <w:t>-  The</w:t>
-      </w:r>
-      <w:proofErr w:type="gramEnd"/>
-      <w:r>
-        <w:rPr>
-          <w:rFonts w:ascii="Arial" w:hAnsi="Arial" w:cs="Arial"/>
-          <w:sz w:val="20"/>
-        </w:rPr>
-        <w:t xml:space="preserve"> system should serve correctly and reasonably with at least 1000 online users at a </w:t>
-      </w:r>
-    </w:p>
-    <w:p>
-      <w:pPr>
-        <w:rPr>
-          <w:rFonts w:ascii="Arial" w:hAnsi="Arial" w:cs="Arial"/>
-          <w:sz w:val="20"/>
-        </w:rPr>
-      </w:pPr>
-      <w:r>
-        <w:rPr>
-          <w:rFonts w:ascii="Arial" w:hAnsi="Arial" w:cs="Arial"/>
-          <w:sz w:val="20"/>
-        </w:rPr>
-        <w:t xml:space="preserve">moment. </w:t>
-      </w:r>
-    </w:p>
-    <w:p>
-      <w:pPr>
-        <w:rPr>
-          <w:rFonts w:ascii="Arial" w:hAnsi="Arial" w:cs="Arial"/>
-          <w:sz w:val="20"/>
-        </w:rPr>
-      </w:pPr>
-      <w:proofErr w:type="gramStart"/>
-      <w:r>
-        <w:rPr>
-          <w:rFonts w:ascii="Arial" w:hAnsi="Arial" w:cs="Arial"/>
-          <w:sz w:val="20"/>
-        </w:rPr>
-        <w:t>-  The</w:t>
-      </w:r>
-      <w:proofErr w:type="gramEnd"/>
-      <w:r>
-        <w:rPr>
-          <w:rFonts w:ascii="Arial" w:hAnsi="Arial" w:cs="Arial"/>
-          <w:sz w:val="20"/>
-        </w:rPr>
-        <w:t xml:space="preserve"> system can store at least 100000 places and 10000 users without affecting the loading </w:t>
-      </w:r>
-    </w:p>
-    <w:p>
-      <w:pPr>
-        <w:rPr>
-          <w:rFonts w:ascii="Arial" w:hAnsi="Arial" w:cs="Arial"/>
-          <w:sz w:val="20"/>
-        </w:rPr>
-      </w:pPr>
-      <w:r>
-        <w:rPr>
-          <w:rFonts w:ascii="Arial" w:hAnsi="Arial" w:cs="Arial"/>
-          <w:sz w:val="20"/>
-        </w:rPr>
-        <w:t xml:space="preserve">speed. </w:t>
-      </w:r>
-    </w:p>
-    <w:p>
-      <w:pPr>
-        <w:rPr>
-          <w:rFonts w:ascii="Arial" w:hAnsi="Arial" w:cs="Arial"/>
-          <w:sz w:val="20"/>
-        </w:rPr>
-      </w:pPr>
-      <w:proofErr w:type="gramStart"/>
-      <w:r>
-        <w:rPr>
-          <w:rFonts w:ascii="Arial" w:hAnsi="Arial" w:cs="Arial"/>
-          <w:sz w:val="20"/>
-        </w:rPr>
-        <w:t>-  If</w:t>
-      </w:r>
-      <w:proofErr w:type="gramEnd"/>
-      <w:r>
-        <w:rPr>
-          <w:rFonts w:ascii="Arial" w:hAnsi="Arial" w:cs="Arial"/>
-          <w:sz w:val="20"/>
-        </w:rPr>
-        <w:t xml:space="preserve"> the system is busy, it </w:t>
-      </w:r>
-      <w:proofErr w:type="gramStart"/>
-      <w:r>
-        <w:rPr>
-          <w:rFonts w:ascii="Arial" w:hAnsi="Arial" w:cs="Arial"/>
-          <w:sz w:val="20"/>
-        </w:rPr>
-        <w:t>has to</w:t>
-      </w:r>
-      <w:proofErr w:type="gramEnd"/>
-      <w:r>
-        <w:rPr>
-          <w:rFonts w:ascii="Arial" w:hAnsi="Arial" w:cs="Arial"/>
-          <w:sz w:val="20"/>
-        </w:rPr>
-        <w:t xml:space="preserve"> inform users about that. </w:t>
-      </w:r>
-    </w:p>
-    <w:p>
-      <w:pPr>
-        <w:rPr>
-          <w:rFonts w:ascii="Arial" w:hAnsi="Arial" w:cs="Arial"/>
-          <w:b/>
-          <w:bCs/>
-          <w:sz w:val="20"/>
-        </w:rPr>
-      </w:pPr>
-      <w:r>
-        <w:rPr>
-          <w:rFonts w:ascii="Arial" w:hAnsi="Arial" w:cs="Arial"/>
-          <w:b/>
-          <w:bCs/>
-          <w:sz w:val="20"/>
-        </w:rPr>
-        <w:t xml:space="preserve">Compatibility </w:t>
-      </w:r>
-    </w:p>
-    <w:p>
-      <w:pPr>
-        <w:rPr>
-          <w:rFonts w:ascii="Arial" w:hAnsi="Arial" w:cs="Arial"/>
-          <w:sz w:val="20"/>
-        </w:rPr>
-      </w:pPr>
-      <w:proofErr w:type="gramStart"/>
-      <w:r>
-        <w:rPr>
-          <w:rFonts w:ascii="Arial" w:hAnsi="Arial" w:cs="Arial"/>
-          <w:sz w:val="20"/>
-        </w:rPr>
-        <w:t>-  The</w:t>
-      </w:r>
-      <w:proofErr w:type="gramEnd"/>
-      <w:r>
-        <w:rPr>
-          <w:rFonts w:ascii="Arial" w:hAnsi="Arial" w:cs="Arial"/>
-          <w:sz w:val="20"/>
-        </w:rPr>
-        <w:t xml:space="preserve"> system should provide elegant responses for nowadays common screen resolutions: </w:t>
-      </w:r>
-    </w:p>
-    <w:p>
-      <w:pPr>
-        <w:rPr>
-          <w:rFonts w:ascii="Arial" w:hAnsi="Arial" w:cs="Arial"/>
-          <w:sz w:val="20"/>
-        </w:rPr>
-      </w:pPr>
-      <w:r>
-        <w:rPr>
-          <w:rFonts w:ascii="Arial" w:hAnsi="Arial" w:cs="Arial"/>
-          <w:sz w:val="20"/>
-        </w:rPr>
-        <w:t xml:space="preserve">1024*768, 1280*800. </w:t>
-      </w:r>
-    </w:p>
-    <w:p>
-      <w:pPr>
-        <w:rPr>
-          <w:rFonts w:ascii="Arial" w:hAnsi="Arial" w:cs="Arial"/>
-          <w:sz w:val="20"/>
-        </w:rPr>
-      </w:pPr>
-      <w:proofErr w:type="gramStart"/>
-      <w:r>
-        <w:rPr>
-          <w:rFonts w:ascii="Arial" w:hAnsi="Arial" w:cs="Arial"/>
-          <w:sz w:val="20"/>
-        </w:rPr>
-        <w:t>-  The</w:t>
-      </w:r>
-      <w:proofErr w:type="gramEnd"/>
-      <w:r>
-        <w:rPr>
-          <w:rFonts w:ascii="Arial" w:hAnsi="Arial" w:cs="Arial"/>
-          <w:sz w:val="20"/>
-        </w:rPr>
-        <w:t xml:space="preserve"> output must be compatible with all common browsers: Mozilla Firefox, Internet </w:t>
-      </w:r>
-    </w:p>
-    <w:p>
-      <w:pPr>
-        <w:rPr>
-          <w:rFonts w:ascii="Arial" w:hAnsi="Arial" w:cs="Arial"/>
-          <w:sz w:val="20"/>
-        </w:rPr>
-      </w:pPr>
-      <w:r>
-        <w:rPr>
-          <w:rFonts w:ascii="Arial" w:hAnsi="Arial" w:cs="Arial"/>
-          <w:sz w:val="20"/>
-        </w:rPr>
-        <w:t>Explorer, Google Chrome, Apple Safari, and Opera.</w:t>
+        <w:t xml:space="preserve"> </w:t>
       </w:r>
     </w:p>
     <w:p>
@@ -34131,14 +32421,13 @@
           <w:szCs w:val="20"/>
         </w:rPr>
       </w:pPr>
-      <w:bookmarkStart w:id="33" w:name="_Toc197267466"/>
+      <w:bookmarkStart w:id="29" w:name="_Toc197364646"/>
       <w:r>
         <w:rPr>
           <w:rFonts w:ascii="Arial" w:hAnsi="Arial" w:cs="Arial"/>
           <w:sz w:val="20"/>
           <w:szCs w:val="20"/>
         </w:rPr>
-        <w:lastRenderedPageBreak/>
         <w:t xml:space="preserve">Software </w:t>
       </w:r>
       <w:r>
@@ -34165,7 +32454,7 @@
         </w:rPr>
         <w:t>Description</w:t>
       </w:r>
-      <w:bookmarkEnd w:id="33"/>
+      <w:bookmarkEnd w:id="29"/>
     </w:p>
     <w:p>
       <w:pPr>
@@ -34180,7 +32469,7 @@
           <w:szCs w:val="20"/>
         </w:rPr>
       </w:pPr>
-      <w:bookmarkStart w:id="34" w:name="_Toc197267467"/>
+      <w:bookmarkStart w:id="30" w:name="_Toc197364647"/>
       <w:r>
         <w:rPr>
           <w:rFonts w:ascii="Arial" w:hAnsi="Arial" w:cs="Arial"/>
@@ -34188,6 +32477,114 @@
           <w:szCs w:val="20"/>
         </w:rPr>
         <w:t>Sequence Diagrams</w:t>
+      </w:r>
+      <w:bookmarkEnd w:id="30"/>
+    </w:p>
+    <w:p>
+      <w:pPr>
+        <w:pStyle w:val="Heading2"/>
+        <w:numPr>
+          <w:ilvl w:val="3"/>
+          <w:numId w:val="1"/>
+        </w:numPr>
+        <w:rPr>
+          <w:rFonts w:ascii="Arial" w:hAnsi="Arial" w:cs="Arial"/>
+          <w:sz w:val="20"/>
+          <w:szCs w:val="20"/>
+        </w:rPr>
+      </w:pPr>
+      <w:bookmarkStart w:id="31" w:name="_Toc197364648"/>
+      <w:proofErr w:type="gramStart"/>
+      <w:r>
+        <w:rPr>
+          <w:rFonts w:ascii="Arial" w:hAnsi="Arial" w:cs="Arial"/>
+          <w:sz w:val="20"/>
+          <w:szCs w:val="20"/>
+        </w:rPr>
+        <w:t>Create</w:t>
+      </w:r>
+      <w:proofErr w:type="gramEnd"/>
+      <w:r>
+        <w:rPr>
+          <w:rFonts w:ascii="Arial" w:hAnsi="Arial" w:cs="Arial"/>
+          <w:sz w:val="20"/>
+          <w:szCs w:val="20"/>
+        </w:rPr>
+        <w:t xml:space="preserve"> a new course</w:t>
+      </w:r>
+      <w:bookmarkEnd w:id="31"/>
+    </w:p>
+    <w:p>
+      <w:pPr>
+        <w:pStyle w:val="Heading2"/>
+        <w:numPr>
+          <w:ilvl w:val="3"/>
+          <w:numId w:val="1"/>
+        </w:numPr>
+        <w:rPr>
+          <w:rFonts w:ascii="Arial" w:hAnsi="Arial" w:cs="Arial"/>
+          <w:sz w:val="20"/>
+          <w:szCs w:val="20"/>
+        </w:rPr>
+      </w:pPr>
+      <w:bookmarkStart w:id="32" w:name="_Toc197364649"/>
+      <w:r>
+        <w:rPr>
+          <w:rFonts w:ascii="Arial" w:hAnsi="Arial" w:cs="Arial"/>
+          <w:sz w:val="20"/>
+          <w:szCs w:val="20"/>
+        </w:rPr>
+        <w:t>View course</w:t>
+      </w:r>
+      <w:bookmarkEnd w:id="32"/>
+    </w:p>
+    <w:p>
+      <w:pPr>
+        <w:pStyle w:val="Heading2"/>
+        <w:numPr>
+          <w:ilvl w:val="3"/>
+          <w:numId w:val="1"/>
+        </w:numPr>
+        <w:rPr>
+          <w:rFonts w:ascii="Arial" w:hAnsi="Arial" w:cs="Arial"/>
+          <w:sz w:val="20"/>
+          <w:szCs w:val="20"/>
+        </w:rPr>
+      </w:pPr>
+      <w:bookmarkStart w:id="33" w:name="_Toc197364650"/>
+      <w:r>
+        <w:rPr>
+          <w:rFonts w:ascii="Arial" w:hAnsi="Arial" w:cs="Arial"/>
+          <w:sz w:val="20"/>
+          <w:szCs w:val="20"/>
+        </w:rPr>
+        <w:t>Search course</w:t>
+      </w:r>
+      <w:bookmarkEnd w:id="33"/>
+    </w:p>
+    <w:p>
+      <w:pPr>
+        <w:pStyle w:val="Heading2"/>
+        <w:numPr>
+          <w:ilvl w:val="3"/>
+          <w:numId w:val="1"/>
+        </w:numPr>
+        <w:rPr>
+          <w:rFonts w:ascii="Arial" w:hAnsi="Arial" w:cs="Arial"/>
+          <w:i/>
+          <w:sz w:val="20"/>
+          <w:szCs w:val="20"/>
+        </w:rPr>
+      </w:pPr>
+      <w:bookmarkStart w:id="34" w:name="_Toc197364651"/>
+      <w:r>
+        <w:rPr>
+          <w:rFonts w:ascii="Arial" w:hAnsi="Arial" w:cs="Arial"/>
+          <w:iCs/>
+          <w:sz w:val="20"/>
+          <w:szCs w:val="20"/>
+        </w:rPr>
+        <w:t>Update course information</w:t>
       </w:r>
       <w:bookmarkEnd w:id="34"/>
     </w:p>
@@ -34204,246 +32601,19 @@
           <w:szCs w:val="20"/>
         </w:rPr>
       </w:pPr>
-      <w:bookmarkStart w:id="35" w:name="_Toc197267468"/>
-      <w:proofErr w:type="spellStart"/>
+      <w:bookmarkStart w:id="35" w:name="_Toc197364652"/>
       <w:r>
         <w:rPr>
           <w:rFonts w:ascii="Arial" w:hAnsi="Arial" w:cs="Arial"/>
+          <w:iCs/>
           <w:sz w:val="20"/>
           <w:szCs w:val="20"/>
         </w:rPr>
-        <w:t>Cập</w:t>
-      </w:r>
-      <w:proofErr w:type="spellEnd"/>
-      <w:r>
-        <w:rPr>
-          <w:rFonts w:ascii="Arial" w:hAnsi="Arial" w:cs="Arial"/>
-          <w:sz w:val="20"/>
-          <w:szCs w:val="20"/>
-        </w:rPr>
-        <w:t xml:space="preserve"> </w:t>
-      </w:r>
-      <w:proofErr w:type="spellStart"/>
-      <w:r>
-        <w:rPr>
-          <w:rFonts w:ascii="Arial" w:hAnsi="Arial" w:cs="Arial"/>
-          <w:sz w:val="20"/>
-          <w:szCs w:val="20"/>
-        </w:rPr>
-        <w:t>nhật</w:t>
-      </w:r>
-      <w:proofErr w:type="spellEnd"/>
-      <w:r>
-        <w:rPr>
-          <w:rFonts w:ascii="Arial" w:hAnsi="Arial" w:cs="Arial"/>
-          <w:sz w:val="20"/>
-          <w:szCs w:val="20"/>
-        </w:rPr>
-        <w:t xml:space="preserve"> </w:t>
-      </w:r>
-      <w:proofErr w:type="spellStart"/>
-      <w:r>
-        <w:rPr>
-          <w:rFonts w:ascii="Arial" w:hAnsi="Arial" w:cs="Arial"/>
-          <w:sz w:val="20"/>
-          <w:szCs w:val="20"/>
-        </w:rPr>
-        <w:t>thông</w:t>
-      </w:r>
-      <w:proofErr w:type="spellEnd"/>
-      <w:r>
-        <w:rPr>
-          <w:rFonts w:ascii="Arial" w:hAnsi="Arial" w:cs="Arial"/>
-          <w:sz w:val="20"/>
-          <w:szCs w:val="20"/>
-        </w:rPr>
-        <w:t xml:space="preserve"> tin </w:t>
-      </w:r>
-      <w:proofErr w:type="spellStart"/>
-      <w:r>
-        <w:rPr>
-          <w:rFonts w:ascii="Arial" w:hAnsi="Arial" w:cs="Arial"/>
-          <w:sz w:val="20"/>
-          <w:szCs w:val="20"/>
-        </w:rPr>
-        <w:t>nhân</w:t>
-      </w:r>
-      <w:proofErr w:type="spellEnd"/>
-      <w:r>
-        <w:rPr>
-          <w:rFonts w:ascii="Arial" w:hAnsi="Arial" w:cs="Arial"/>
-          <w:sz w:val="20"/>
-          <w:szCs w:val="20"/>
-        </w:rPr>
-        <w:t xml:space="preserve"> </w:t>
-      </w:r>
-      <w:proofErr w:type="spellStart"/>
-      <w:r>
-        <w:rPr>
-          <w:rFonts w:ascii="Arial" w:hAnsi="Arial" w:cs="Arial"/>
-          <w:sz w:val="20"/>
-          <w:szCs w:val="20"/>
-        </w:rPr>
-        <w:t>viên</w:t>
+        <w:t>Delete course</w:t>
       </w:r>
       <w:bookmarkEnd w:id="35"/>
-      <w:proofErr w:type="spellEnd"/>
     </w:p>
-    <w:p>
-      <w:r>
-        <w:rPr>
-          <w:noProof/>
-          <w:sz w:val="26"/>
-          <w:szCs w:val="26"/>
-          <w:lang w:val="vi-VN" w:eastAsia="vi-VN"/>
-        </w:rPr>
-        <w:drawing>
-          <wp:inline distT="0" distB="0" distL="0" distR="0" wp14:anchorId="59093CD7" wp14:editId="526FF47F">
-            <wp:extent cx="5429250" cy="4258945"/>
-            <wp:effectExtent l="0" t="0" r="0" b="8255"/>
-            <wp:docPr id="10" name="Picture 10"/>
-            <wp:cNvGraphicFramePr>
-              <a:graphicFrameLocks xmlns:a="http://schemas.openxmlformats.org/drawingml/2006/main" noChangeAspect="1"/>
-            </wp:cNvGraphicFramePr>
-            <a:graphic xmlns:a="http://schemas.openxmlformats.org/drawingml/2006/main">
-              <a:graphicData uri="http://schemas.openxmlformats.org/drawingml/2006/picture">
-                <pic:pic xmlns:pic="http://schemas.openxmlformats.org/drawingml/2006/picture">
-                  <pic:nvPicPr>
-                    <pic:cNvPr id="0" name="ttnv.png"/>
-                    <pic:cNvPicPr/>
-                  </pic:nvPicPr>
-                  <pic:blipFill>
-                    <a:blip r:embed="rId20">
-                      <a:extLst>
-                        <a:ext uri="{28A0092B-C50C-407E-A947-70E740481C1C}">
-                          <a14:useLocalDpi xmlns:a14="http://schemas.microsoft.com/office/drawing/2010/main" val="0"/>
-                        </a:ext>
-                      </a:extLst>
-                    </a:blip>
-                    <a:stretch>
-                      <a:fillRect/>
-                    </a:stretch>
-                  </pic:blipFill>
-                  <pic:spPr>
-                    <a:xfrm>
-                      <a:off x="0" y="0"/>
-                      <a:ext cx="5429250" cy="4258945"/>
-                    </a:xfrm>
-                    <a:prstGeom prst="rect">
-                      <a:avLst/>
-                    </a:prstGeom>
-                  </pic:spPr>
-                </pic:pic>
-              </a:graphicData>
-            </a:graphic>
-          </wp:inline>
-        </w:drawing>
-      </w:r>
-    </w:p>
-    <w:p>
-      <w:pPr>
-        <w:pStyle w:val="Heading2"/>
-        <w:numPr>
-          <w:ilvl w:val="3"/>
-          <w:numId w:val="1"/>
-        </w:numPr>
-        <w:rPr>
-          <w:rFonts w:ascii="Arial" w:hAnsi="Arial" w:cs="Arial"/>
-          <w:sz w:val="20"/>
-          <w:szCs w:val="20"/>
-        </w:rPr>
-      </w:pPr>
-      <w:bookmarkStart w:id="36" w:name="_Toc197267469"/>
-      <w:r>
-        <w:rPr>
-          <w:rFonts w:ascii="Arial" w:hAnsi="Arial" w:cs="Arial"/>
-          <w:sz w:val="20"/>
-          <w:szCs w:val="20"/>
-        </w:rPr>
-        <w:lastRenderedPageBreak/>
-        <w:t xml:space="preserve">Quan </w:t>
-      </w:r>
-      <w:proofErr w:type="spellStart"/>
-      <w:r>
-        <w:rPr>
-          <w:rFonts w:ascii="Arial" w:hAnsi="Arial" w:cs="Arial"/>
-          <w:sz w:val="20"/>
-          <w:szCs w:val="20"/>
-        </w:rPr>
-        <w:t>hệ</w:t>
-      </w:r>
-      <w:proofErr w:type="spellEnd"/>
-      <w:r>
-        <w:rPr>
-          <w:rFonts w:ascii="Arial" w:hAnsi="Arial" w:cs="Arial"/>
-          <w:sz w:val="20"/>
-          <w:szCs w:val="20"/>
-        </w:rPr>
-        <w:t xml:space="preserve"> Gia </w:t>
-      </w:r>
-      <w:proofErr w:type="spellStart"/>
-      <w:r>
-        <w:rPr>
-          <w:rFonts w:ascii="Arial" w:hAnsi="Arial" w:cs="Arial"/>
-          <w:sz w:val="20"/>
-          <w:szCs w:val="20"/>
-        </w:rPr>
-        <w:t>đình</w:t>
-      </w:r>
-      <w:bookmarkEnd w:id="36"/>
-      <w:proofErr w:type="spellEnd"/>
-    </w:p>
-    <w:p>
-      <w:r>
-        <w:rPr>
-          <w:noProof/>
-          <w:sz w:val="26"/>
-          <w:szCs w:val="26"/>
-          <w:lang w:val="vi-VN" w:eastAsia="vi-VN"/>
-        </w:rPr>
-        <w:drawing>
-          <wp:inline distT="0" distB="0" distL="0" distR="0" wp14:anchorId="2C0397A9" wp14:editId="20DDFAF9">
-            <wp:extent cx="5772150" cy="4528185"/>
-            <wp:effectExtent l="0" t="0" r="0" b="5715"/>
-            <wp:docPr id="45" name="Picture 45"/>
-            <wp:cNvGraphicFramePr>
-              <a:graphicFrameLocks xmlns:a="http://schemas.openxmlformats.org/drawingml/2006/main" noChangeAspect="1"/>
-            </wp:cNvGraphicFramePr>
-            <a:graphic xmlns:a="http://schemas.openxmlformats.org/drawingml/2006/main">
-              <a:graphicData uri="http://schemas.openxmlformats.org/drawingml/2006/picture">
-                <pic:pic xmlns:pic="http://schemas.openxmlformats.org/drawingml/2006/picture">
-                  <pic:nvPicPr>
-                    <pic:cNvPr id="0" name="qh.png"/>
-                    <pic:cNvPicPr/>
-                  </pic:nvPicPr>
-                  <pic:blipFill>
-                    <a:blip r:embed="rId21">
-                      <a:extLst>
-                        <a:ext uri="{28A0092B-C50C-407E-A947-70E740481C1C}">
-                          <a14:useLocalDpi xmlns:a14="http://schemas.microsoft.com/office/drawing/2010/main" val="0"/>
-                        </a:ext>
-                      </a:extLst>
-                    </a:blip>
-                    <a:stretch>
-                      <a:fillRect/>
-                    </a:stretch>
-                  </pic:blipFill>
-                  <pic:spPr>
-                    <a:xfrm>
-                      <a:off x="0" y="0"/>
-                      <a:ext cx="5772150" cy="4528185"/>
-                    </a:xfrm>
-                    <a:prstGeom prst="rect">
-                      <a:avLst/>
-                    </a:prstGeom>
-                  </pic:spPr>
-                </pic:pic>
-              </a:graphicData>
-            </a:graphic>
-          </wp:inline>
-        </w:drawing>
-      </w:r>
-    </w:p>
+    <w:p/>
     <w:p>
       <w:pPr>
         <w:pStyle w:val="Heading2"/>
@@ -34457,14 +32627,13 @@
           <w:szCs w:val="20"/>
         </w:rPr>
       </w:pPr>
-      <w:bookmarkStart w:id="37" w:name="_Toc197267470"/>
+      <w:bookmarkStart w:id="36" w:name="_Toc197364653"/>
       <w:r>
         <w:rPr>
           <w:rFonts w:ascii="Arial" w:hAnsi="Arial" w:cs="Arial"/>
           <w:sz w:val="20"/>
           <w:szCs w:val="20"/>
         </w:rPr>
-        <w:lastRenderedPageBreak/>
         <w:t>Activity</w:t>
       </w:r>
       <w:r>
@@ -34483,6 +32652,48 @@
         </w:rPr>
         <w:t>s</w:t>
       </w:r>
+      <w:bookmarkEnd w:id="36"/>
+    </w:p>
+    <w:p>
+      <w:pPr>
+        <w:pStyle w:val="Heading2"/>
+        <w:numPr>
+          <w:ilvl w:val="3"/>
+          <w:numId w:val="1"/>
+        </w:numPr>
+        <w:rPr>
+          <w:rFonts w:ascii="Arial" w:hAnsi="Arial" w:cs="Arial"/>
+          <w:sz w:val="20"/>
+          <w:szCs w:val="20"/>
+        </w:rPr>
+      </w:pPr>
+      <w:bookmarkStart w:id="37" w:name="_Toc197364654"/>
+      <w:proofErr w:type="gramStart"/>
+      <w:r>
+        <w:rPr>
+          <w:rFonts w:ascii="Arial" w:hAnsi="Arial" w:cs="Arial"/>
+          <w:sz w:val="20"/>
+          <w:szCs w:val="20"/>
+        </w:rPr>
+        <w:t>C</w:t>
+      </w:r>
+      <w:r>
+        <w:rPr>
+          <w:rFonts w:ascii="Arial" w:hAnsi="Arial" w:cs="Arial"/>
+          <w:sz w:val="20"/>
+          <w:szCs w:val="20"/>
+        </w:rPr>
+        <w:t>reate</w:t>
+      </w:r>
+      <w:proofErr w:type="gramEnd"/>
+      <w:r>
+        <w:rPr>
+          <w:rFonts w:ascii="Arial" w:hAnsi="Arial" w:cs="Arial"/>
+          <w:sz w:val="20"/>
+          <w:szCs w:val="20"/>
+        </w:rPr>
+        <w:t xml:space="preserve"> a new course</w:t>
+      </w:r>
       <w:bookmarkEnd w:id="37"/>
     </w:p>
     <w:p>
@@ -34498,141 +32709,88 @@
           <w:szCs w:val="20"/>
         </w:rPr>
       </w:pPr>
-      <w:bookmarkStart w:id="38" w:name="_Toc197267471"/>
-      <w:proofErr w:type="spellStart"/>
+      <w:bookmarkStart w:id="38" w:name="_Toc197364655"/>
       <w:r>
         <w:rPr>
           <w:rFonts w:ascii="Arial" w:hAnsi="Arial" w:cs="Arial"/>
           <w:sz w:val="20"/>
           <w:szCs w:val="20"/>
         </w:rPr>
-        <w:t>Cập</w:t>
+        <w:t>View course</w:t>
       </w:r>
-      <w:proofErr w:type="spellEnd"/>
+      <w:bookmarkEnd w:id="38"/>
+    </w:p>
+    <w:p>
+      <w:pPr>
+        <w:pStyle w:val="Heading2"/>
+        <w:numPr>
+          <w:ilvl w:val="3"/>
+          <w:numId w:val="1"/>
+        </w:numPr>
+        <w:rPr>
+          <w:rFonts w:ascii="Arial" w:hAnsi="Arial" w:cs="Arial"/>
+          <w:sz w:val="20"/>
+          <w:szCs w:val="20"/>
+        </w:rPr>
+      </w:pPr>
+      <w:bookmarkStart w:id="39" w:name="_Toc197364656"/>
       <w:r>
         <w:rPr>
           <w:rFonts w:ascii="Arial" w:hAnsi="Arial" w:cs="Arial"/>
           <w:sz w:val="20"/>
           <w:szCs w:val="20"/>
         </w:rPr>
-        <w:t xml:space="preserve"> </w:t>
+        <w:t>Search course</w:t>
       </w:r>
-      <w:proofErr w:type="spellStart"/>
+      <w:bookmarkEnd w:id="39"/>
+    </w:p>
+    <w:p>
+      <w:pPr>
+        <w:pStyle w:val="Heading2"/>
+        <w:numPr>
+          <w:ilvl w:val="3"/>
+          <w:numId w:val="1"/>
+        </w:numPr>
+        <w:rPr>
+          <w:rFonts w:ascii="Arial" w:hAnsi="Arial" w:cs="Arial"/>
+          <w:sz w:val="20"/>
+          <w:szCs w:val="20"/>
+        </w:rPr>
+      </w:pPr>
+      <w:bookmarkStart w:id="40" w:name="_Toc197364657"/>
       <w:r>
         <w:rPr>
           <w:rFonts w:ascii="Arial" w:hAnsi="Arial" w:cs="Arial"/>
           <w:sz w:val="20"/>
           <w:szCs w:val="20"/>
         </w:rPr>
-        <w:t>nhật</w:t>
+        <w:t>Update course information</w:t>
       </w:r>
-      <w:proofErr w:type="spellEnd"/>
+      <w:bookmarkEnd w:id="40"/>
+    </w:p>
+    <w:p>
+      <w:pPr>
+        <w:pStyle w:val="Heading2"/>
+        <w:numPr>
+          <w:ilvl w:val="3"/>
+          <w:numId w:val="1"/>
+        </w:numPr>
+        <w:rPr>
+          <w:rFonts w:ascii="Arial" w:hAnsi="Arial" w:cs="Arial"/>
+          <w:sz w:val="20"/>
+          <w:szCs w:val="20"/>
+        </w:rPr>
+      </w:pPr>
+      <w:bookmarkStart w:id="41" w:name="_Toc197364658"/>
       <w:r>
         <w:rPr>
           <w:rFonts w:ascii="Arial" w:hAnsi="Arial" w:cs="Arial"/>
           <w:sz w:val="20"/>
           <w:szCs w:val="20"/>
         </w:rPr>
-        <w:t xml:space="preserve"> </w:t>
+        <w:t>Delete course</w:t>
       </w:r>
-      <w:proofErr w:type="spellStart"/>
-      <w:r>
-        <w:rPr>
-          <w:rFonts w:ascii="Arial" w:hAnsi="Arial" w:cs="Arial"/>
-          <w:sz w:val="20"/>
-          <w:szCs w:val="20"/>
-        </w:rPr>
-        <w:t>thông</w:t>
-      </w:r>
-      <w:proofErr w:type="spellEnd"/>
-      <w:r>
-        <w:rPr>
-          <w:rFonts w:ascii="Arial" w:hAnsi="Arial" w:cs="Arial"/>
-          <w:sz w:val="20"/>
-          <w:szCs w:val="20"/>
-        </w:rPr>
-        <w:t xml:space="preserve"> tin </w:t>
-      </w:r>
-      <w:proofErr w:type="spellStart"/>
-      <w:r>
-        <w:rPr>
-          <w:rFonts w:ascii="Arial" w:hAnsi="Arial" w:cs="Arial"/>
-          <w:sz w:val="20"/>
-          <w:szCs w:val="20"/>
-        </w:rPr>
-        <w:t>nhân</w:t>
-      </w:r>
-      <w:proofErr w:type="spellEnd"/>
-      <w:r>
-        <w:rPr>
-          <w:rFonts w:ascii="Arial" w:hAnsi="Arial" w:cs="Arial"/>
-          <w:sz w:val="20"/>
-          <w:szCs w:val="20"/>
-        </w:rPr>
-        <w:t xml:space="preserve"> </w:t>
-      </w:r>
-      <w:proofErr w:type="spellStart"/>
-      <w:r>
-        <w:rPr>
-          <w:rFonts w:ascii="Arial" w:hAnsi="Arial" w:cs="Arial"/>
-          <w:sz w:val="20"/>
-          <w:szCs w:val="20"/>
-        </w:rPr>
-        <w:t>viên</w:t>
-      </w:r>
-      <w:bookmarkEnd w:id="38"/>
-      <w:proofErr w:type="spellEnd"/>
-    </w:p>
-    <w:p>
-      <w:r>
-        <w:rPr>
-          <w:noProof/>
-          <w:sz w:val="26"/>
-          <w:szCs w:val="26"/>
-          <w:lang w:val="vi-VN" w:eastAsia="vi-VN"/>
-        </w:rPr>
-        <w:drawing>
-          <wp:inline distT="0" distB="0" distL="0" distR="0" wp14:anchorId="7EF1EE5B" wp14:editId="22521957">
-            <wp:extent cx="5772150" cy="6003290"/>
-            <wp:effectExtent l="0" t="0" r="0" b="0"/>
-            <wp:docPr id="12" name="Picture 12"/>
-            <wp:cNvGraphicFramePr>
-              <a:graphicFrameLocks xmlns:a="http://schemas.openxmlformats.org/drawingml/2006/main" noChangeAspect="1"/>
-            </wp:cNvGraphicFramePr>
-            <a:graphic xmlns:a="http://schemas.openxmlformats.org/drawingml/2006/main">
-              <a:graphicData uri="http://schemas.openxmlformats.org/drawingml/2006/picture">
-                <pic:pic xmlns:pic="http://schemas.openxmlformats.org/drawingml/2006/picture">
-                  <pic:nvPicPr>
-                    <pic:cNvPr id="12" name="2.png"/>
-                    <pic:cNvPicPr/>
-                  </pic:nvPicPr>
-                  <pic:blipFill>
-                    <a:blip r:embed="rId22">
-                      <a:extLst>
-                        <a:ext uri="{28A0092B-C50C-407E-A947-70E740481C1C}">
-                          <a14:useLocalDpi xmlns:a14="http://schemas.microsoft.com/office/drawing/2010/main" val="0"/>
-                        </a:ext>
-                      </a:extLst>
-                    </a:blip>
-                    <a:stretch>
-                      <a:fillRect/>
-                    </a:stretch>
-                  </pic:blipFill>
-                  <pic:spPr>
-                    <a:xfrm>
-                      <a:off x="0" y="0"/>
-                      <a:ext cx="5772150" cy="6003290"/>
-                    </a:xfrm>
-                    <a:prstGeom prst="rect">
-                      <a:avLst/>
-                    </a:prstGeom>
-                  </pic:spPr>
-                </pic:pic>
-              </a:graphicData>
-            </a:graphic>
-          </wp:inline>
-        </w:drawing>
-      </w:r>
+      <w:bookmarkEnd w:id="41"/>
     </w:p>
     <w:p/>
     <w:p/>
@@ -34649,7 +32807,7 @@
           <w:szCs w:val="20"/>
         </w:rPr>
       </w:pPr>
-      <w:bookmarkStart w:id="39" w:name="_Toc197267472"/>
+      <w:bookmarkStart w:id="42" w:name="_Toc197364659"/>
       <w:r>
         <w:rPr>
           <w:rFonts w:ascii="Arial" w:hAnsi="Arial" w:cs="Arial"/>
@@ -34658,7 +32816,7 @@
         </w:rPr>
         <w:t>State Diagram</w:t>
       </w:r>
-      <w:bookmarkEnd w:id="39"/>
+      <w:bookmarkEnd w:id="42"/>
     </w:p>
     <w:p/>
     <w:p>
@@ -34674,7 +32832,7 @@
           <w:szCs w:val="20"/>
         </w:rPr>
       </w:pPr>
-      <w:bookmarkStart w:id="40" w:name="_Toc197267473"/>
+      <w:bookmarkStart w:id="43" w:name="_Toc197364660"/>
       <w:r>
         <w:rPr>
           <w:rFonts w:ascii="Arial" w:hAnsi="Arial" w:cs="Arial"/>
@@ -34684,7 +32842,7 @@
         <w:lastRenderedPageBreak/>
         <w:t>Class Diagram</w:t>
       </w:r>
-      <w:bookmarkEnd w:id="40"/>
+      <w:bookmarkEnd w:id="43"/>
     </w:p>
     <w:p>
       <w:r>
@@ -34695,7 +32853,7 @@
           <w:lang w:val="vi-VN" w:eastAsia="vi-VN"/>
         </w:rPr>
         <w:drawing>
-          <wp:inline distT="0" distB="0" distL="0" distR="0" wp14:anchorId="42A2D0E2" wp14:editId="193EDD72">
+          <wp:inline distT="0" distB="0" distL="0" distR="0" wp14:anchorId="42A2D0E2" wp14:editId="6B78AE13">
             <wp:extent cx="5767705" cy="3729162"/>
             <wp:effectExtent l="0" t="0" r="0" b="5080"/>
             <wp:docPr id="38" name="Picture 38"/>
@@ -34710,7 +32868,7 @@
                     <pic:cNvPicPr/>
                   </pic:nvPicPr>
                   <pic:blipFill rotWithShape="1">
-                    <a:blip r:embed="rId23" cstate="print">
+                    <a:blip r:embed="rId20" cstate="print">
                       <a:extLst>
                         <a:ext uri="{28A0092B-C50C-407E-A947-70E740481C1C}">
                           <a14:useLocalDpi xmlns:a14="http://schemas.microsoft.com/office/drawing/2010/main" val="0"/>
@@ -34757,7 +32915,7 @@
           <w:szCs w:val="20"/>
         </w:rPr>
       </w:pPr>
-      <w:bookmarkStart w:id="41" w:name="_Toc197267474"/>
+      <w:bookmarkStart w:id="44" w:name="_Toc197364661"/>
       <w:r>
         <w:rPr>
           <w:rFonts w:ascii="Arial" w:hAnsi="Arial" w:cs="Arial"/>
@@ -34782,7 +32940,7 @@
         </w:rPr>
         <w:t>location Diagram</w:t>
       </w:r>
-      <w:bookmarkEnd w:id="41"/>
+      <w:bookmarkEnd w:id="44"/>
     </w:p>
     <w:p>
       <w:pPr>
@@ -34799,14 +32957,14 @@
           <w:rFonts w:ascii="Arial" w:eastAsiaTheme="minorHAnsi" w:hAnsi="Arial" w:cs="Arial"/>
         </w:rPr>
       </w:pPr>
-      <w:bookmarkStart w:id="42" w:name="_Toc197267475"/>
+      <w:bookmarkStart w:id="45" w:name="_Toc197364662"/>
       <w:r>
         <w:rPr>
           <w:rFonts w:ascii="Arial" w:eastAsiaTheme="minorHAnsi" w:hAnsi="Arial" w:cs="Arial"/>
         </w:rPr>
         <w:t>Appendix A: Glossary</w:t>
       </w:r>
-      <w:bookmarkEnd w:id="42"/>
+      <w:bookmarkEnd w:id="45"/>
     </w:p>
     <w:p>
       <w:pPr>
@@ -35168,7 +33326,7 @@
       </w:pPr>
     </w:p>
     <w:sectPr>
-      <w:footerReference w:type="default" r:id="rId24"/>
+      <w:footerReference w:type="default" r:id="rId21"/>
       <w:pgSz w:w="12240" w:h="15840"/>
       <w:pgMar w:top="1166" w:right="1440" w:bottom="1440" w:left="1440" w:header="720" w:footer="720" w:gutter="0"/>
       <w:cols w:space="720"/>
@@ -36436,7 +34594,7 @@
       <w:lvlText w:val="%1.%2.%3."/>
       <w:lvlJc w:val="left"/>
       <w:pPr>
-        <w:ind w:left="504" w:hanging="504"/>
+        <w:ind w:left="1224" w:hanging="504"/>
       </w:pPr>
     </w:lvl>
     <w:lvl w:ilvl="3">

</xml_diff>

<commit_message>
Update SRS Record version 2.2
</commit_message>
<xml_diff>
--- a/Docs/SRS_Record.docx
+++ b/Docs/SRS_Record.docx
@@ -151,7 +151,15 @@
           <w:sz w:val="28"/>
           <w:szCs w:val="28"/>
         </w:rPr>
-        <w:t>2.0</w:t>
+        <w:t>2.</w:t>
+      </w:r>
+      <w:r>
+        <w:rPr>
+          <w:rFonts w:ascii="Arial" w:hAnsi="Arial"/>
+          <w:sz w:val="28"/>
+          <w:szCs w:val="28"/>
+        </w:rPr>
+        <w:t>2</w:t>
       </w:r>
     </w:p>
     <w:p>
@@ -5836,6 +5844,13 @@
                 <w:sz w:val="20"/>
               </w:rPr>
             </w:pPr>
+            <w:r>
+              <w:rPr>
+                <w:rFonts w:ascii="Arial" w:hAnsi="Arial" w:cs="Arial"/>
+                <w:sz w:val="20"/>
+              </w:rPr>
+              <w:t>08/05/2025</w:t>
+            </w:r>
           </w:p>
         </w:tc>
         <w:tc>
@@ -5850,6 +5865,13 @@
                 <w:sz w:val="20"/>
               </w:rPr>
             </w:pPr>
+            <w:r>
+              <w:rPr>
+                <w:rFonts w:ascii="Arial" w:hAnsi="Arial" w:cs="Arial"/>
+                <w:sz w:val="20"/>
+              </w:rPr>
+              <w:t>Update Activity Diagram</w:t>
+            </w:r>
           </w:p>
         </w:tc>
         <w:tc>
@@ -5865,6 +5887,13 @@
                 <w:sz w:val="20"/>
               </w:rPr>
             </w:pPr>
+            <w:r>
+              <w:rPr>
+                <w:rFonts w:ascii="Arial" w:hAnsi="Arial" w:cs="Arial"/>
+                <w:sz w:val="20"/>
+              </w:rPr>
+              <w:t>All functions</w:t>
+            </w:r>
           </w:p>
         </w:tc>
         <w:tc>
@@ -5880,6 +5909,13 @@
                 <w:sz w:val="20"/>
               </w:rPr>
             </w:pPr>
+            <w:r>
+              <w:rPr>
+                <w:rFonts w:ascii="Arial" w:hAnsi="Arial" w:cs="Arial"/>
+                <w:sz w:val="20"/>
+              </w:rPr>
+              <w:t>Bao</w:t>
+            </w:r>
           </w:p>
         </w:tc>
         <w:tc>
@@ -5895,6 +5931,13 @@
                 <w:sz w:val="20"/>
               </w:rPr>
             </w:pPr>
+            <w:r>
+              <w:rPr>
+                <w:rFonts w:ascii="Arial" w:hAnsi="Arial" w:cs="Arial"/>
+                <w:sz w:val="20"/>
+              </w:rPr>
+              <w:t>2.2</w:t>
+            </w:r>
           </w:p>
         </w:tc>
       </w:tr>
@@ -6917,6 +6960,65 @@
               </w:rPr>
               <w:t>ries)</w:t>
             </w:r>
+          </w:p>
+        </w:tc>
+      </w:tr>
+      <w:tr>
+        <w:tc>
+          <w:tcPr>
+            <w:tcW w:w="2425" w:type="dxa"/>
+          </w:tcPr>
+          <w:p>
+            <w:pPr>
+              <w:jc w:val="both"/>
+              <w:rPr>
+                <w:rFonts w:ascii="Arial" w:hAnsi="Arial" w:cs="Arial"/>
+                <w:sz w:val="20"/>
+              </w:rPr>
+            </w:pPr>
+            <w:r>
+              <w:rPr>
+                <w:rFonts w:ascii="Arial" w:hAnsi="Arial" w:cs="Arial"/>
+                <w:sz w:val="20"/>
+              </w:rPr>
+              <w:t>7</w:t>
+            </w:r>
+          </w:p>
+        </w:tc>
+        <w:tc>
+          <w:tcPr>
+            <w:tcW w:w="3808" w:type="dxa"/>
+          </w:tcPr>
+          <w:p>
+            <w:pPr>
+              <w:rPr>
+                <w:rFonts w:ascii="Arial" w:hAnsi="Arial" w:cs="Arial"/>
+                <w:sz w:val="20"/>
+              </w:rPr>
+            </w:pPr>
+            <w:r>
+              <w:rPr>
+                <w:rFonts w:ascii="Arial" w:hAnsi="Arial" w:cs="Arial"/>
+                <w:sz w:val="20"/>
+              </w:rPr>
+              <w:t>ChatGPT</w:t>
+            </w:r>
+          </w:p>
+        </w:tc>
+        <w:tc>
+          <w:tcPr>
+            <w:tcW w:w="3117" w:type="dxa"/>
+          </w:tcPr>
+          <w:p>
+            <w:pPr>
+              <w:rPr>
+                <w:rFonts w:ascii="Arial" w:hAnsi="Arial" w:cs="Arial"/>
+                <w:i/>
+                <w:iCs/>
+                <w:sz w:val="20"/>
+                <w:lang w:val="pt-BR"/>
+              </w:rPr>
+            </w:pPr>
           </w:p>
         </w:tc>
       </w:tr>
@@ -18012,7 +18114,21 @@
                 <w:rFonts w:ascii="Arial" w:hAnsi="Arial" w:cs="Arial"/>
                 <w:szCs w:val="24"/>
               </w:rPr>
-              <w:t>May 4, 2025</w:t>
+              <w:t xml:space="preserve">May </w:t>
+            </w:r>
+            <w:r>
+              <w:rPr>
+                <w:rFonts w:ascii="Arial" w:hAnsi="Arial" w:cs="Arial"/>
+                <w:szCs w:val="24"/>
+              </w:rPr>
+              <w:t>8</w:t>
+            </w:r>
+            <w:r>
+              <w:rPr>
+                <w:rFonts w:ascii="Arial" w:hAnsi="Arial" w:cs="Arial"/>
+                <w:szCs w:val="24"/>
+              </w:rPr>
+              <w:t>, 2025</w:t>
             </w:r>
           </w:p>
         </w:tc>
@@ -18881,511 +18997,6 @@
             <w:pPr>
               <w:rPr>
                 <w:rFonts w:ascii="Arial" w:hAnsi="Arial" w:cs="Arial"/>
-                <w:szCs w:val="24"/>
-              </w:rPr>
-            </w:pPr>
-            <w:r>
-              <w:rPr>
-                <w:rFonts w:ascii="Arial" w:hAnsi="Arial" w:cs="Arial"/>
-                <w:szCs w:val="24"/>
-              </w:rPr>
-              <w:t>Course information will be displayed on the Data Grid View table</w:t>
-            </w:r>
-          </w:p>
-        </w:tc>
-      </w:tr>
-      <w:tr>
-        <w:trPr>
-          <w:trHeight w:val="340"/>
-        </w:trPr>
-        <w:tc>
-          <w:tcPr>
-            <w:tcW w:w="3240" w:type="dxa"/>
-            <w:vMerge w:val="restart"/>
-            <w:shd w:val="pct15" w:color="auto" w:fill="auto"/>
-          </w:tcPr>
-          <w:p>
-            <w:pPr>
-              <w:rPr>
-                <w:rFonts w:ascii="Arial" w:hAnsi="Arial" w:cs="Arial"/>
-                <w:b/>
-                <w:bCs/>
-                <w:szCs w:val="24"/>
-              </w:rPr>
-            </w:pPr>
-            <w:r>
-              <w:rPr>
-                <w:rFonts w:ascii="Arial" w:hAnsi="Arial" w:cs="Arial"/>
-                <w:b/>
-                <w:bCs/>
-                <w:szCs w:val="24"/>
-              </w:rPr>
-              <w:t xml:space="preserve">Alternative </w:t>
-            </w:r>
-            <w:r>
-              <w:rPr>
-                <w:rFonts w:ascii="Arial" w:hAnsi="Arial" w:cs="Arial"/>
-                <w:b/>
-                <w:bCs/>
-                <w:szCs w:val="24"/>
-              </w:rPr>
-              <w:t>Flow</w:t>
-            </w:r>
-          </w:p>
-        </w:tc>
-        <w:tc>
-          <w:tcPr>
-            <w:tcW w:w="737" w:type="dxa"/>
-            <w:shd w:val="clear" w:color="auto" w:fill="D9D9D9" w:themeFill="background1" w:themeFillShade="D9"/>
-          </w:tcPr>
-          <w:p>
-            <w:pPr>
-              <w:jc w:val="center"/>
-              <w:rPr>
-                <w:rFonts w:ascii="Arial" w:hAnsi="Arial" w:cs="Arial"/>
-                <w:szCs w:val="24"/>
-              </w:rPr>
-            </w:pPr>
-            <w:r>
-              <w:rPr>
-                <w:rFonts w:ascii="Arial" w:hAnsi="Arial" w:cs="Arial"/>
-                <w:b/>
-                <w:bCs/>
-                <w:szCs w:val="24"/>
-              </w:rPr>
-              <w:t>Step</w:t>
-            </w:r>
-          </w:p>
-        </w:tc>
-        <w:tc>
-          <w:tcPr>
-            <w:tcW w:w="3437" w:type="dxa"/>
-            <w:gridSpan w:val="2"/>
-            <w:shd w:val="clear" w:color="auto" w:fill="D9D9D9" w:themeFill="background1" w:themeFillShade="D9"/>
-          </w:tcPr>
-          <w:p>
-            <w:pPr>
-              <w:jc w:val="center"/>
-              <w:rPr>
-                <w:rFonts w:ascii="Arial" w:hAnsi="Arial" w:cs="Arial"/>
-                <w:szCs w:val="24"/>
-              </w:rPr>
-            </w:pPr>
-            <w:r>
-              <w:rPr>
-                <w:rFonts w:ascii="Arial" w:hAnsi="Arial" w:cs="Arial"/>
-                <w:b/>
-                <w:bCs/>
-                <w:szCs w:val="24"/>
-              </w:rPr>
-              <w:t>Actor Action</w:t>
-            </w:r>
-          </w:p>
-        </w:tc>
-        <w:tc>
-          <w:tcPr>
-            <w:tcW w:w="3360" w:type="dxa"/>
-            <w:gridSpan w:val="2"/>
-            <w:shd w:val="clear" w:color="auto" w:fill="D9D9D9" w:themeFill="background1" w:themeFillShade="D9"/>
-          </w:tcPr>
-          <w:p>
-            <w:pPr>
-              <w:jc w:val="center"/>
-              <w:rPr>
-                <w:rFonts w:ascii="Arial" w:hAnsi="Arial" w:cs="Arial"/>
-                <w:szCs w:val="24"/>
-              </w:rPr>
-            </w:pPr>
-            <w:r>
-              <w:rPr>
-                <w:rFonts w:ascii="Arial" w:hAnsi="Arial" w:cs="Arial"/>
-                <w:b/>
-                <w:bCs/>
-                <w:szCs w:val="24"/>
-              </w:rPr>
-              <w:t>System Response</w:t>
-            </w:r>
-          </w:p>
-        </w:tc>
-      </w:tr>
-      <w:tr>
-        <w:trPr>
-          <w:trHeight w:val="340"/>
-        </w:trPr>
-        <w:tc>
-          <w:tcPr>
-            <w:tcW w:w="3240" w:type="dxa"/>
-            <w:vMerge/>
-            <w:shd w:val="pct15" w:color="auto" w:fill="auto"/>
-          </w:tcPr>
-          <w:p>
-            <w:pPr>
-              <w:rPr>
-                <w:rFonts w:ascii="Arial" w:hAnsi="Arial" w:cs="Arial"/>
-                <w:b/>
-                <w:bCs/>
-                <w:szCs w:val="24"/>
-              </w:rPr>
-            </w:pPr>
-          </w:p>
-        </w:tc>
-        <w:tc>
-          <w:tcPr>
-            <w:tcW w:w="737" w:type="dxa"/>
-          </w:tcPr>
-          <w:p>
-            <w:pPr>
-              <w:rPr>
-                <w:rFonts w:ascii="Arial" w:hAnsi="Arial" w:cs="Arial"/>
-                <w:b/>
-                <w:bCs/>
-                <w:szCs w:val="24"/>
-              </w:rPr>
-            </w:pPr>
-            <w:r>
-              <w:rPr>
-                <w:rFonts w:ascii="Arial" w:hAnsi="Arial" w:cs="Arial"/>
-                <w:b/>
-                <w:bCs/>
-                <w:szCs w:val="24"/>
-              </w:rPr>
-              <w:t>1</w:t>
-            </w:r>
-          </w:p>
-        </w:tc>
-        <w:tc>
-          <w:tcPr>
-            <w:tcW w:w="3437" w:type="dxa"/>
-            <w:gridSpan w:val="2"/>
-          </w:tcPr>
-          <w:p>
-            <w:pPr>
-              <w:rPr>
-                <w:rFonts w:ascii="Arial" w:hAnsi="Arial" w:cs="Arial"/>
-                <w:b/>
-                <w:bCs/>
-                <w:szCs w:val="24"/>
-              </w:rPr>
-            </w:pPr>
-            <w:r>
-              <w:rPr>
-                <w:rFonts w:ascii="Arial" w:hAnsi="Arial" w:cs="Arial"/>
-                <w:szCs w:val="24"/>
-              </w:rPr>
-              <w:t>Users Choose “</w:t>
-            </w:r>
-            <w:r>
-              <w:rPr>
-                <w:rFonts w:ascii="Arial" w:hAnsi="Arial" w:cs="Arial"/>
-                <w:b/>
-                <w:bCs/>
-                <w:szCs w:val="24"/>
-              </w:rPr>
-              <w:t>Create</w:t>
-            </w:r>
-            <w:r>
-              <w:rPr>
-                <w:rFonts w:ascii="Arial" w:hAnsi="Arial" w:cs="Arial"/>
-                <w:szCs w:val="24"/>
-              </w:rPr>
-              <w:t>” from menu strip</w:t>
-            </w:r>
-          </w:p>
-        </w:tc>
-        <w:tc>
-          <w:tcPr>
-            <w:tcW w:w="3360" w:type="dxa"/>
-            <w:gridSpan w:val="2"/>
-          </w:tcPr>
-          <w:p>
-            <w:pPr>
-              <w:rPr>
-                <w:rFonts w:ascii="Arial" w:hAnsi="Arial" w:cs="Arial"/>
-                <w:b/>
-                <w:bCs/>
-                <w:szCs w:val="24"/>
-              </w:rPr>
-            </w:pPr>
-            <w:proofErr w:type="gramStart"/>
-            <w:r>
-              <w:rPr>
-                <w:rFonts w:ascii="Arial" w:hAnsi="Arial" w:cs="Arial"/>
-                <w:szCs w:val="24"/>
-              </w:rPr>
-              <w:t>System</w:t>
-            </w:r>
-            <w:proofErr w:type="gramEnd"/>
-            <w:r>
-              <w:rPr>
-                <w:rFonts w:ascii="Arial" w:hAnsi="Arial" w:cs="Arial"/>
-                <w:szCs w:val="24"/>
-              </w:rPr>
-              <w:t xml:space="preserve"> displays the course reading interface</w:t>
-            </w:r>
-          </w:p>
-        </w:tc>
-      </w:tr>
-      <w:tr>
-        <w:trPr>
-          <w:trHeight w:val="340"/>
-        </w:trPr>
-        <w:tc>
-          <w:tcPr>
-            <w:tcW w:w="3240" w:type="dxa"/>
-            <w:vMerge/>
-            <w:shd w:val="pct15" w:color="auto" w:fill="auto"/>
-          </w:tcPr>
-          <w:p>
-            <w:pPr>
-              <w:rPr>
-                <w:rFonts w:ascii="Arial" w:hAnsi="Arial" w:cs="Arial"/>
-                <w:b/>
-                <w:bCs/>
-                <w:szCs w:val="24"/>
-              </w:rPr>
-            </w:pPr>
-          </w:p>
-        </w:tc>
-        <w:tc>
-          <w:tcPr>
-            <w:tcW w:w="737" w:type="dxa"/>
-          </w:tcPr>
-          <w:p>
-            <w:pPr>
-              <w:rPr>
-                <w:rFonts w:ascii="Arial" w:hAnsi="Arial" w:cs="Arial"/>
-                <w:b/>
-                <w:bCs/>
-                <w:szCs w:val="24"/>
-              </w:rPr>
-            </w:pPr>
-            <w:r>
-              <w:rPr>
-                <w:rFonts w:ascii="Arial" w:hAnsi="Arial" w:cs="Arial"/>
-                <w:b/>
-                <w:bCs/>
-                <w:szCs w:val="24"/>
-              </w:rPr>
-              <w:t>2</w:t>
-            </w:r>
-          </w:p>
-        </w:tc>
-        <w:tc>
-          <w:tcPr>
-            <w:tcW w:w="3437" w:type="dxa"/>
-            <w:gridSpan w:val="2"/>
-          </w:tcPr>
-          <w:p>
-            <w:pPr>
-              <w:rPr>
-                <w:rFonts w:ascii="Arial" w:hAnsi="Arial" w:cs="Arial"/>
-                <w:b/>
-                <w:bCs/>
-                <w:szCs w:val="24"/>
-              </w:rPr>
-            </w:pPr>
-            <w:r>
-              <w:rPr>
-                <w:rFonts w:ascii="Arial" w:hAnsi="Arial" w:cs="Arial"/>
-                <w:szCs w:val="24"/>
-              </w:rPr>
-              <w:t>Users enter the course information (such as ID, name, duration…)</w:t>
-            </w:r>
-          </w:p>
-        </w:tc>
-        <w:tc>
-          <w:tcPr>
-            <w:tcW w:w="3360" w:type="dxa"/>
-            <w:gridSpan w:val="2"/>
-          </w:tcPr>
-          <w:p>
-            <w:pPr>
-              <w:rPr>
-                <w:rFonts w:ascii="Arial" w:hAnsi="Arial" w:cs="Arial"/>
-                <w:b/>
-                <w:bCs/>
-                <w:szCs w:val="24"/>
-              </w:rPr>
-            </w:pPr>
-          </w:p>
-        </w:tc>
-      </w:tr>
-      <w:tr>
-        <w:trPr>
-          <w:trHeight w:val="340"/>
-        </w:trPr>
-        <w:tc>
-          <w:tcPr>
-            <w:tcW w:w="3240" w:type="dxa"/>
-            <w:vMerge/>
-            <w:shd w:val="pct15" w:color="auto" w:fill="auto"/>
-          </w:tcPr>
-          <w:p>
-            <w:pPr>
-              <w:rPr>
-                <w:rFonts w:ascii="Arial" w:hAnsi="Arial" w:cs="Arial"/>
-                <w:b/>
-                <w:bCs/>
-                <w:szCs w:val="24"/>
-              </w:rPr>
-            </w:pPr>
-          </w:p>
-        </w:tc>
-        <w:tc>
-          <w:tcPr>
-            <w:tcW w:w="737" w:type="dxa"/>
-          </w:tcPr>
-          <w:p>
-            <w:pPr>
-              <w:rPr>
-                <w:rFonts w:ascii="Arial" w:hAnsi="Arial" w:cs="Arial"/>
-                <w:b/>
-                <w:bCs/>
-                <w:szCs w:val="24"/>
-              </w:rPr>
-            </w:pPr>
-            <w:r>
-              <w:rPr>
-                <w:rFonts w:ascii="Arial" w:hAnsi="Arial" w:cs="Arial"/>
-                <w:b/>
-                <w:bCs/>
-                <w:szCs w:val="24"/>
-              </w:rPr>
-              <w:t>3</w:t>
-            </w:r>
-          </w:p>
-        </w:tc>
-        <w:tc>
-          <w:tcPr>
-            <w:tcW w:w="3437" w:type="dxa"/>
-            <w:gridSpan w:val="2"/>
-          </w:tcPr>
-          <w:p>
-            <w:pPr>
-              <w:rPr>
-                <w:rFonts w:ascii="Arial" w:hAnsi="Arial" w:cs="Arial"/>
-                <w:szCs w:val="24"/>
-              </w:rPr>
-            </w:pPr>
-            <w:r>
-              <w:rPr>
-                <w:rFonts w:ascii="Arial" w:hAnsi="Arial" w:cs="Arial"/>
-                <w:szCs w:val="24"/>
-              </w:rPr>
-              <w:t>Users press the “</w:t>
-            </w:r>
-            <w:r>
-              <w:rPr>
-                <w:rFonts w:ascii="Arial" w:hAnsi="Arial" w:cs="Arial"/>
-                <w:b/>
-                <w:bCs/>
-                <w:szCs w:val="24"/>
-              </w:rPr>
-              <w:t>Search</w:t>
-            </w:r>
-            <w:r>
-              <w:rPr>
-                <w:rFonts w:ascii="Arial" w:hAnsi="Arial" w:cs="Arial"/>
-                <w:szCs w:val="24"/>
-              </w:rPr>
-              <w:t>” button</w:t>
-            </w:r>
-          </w:p>
-        </w:tc>
-        <w:tc>
-          <w:tcPr>
-            <w:tcW w:w="3360" w:type="dxa"/>
-            <w:gridSpan w:val="2"/>
-          </w:tcPr>
-          <w:p>
-            <w:pPr>
-              <w:rPr>
-                <w:rFonts w:ascii="Arial" w:hAnsi="Arial" w:cs="Arial"/>
-                <w:szCs w:val="24"/>
-              </w:rPr>
-            </w:pPr>
-            <w:r>
-              <w:rPr>
-                <w:rFonts w:ascii="Arial" w:hAnsi="Arial" w:cs="Arial"/>
-                <w:szCs w:val="24"/>
-              </w:rPr>
-              <w:t>System will send a requirement and extract data from the database</w:t>
-            </w:r>
-          </w:p>
-        </w:tc>
-      </w:tr>
-      <w:tr>
-        <w:trPr>
-          <w:trHeight w:val="340"/>
-        </w:trPr>
-        <w:tc>
-          <w:tcPr>
-            <w:tcW w:w="3240" w:type="dxa"/>
-            <w:vMerge/>
-            <w:shd w:val="pct15" w:color="auto" w:fill="auto"/>
-          </w:tcPr>
-          <w:p>
-            <w:pPr>
-              <w:rPr>
-                <w:rFonts w:ascii="Arial" w:hAnsi="Arial" w:cs="Arial"/>
-                <w:b/>
-                <w:bCs/>
-                <w:szCs w:val="24"/>
-              </w:rPr>
-            </w:pPr>
-          </w:p>
-        </w:tc>
-        <w:tc>
-          <w:tcPr>
-            <w:tcW w:w="737" w:type="dxa"/>
-          </w:tcPr>
-          <w:p>
-            <w:pPr>
-              <w:rPr>
-                <w:rFonts w:ascii="Arial" w:hAnsi="Arial" w:cs="Arial"/>
-                <w:b/>
-                <w:bCs/>
-                <w:szCs w:val="24"/>
-              </w:rPr>
-            </w:pPr>
-            <w:r>
-              <w:rPr>
-                <w:rFonts w:ascii="Arial" w:hAnsi="Arial" w:cs="Arial"/>
-                <w:b/>
-                <w:bCs/>
-                <w:szCs w:val="24"/>
-              </w:rPr>
-              <w:t>4</w:t>
-            </w:r>
-          </w:p>
-        </w:tc>
-        <w:tc>
-          <w:tcPr>
-            <w:tcW w:w="3437" w:type="dxa"/>
-            <w:gridSpan w:val="2"/>
-          </w:tcPr>
-          <w:p>
-            <w:pPr>
-              <w:rPr>
-                <w:rFonts w:ascii="Arial" w:hAnsi="Arial" w:cs="Arial"/>
-                <w:b/>
-                <w:bCs/>
-                <w:szCs w:val="24"/>
-              </w:rPr>
-            </w:pPr>
-          </w:p>
-        </w:tc>
-        <w:tc>
-          <w:tcPr>
-            <w:tcW w:w="3360" w:type="dxa"/>
-            <w:gridSpan w:val="2"/>
-          </w:tcPr>
-          <w:p>
-            <w:pPr>
-              <w:rPr>
-                <w:rFonts w:ascii="Arial" w:hAnsi="Arial" w:cs="Arial"/>
-                <w:b/>
-                <w:bCs/>
                 <w:szCs w:val="24"/>
               </w:rPr>
             </w:pPr>
@@ -25786,1250 +25397,6 @@
         <w:tc>
           <w:tcPr>
             <w:tcW w:w="3240" w:type="dxa"/>
-            <w:vMerge/>
-            <w:shd w:val="pct15" w:color="auto" w:fill="auto"/>
-          </w:tcPr>
-          <w:p>
-            <w:pPr>
-              <w:rPr>
-                <w:rStyle w:val="Strong"/>
-                <w:rFonts w:ascii="Arial" w:hAnsi="Arial" w:cs="Arial"/>
-                <w:szCs w:val="24"/>
-              </w:rPr>
-            </w:pPr>
-          </w:p>
-        </w:tc>
-        <w:tc>
-          <w:tcPr>
-            <w:tcW w:w="7534" w:type="dxa"/>
-            <w:gridSpan w:val="5"/>
-            <w:shd w:val="clear" w:color="auto" w:fill="D9D9D9" w:themeFill="background1" w:themeFillShade="D9"/>
-          </w:tcPr>
-          <w:p>
-            <w:pPr>
-              <w:jc w:val="center"/>
-              <w:rPr>
-                <w:rFonts w:ascii="Arial" w:hAnsi="Arial" w:cs="Arial"/>
-                <w:szCs w:val="24"/>
-                <w:lang w:val="vi-VN"/>
-              </w:rPr>
-            </w:pPr>
-            <w:proofErr w:type="spellStart"/>
-            <w:r>
-              <w:rPr>
-                <w:rFonts w:ascii="Arial" w:hAnsi="Arial" w:cs="Arial"/>
-                <w:b/>
-                <w:bCs/>
-                <w:szCs w:val="24"/>
-                <w:lang w:val="vi-VN"/>
-              </w:rPr>
-              <w:t>Exception</w:t>
-            </w:r>
-            <w:proofErr w:type="spellEnd"/>
-            <w:r>
-              <w:rPr>
-                <w:rFonts w:ascii="Arial" w:hAnsi="Arial" w:cs="Arial"/>
-                <w:b/>
-                <w:bCs/>
-                <w:szCs w:val="24"/>
-                <w:lang w:val="vi-VN"/>
-              </w:rPr>
-              <w:t xml:space="preserve"> </w:t>
-            </w:r>
-            <w:proofErr w:type="spellStart"/>
-            <w:r>
-              <w:rPr>
-                <w:rFonts w:ascii="Arial" w:hAnsi="Arial" w:cs="Arial"/>
-                <w:b/>
-                <w:bCs/>
-                <w:szCs w:val="24"/>
-                <w:lang w:val="vi-VN"/>
-              </w:rPr>
-              <w:t>Flow</w:t>
-            </w:r>
-            <w:proofErr w:type="spellEnd"/>
-            <w:r>
-              <w:rPr>
-                <w:rFonts w:ascii="Arial" w:hAnsi="Arial" w:cs="Arial"/>
-                <w:b/>
-                <w:bCs/>
-                <w:szCs w:val="24"/>
-                <w:lang w:val="vi-VN"/>
-              </w:rPr>
-              <w:t xml:space="preserve"> </w:t>
-            </w:r>
-            <w:r>
-              <w:rPr>
-                <w:rFonts w:ascii="Arial" w:hAnsi="Arial" w:cs="Arial"/>
-                <w:b/>
-                <w:bCs/>
-                <w:szCs w:val="24"/>
-              </w:rPr>
-              <w:t>4: Incorrect</w:t>
-            </w:r>
-            <w:r>
-              <w:rPr>
-                <w:rFonts w:ascii="Arial" w:hAnsi="Arial" w:cs="Arial"/>
-                <w:b/>
-                <w:bCs/>
-                <w:szCs w:val="24"/>
-                <w:lang w:val="vi-VN"/>
-              </w:rPr>
-              <w:t xml:space="preserve"> </w:t>
-            </w:r>
-            <w:proofErr w:type="spellStart"/>
-            <w:r>
-              <w:rPr>
-                <w:rFonts w:ascii="Arial" w:hAnsi="Arial" w:cs="Arial"/>
-                <w:b/>
-                <w:bCs/>
-                <w:szCs w:val="24"/>
-                <w:lang w:val="vi-VN"/>
-              </w:rPr>
-              <w:t>data</w:t>
-            </w:r>
-            <w:proofErr w:type="spellEnd"/>
-            <w:r>
-              <w:rPr>
-                <w:rFonts w:ascii="Arial" w:hAnsi="Arial" w:cs="Arial"/>
-                <w:b/>
-                <w:bCs/>
-                <w:szCs w:val="24"/>
-                <w:lang w:val="vi-VN"/>
-              </w:rPr>
-              <w:t xml:space="preserve"> </w:t>
-            </w:r>
-            <w:r>
-              <w:rPr>
-                <w:rFonts w:ascii="Arial" w:hAnsi="Arial" w:cs="Arial"/>
-                <w:b/>
-                <w:bCs/>
-                <w:szCs w:val="24"/>
-              </w:rPr>
-              <w:t>type entered</w:t>
-            </w:r>
-          </w:p>
-        </w:tc>
-      </w:tr>
-      <w:tr>
-        <w:trPr>
-          <w:trHeight w:val="340"/>
-        </w:trPr>
-        <w:tc>
-          <w:tcPr>
-            <w:tcW w:w="3240" w:type="dxa"/>
-            <w:vMerge/>
-            <w:shd w:val="pct15" w:color="auto" w:fill="auto"/>
-          </w:tcPr>
-          <w:p>
-            <w:pPr>
-              <w:rPr>
-                <w:rStyle w:val="Strong"/>
-                <w:rFonts w:ascii="Arial" w:hAnsi="Arial" w:cs="Arial"/>
-                <w:szCs w:val="24"/>
-              </w:rPr>
-            </w:pPr>
-          </w:p>
-        </w:tc>
-        <w:tc>
-          <w:tcPr>
-            <w:tcW w:w="737" w:type="dxa"/>
-          </w:tcPr>
-          <w:p>
-            <w:pPr>
-              <w:jc w:val="center"/>
-              <w:rPr>
-                <w:rFonts w:ascii="Arial" w:hAnsi="Arial" w:cs="Arial"/>
-                <w:b/>
-                <w:bCs/>
-                <w:szCs w:val="24"/>
-              </w:rPr>
-            </w:pPr>
-            <w:r>
-              <w:rPr>
-                <w:rFonts w:ascii="Arial" w:hAnsi="Arial" w:cs="Arial"/>
-                <w:b/>
-                <w:bCs/>
-                <w:szCs w:val="24"/>
-              </w:rPr>
-              <w:t>1</w:t>
-            </w:r>
-          </w:p>
-        </w:tc>
-        <w:tc>
-          <w:tcPr>
-            <w:tcW w:w="3437" w:type="dxa"/>
-            <w:gridSpan w:val="2"/>
-          </w:tcPr>
-          <w:p>
-            <w:pPr>
-              <w:rPr>
-                <w:rFonts w:ascii="Arial" w:hAnsi="Arial" w:cs="Arial"/>
-                <w:szCs w:val="24"/>
-              </w:rPr>
-            </w:pPr>
-            <w:r>
-              <w:rPr>
-                <w:rFonts w:ascii="Arial" w:hAnsi="Arial" w:cs="Arial"/>
-                <w:szCs w:val="24"/>
-              </w:rPr>
-              <w:t>Users Choose “</w:t>
-            </w:r>
-            <w:r>
-              <w:rPr>
-                <w:rFonts w:ascii="Arial" w:hAnsi="Arial" w:cs="Arial"/>
-                <w:b/>
-                <w:bCs/>
-                <w:szCs w:val="24"/>
-              </w:rPr>
-              <w:t>Update</w:t>
-            </w:r>
-            <w:r>
-              <w:rPr>
-                <w:rFonts w:ascii="Arial" w:hAnsi="Arial" w:cs="Arial"/>
-                <w:szCs w:val="24"/>
-              </w:rPr>
-              <w:t>” from menu strip</w:t>
-            </w:r>
-          </w:p>
-        </w:tc>
-        <w:tc>
-          <w:tcPr>
-            <w:tcW w:w="3360" w:type="dxa"/>
-            <w:gridSpan w:val="2"/>
-          </w:tcPr>
-          <w:p>
-            <w:pPr>
-              <w:rPr>
-                <w:rFonts w:ascii="Arial" w:hAnsi="Arial" w:cs="Arial"/>
-                <w:szCs w:val="24"/>
-                <w:lang w:val="vi-VN"/>
-              </w:rPr>
-            </w:pPr>
-            <w:r>
-              <w:rPr>
-                <w:rFonts w:ascii="Arial" w:hAnsi="Arial" w:cs="Arial"/>
-                <w:szCs w:val="24"/>
-              </w:rPr>
-              <w:t>System displays the course updating interface</w:t>
-            </w:r>
-          </w:p>
-        </w:tc>
-      </w:tr>
-      <w:tr>
-        <w:trPr>
-          <w:trHeight w:val="340"/>
-        </w:trPr>
-        <w:tc>
-          <w:tcPr>
-            <w:tcW w:w="3240" w:type="dxa"/>
-            <w:vMerge/>
-            <w:shd w:val="pct15" w:color="auto" w:fill="auto"/>
-          </w:tcPr>
-          <w:p>
-            <w:pPr>
-              <w:rPr>
-                <w:rStyle w:val="Strong"/>
-                <w:rFonts w:ascii="Arial" w:hAnsi="Arial" w:cs="Arial"/>
-                <w:szCs w:val="24"/>
-              </w:rPr>
-            </w:pPr>
-          </w:p>
-        </w:tc>
-        <w:tc>
-          <w:tcPr>
-            <w:tcW w:w="737" w:type="dxa"/>
-          </w:tcPr>
-          <w:p>
-            <w:pPr>
-              <w:jc w:val="center"/>
-              <w:rPr>
-                <w:rFonts w:ascii="Arial" w:hAnsi="Arial" w:cs="Arial"/>
-                <w:b/>
-                <w:bCs/>
-                <w:szCs w:val="24"/>
-              </w:rPr>
-            </w:pPr>
-            <w:r>
-              <w:rPr>
-                <w:rFonts w:ascii="Arial" w:hAnsi="Arial" w:cs="Arial"/>
-                <w:b/>
-                <w:bCs/>
-                <w:szCs w:val="24"/>
-              </w:rPr>
-              <w:t>2</w:t>
-            </w:r>
-          </w:p>
-        </w:tc>
-        <w:tc>
-          <w:tcPr>
-            <w:tcW w:w="3437" w:type="dxa"/>
-            <w:gridSpan w:val="2"/>
-          </w:tcPr>
-          <w:p>
-            <w:pPr>
-              <w:rPr>
-                <w:rFonts w:ascii="Arial" w:hAnsi="Arial" w:cs="Arial"/>
-                <w:szCs w:val="24"/>
-              </w:rPr>
-            </w:pPr>
-            <w:r>
-              <w:rPr>
-                <w:rFonts w:ascii="Arial" w:hAnsi="Arial" w:cs="Arial"/>
-                <w:szCs w:val="24"/>
-              </w:rPr>
-              <w:t>Users enter the ID course into textbox</w:t>
-            </w:r>
-          </w:p>
-        </w:tc>
-        <w:tc>
-          <w:tcPr>
-            <w:tcW w:w="3360" w:type="dxa"/>
-            <w:gridSpan w:val="2"/>
-          </w:tcPr>
-          <w:p>
-            <w:pPr>
-              <w:rPr>
-                <w:rFonts w:ascii="Arial" w:hAnsi="Arial" w:cs="Arial"/>
-                <w:szCs w:val="24"/>
-                <w:lang w:val="vi-VN"/>
-              </w:rPr>
-            </w:pPr>
-          </w:p>
-        </w:tc>
-      </w:tr>
-      <w:tr>
-        <w:trPr>
-          <w:trHeight w:val="340"/>
-        </w:trPr>
-        <w:tc>
-          <w:tcPr>
-            <w:tcW w:w="3240" w:type="dxa"/>
-            <w:vMerge/>
-            <w:shd w:val="pct15" w:color="auto" w:fill="auto"/>
-          </w:tcPr>
-          <w:p>
-            <w:pPr>
-              <w:rPr>
-                <w:rStyle w:val="Strong"/>
-                <w:rFonts w:ascii="Arial" w:hAnsi="Arial" w:cs="Arial"/>
-                <w:szCs w:val="24"/>
-              </w:rPr>
-            </w:pPr>
-          </w:p>
-        </w:tc>
-        <w:tc>
-          <w:tcPr>
-            <w:tcW w:w="737" w:type="dxa"/>
-          </w:tcPr>
-          <w:p>
-            <w:pPr>
-              <w:jc w:val="center"/>
-              <w:rPr>
-                <w:rFonts w:ascii="Arial" w:hAnsi="Arial" w:cs="Arial"/>
-                <w:b/>
-                <w:bCs/>
-                <w:szCs w:val="24"/>
-              </w:rPr>
-            </w:pPr>
-            <w:r>
-              <w:rPr>
-                <w:rFonts w:ascii="Arial" w:hAnsi="Arial" w:cs="Arial"/>
-                <w:b/>
-                <w:bCs/>
-                <w:szCs w:val="24"/>
-              </w:rPr>
-              <w:t>3</w:t>
-            </w:r>
-          </w:p>
-        </w:tc>
-        <w:tc>
-          <w:tcPr>
-            <w:tcW w:w="3437" w:type="dxa"/>
-            <w:gridSpan w:val="2"/>
-          </w:tcPr>
-          <w:p>
-            <w:pPr>
-              <w:rPr>
-                <w:rFonts w:ascii="Arial" w:hAnsi="Arial" w:cs="Arial"/>
-                <w:szCs w:val="24"/>
-              </w:rPr>
-            </w:pPr>
-            <w:r>
-              <w:rPr>
-                <w:rFonts w:ascii="Arial" w:hAnsi="Arial" w:cs="Arial"/>
-                <w:szCs w:val="24"/>
-              </w:rPr>
-              <w:t>Users press the “</w:t>
-            </w:r>
-            <w:r>
-              <w:rPr>
-                <w:rFonts w:ascii="Arial" w:hAnsi="Arial" w:cs="Arial"/>
-                <w:b/>
-                <w:bCs/>
-                <w:szCs w:val="24"/>
-              </w:rPr>
-              <w:t>Search</w:t>
-            </w:r>
-            <w:r>
-              <w:rPr>
-                <w:rFonts w:ascii="Arial" w:hAnsi="Arial" w:cs="Arial"/>
-                <w:szCs w:val="24"/>
-              </w:rPr>
-              <w:t>” button</w:t>
-            </w:r>
-          </w:p>
-        </w:tc>
-        <w:tc>
-          <w:tcPr>
-            <w:tcW w:w="3360" w:type="dxa"/>
-            <w:gridSpan w:val="2"/>
-          </w:tcPr>
-          <w:p>
-            <w:pPr>
-              <w:rPr>
-                <w:rFonts w:ascii="Arial" w:hAnsi="Arial" w:cs="Arial"/>
-                <w:szCs w:val="24"/>
-                <w:lang w:val="vi-VN"/>
-              </w:rPr>
-            </w:pPr>
-            <w:r>
-              <w:rPr>
-                <w:rFonts w:ascii="Arial" w:hAnsi="Arial" w:cs="Arial"/>
-                <w:szCs w:val="24"/>
-              </w:rPr>
-              <w:t>System will send a requirement and extract data from the database</w:t>
-            </w:r>
-          </w:p>
-        </w:tc>
-      </w:tr>
-      <w:tr>
-        <w:trPr>
-          <w:trHeight w:val="340"/>
-        </w:trPr>
-        <w:tc>
-          <w:tcPr>
-            <w:tcW w:w="3240" w:type="dxa"/>
-            <w:vMerge/>
-            <w:shd w:val="pct15" w:color="auto" w:fill="auto"/>
-          </w:tcPr>
-          <w:p>
-            <w:pPr>
-              <w:rPr>
-                <w:rStyle w:val="Strong"/>
-                <w:rFonts w:ascii="Arial" w:hAnsi="Arial" w:cs="Arial"/>
-                <w:szCs w:val="24"/>
-              </w:rPr>
-            </w:pPr>
-          </w:p>
-        </w:tc>
-        <w:tc>
-          <w:tcPr>
-            <w:tcW w:w="737" w:type="dxa"/>
-          </w:tcPr>
-          <w:p>
-            <w:pPr>
-              <w:jc w:val="center"/>
-              <w:rPr>
-                <w:rFonts w:ascii="Arial" w:hAnsi="Arial" w:cs="Arial"/>
-                <w:b/>
-                <w:bCs/>
-                <w:szCs w:val="24"/>
-              </w:rPr>
-            </w:pPr>
-            <w:r>
-              <w:rPr>
-                <w:rFonts w:ascii="Arial" w:hAnsi="Arial" w:cs="Arial"/>
-                <w:b/>
-                <w:bCs/>
-                <w:szCs w:val="24"/>
-              </w:rPr>
-              <w:t>4</w:t>
-            </w:r>
-          </w:p>
-        </w:tc>
-        <w:tc>
-          <w:tcPr>
-            <w:tcW w:w="3437" w:type="dxa"/>
-            <w:gridSpan w:val="2"/>
-          </w:tcPr>
-          <w:p>
-            <w:pPr>
-              <w:rPr>
-                <w:rFonts w:ascii="Arial" w:hAnsi="Arial" w:cs="Arial"/>
-                <w:szCs w:val="24"/>
-              </w:rPr>
-            </w:pPr>
-          </w:p>
-        </w:tc>
-        <w:tc>
-          <w:tcPr>
-            <w:tcW w:w="3360" w:type="dxa"/>
-            <w:gridSpan w:val="2"/>
-          </w:tcPr>
-          <w:p>
-            <w:pPr>
-              <w:rPr>
-                <w:rFonts w:ascii="Arial" w:hAnsi="Arial" w:cs="Arial"/>
-                <w:szCs w:val="24"/>
-                <w:lang w:val="vi-VN"/>
-              </w:rPr>
-            </w:pPr>
-            <w:r>
-              <w:rPr>
-                <w:rFonts w:ascii="Arial" w:hAnsi="Arial" w:cs="Arial"/>
-                <w:szCs w:val="24"/>
-              </w:rPr>
-              <w:t>Course information will be displayed on the Data Grid View table</w:t>
-            </w:r>
-          </w:p>
-        </w:tc>
-      </w:tr>
-      <w:tr>
-        <w:trPr>
-          <w:trHeight w:val="340"/>
-        </w:trPr>
-        <w:tc>
-          <w:tcPr>
-            <w:tcW w:w="3240" w:type="dxa"/>
-            <w:vMerge/>
-            <w:shd w:val="pct15" w:color="auto" w:fill="auto"/>
-          </w:tcPr>
-          <w:p>
-            <w:pPr>
-              <w:rPr>
-                <w:rStyle w:val="Strong"/>
-                <w:rFonts w:ascii="Arial" w:hAnsi="Arial" w:cs="Arial"/>
-                <w:szCs w:val="24"/>
-              </w:rPr>
-            </w:pPr>
-          </w:p>
-        </w:tc>
-        <w:tc>
-          <w:tcPr>
-            <w:tcW w:w="737" w:type="dxa"/>
-          </w:tcPr>
-          <w:p>
-            <w:pPr>
-              <w:jc w:val="center"/>
-              <w:rPr>
-                <w:rFonts w:ascii="Arial" w:hAnsi="Arial" w:cs="Arial"/>
-                <w:b/>
-                <w:bCs/>
-                <w:szCs w:val="24"/>
-              </w:rPr>
-            </w:pPr>
-            <w:r>
-              <w:rPr>
-                <w:rFonts w:ascii="Arial" w:hAnsi="Arial" w:cs="Arial"/>
-                <w:b/>
-                <w:bCs/>
-                <w:szCs w:val="24"/>
-              </w:rPr>
-              <w:t>5</w:t>
-            </w:r>
-          </w:p>
-        </w:tc>
-        <w:tc>
-          <w:tcPr>
-            <w:tcW w:w="3437" w:type="dxa"/>
-            <w:gridSpan w:val="2"/>
-          </w:tcPr>
-          <w:p>
-            <w:pPr>
-              <w:rPr>
-                <w:rFonts w:ascii="Arial" w:hAnsi="Arial" w:cs="Arial"/>
-                <w:szCs w:val="24"/>
-              </w:rPr>
-            </w:pPr>
-            <w:r>
-              <w:rPr>
-                <w:rFonts w:ascii="Arial" w:hAnsi="Arial" w:cs="Arial"/>
-                <w:szCs w:val="24"/>
-              </w:rPr>
-              <w:t>Users enter information into textbox</w:t>
-            </w:r>
-          </w:p>
-        </w:tc>
-        <w:tc>
-          <w:tcPr>
-            <w:tcW w:w="3360" w:type="dxa"/>
-            <w:gridSpan w:val="2"/>
-          </w:tcPr>
-          <w:p>
-            <w:pPr>
-              <w:rPr>
-                <w:rFonts w:ascii="Arial" w:hAnsi="Arial" w:cs="Arial"/>
-                <w:szCs w:val="24"/>
-              </w:rPr>
-            </w:pPr>
-          </w:p>
-        </w:tc>
-      </w:tr>
-      <w:tr>
-        <w:trPr>
-          <w:trHeight w:val="340"/>
-        </w:trPr>
-        <w:tc>
-          <w:tcPr>
-            <w:tcW w:w="3240" w:type="dxa"/>
-            <w:vMerge/>
-            <w:shd w:val="pct15" w:color="auto" w:fill="auto"/>
-          </w:tcPr>
-          <w:p>
-            <w:pPr>
-              <w:rPr>
-                <w:rStyle w:val="Strong"/>
-                <w:rFonts w:ascii="Arial" w:hAnsi="Arial" w:cs="Arial"/>
-                <w:szCs w:val="24"/>
-              </w:rPr>
-            </w:pPr>
-          </w:p>
-        </w:tc>
-        <w:tc>
-          <w:tcPr>
-            <w:tcW w:w="737" w:type="dxa"/>
-          </w:tcPr>
-          <w:p>
-            <w:pPr>
-              <w:jc w:val="center"/>
-              <w:rPr>
-                <w:rFonts w:ascii="Arial" w:hAnsi="Arial" w:cs="Arial"/>
-                <w:b/>
-                <w:bCs/>
-                <w:szCs w:val="24"/>
-              </w:rPr>
-            </w:pPr>
-            <w:r>
-              <w:rPr>
-                <w:rFonts w:ascii="Arial" w:hAnsi="Arial" w:cs="Arial"/>
-                <w:b/>
-                <w:bCs/>
-                <w:szCs w:val="24"/>
-              </w:rPr>
-              <w:t>6</w:t>
-            </w:r>
-          </w:p>
-        </w:tc>
-        <w:tc>
-          <w:tcPr>
-            <w:tcW w:w="3437" w:type="dxa"/>
-            <w:gridSpan w:val="2"/>
-          </w:tcPr>
-          <w:p>
-            <w:pPr>
-              <w:rPr>
-                <w:rFonts w:ascii="Arial" w:hAnsi="Arial" w:cs="Arial"/>
-                <w:szCs w:val="24"/>
-              </w:rPr>
-            </w:pPr>
-            <w:r>
-              <w:rPr>
-                <w:rFonts w:ascii="Arial" w:hAnsi="Arial" w:cs="Arial"/>
-                <w:szCs w:val="24"/>
-              </w:rPr>
-              <w:t>Users press the “</w:t>
-            </w:r>
-            <w:r>
-              <w:rPr>
-                <w:rFonts w:ascii="Arial" w:hAnsi="Arial" w:cs="Arial"/>
-                <w:b/>
-                <w:bCs/>
-                <w:szCs w:val="24"/>
-              </w:rPr>
-              <w:t>Update</w:t>
-            </w:r>
-            <w:r>
-              <w:rPr>
-                <w:rFonts w:ascii="Arial" w:hAnsi="Arial" w:cs="Arial"/>
-                <w:szCs w:val="24"/>
-              </w:rPr>
-              <w:t>” button</w:t>
-            </w:r>
-          </w:p>
-        </w:tc>
-        <w:tc>
-          <w:tcPr>
-            <w:tcW w:w="3360" w:type="dxa"/>
-            <w:gridSpan w:val="2"/>
-          </w:tcPr>
-          <w:p>
-            <w:pPr>
-              <w:rPr>
-                <w:rFonts w:ascii="Arial" w:hAnsi="Arial" w:cs="Arial"/>
-                <w:szCs w:val="24"/>
-              </w:rPr>
-            </w:pPr>
-            <w:r>
-              <w:rPr>
-                <w:rFonts w:ascii="Arial" w:hAnsi="Arial" w:cs="Arial"/>
-                <w:szCs w:val="24"/>
-              </w:rPr>
-              <w:t>S</w:t>
-            </w:r>
-            <w:proofErr w:type="spellStart"/>
-            <w:r>
-              <w:rPr>
-                <w:rFonts w:ascii="Arial" w:hAnsi="Arial" w:cs="Arial"/>
-                <w:szCs w:val="24"/>
-                <w:lang w:val="vi-VN"/>
-              </w:rPr>
-              <w:t>ystem</w:t>
-            </w:r>
-            <w:proofErr w:type="spellEnd"/>
-            <w:r>
-              <w:rPr>
-                <w:rFonts w:ascii="Arial" w:hAnsi="Arial" w:cs="Arial"/>
-                <w:szCs w:val="24"/>
-                <w:lang w:val="vi-VN"/>
-              </w:rPr>
-              <w:t xml:space="preserve"> </w:t>
-            </w:r>
-            <w:proofErr w:type="spellStart"/>
-            <w:r>
-              <w:rPr>
-                <w:rFonts w:ascii="Arial" w:hAnsi="Arial" w:cs="Arial"/>
-                <w:szCs w:val="24"/>
-                <w:lang w:val="vi-VN"/>
-              </w:rPr>
-              <w:t>recognizes</w:t>
-            </w:r>
-            <w:proofErr w:type="spellEnd"/>
-            <w:r>
-              <w:rPr>
-                <w:rFonts w:ascii="Arial" w:hAnsi="Arial" w:cs="Arial"/>
-                <w:szCs w:val="24"/>
-                <w:lang w:val="vi-VN"/>
-              </w:rPr>
-              <w:t xml:space="preserve"> </w:t>
-            </w:r>
-            <w:proofErr w:type="spellStart"/>
-            <w:r>
-              <w:rPr>
-                <w:rFonts w:ascii="Arial" w:hAnsi="Arial" w:cs="Arial"/>
-                <w:szCs w:val="24"/>
-                <w:lang w:val="vi-VN"/>
-              </w:rPr>
-              <w:t>that</w:t>
-            </w:r>
-            <w:proofErr w:type="spellEnd"/>
-            <w:r>
-              <w:rPr>
-                <w:rFonts w:ascii="Arial" w:hAnsi="Arial" w:cs="Arial"/>
-                <w:szCs w:val="24"/>
-                <w:lang w:val="vi-VN"/>
-              </w:rPr>
-              <w:t xml:space="preserve"> </w:t>
-            </w:r>
-            <w:proofErr w:type="spellStart"/>
-            <w:r>
-              <w:rPr>
-                <w:rFonts w:ascii="Arial" w:hAnsi="Arial" w:cs="Arial"/>
-                <w:szCs w:val="24"/>
-                <w:lang w:val="vi-VN"/>
-              </w:rPr>
-              <w:t>there</w:t>
-            </w:r>
-            <w:proofErr w:type="spellEnd"/>
-            <w:r>
-              <w:rPr>
-                <w:rFonts w:ascii="Arial" w:hAnsi="Arial" w:cs="Arial"/>
-                <w:szCs w:val="24"/>
-                <w:lang w:val="vi-VN"/>
-              </w:rPr>
-              <w:t xml:space="preserve"> </w:t>
-            </w:r>
-            <w:proofErr w:type="spellStart"/>
-            <w:r>
-              <w:rPr>
-                <w:rFonts w:ascii="Arial" w:hAnsi="Arial" w:cs="Arial"/>
-                <w:szCs w:val="24"/>
-                <w:lang w:val="vi-VN"/>
-              </w:rPr>
-              <w:t>is</w:t>
-            </w:r>
-            <w:proofErr w:type="spellEnd"/>
-            <w:r>
-              <w:rPr>
-                <w:rFonts w:ascii="Arial" w:hAnsi="Arial" w:cs="Arial"/>
-                <w:szCs w:val="24"/>
-                <w:lang w:val="vi-VN"/>
-              </w:rPr>
-              <w:t xml:space="preserve"> an </w:t>
-            </w:r>
-            <w:proofErr w:type="spellStart"/>
-            <w:r>
-              <w:rPr>
-                <w:rFonts w:ascii="Arial" w:hAnsi="Arial" w:cs="Arial"/>
-                <w:szCs w:val="24"/>
-                <w:lang w:val="vi-VN"/>
-              </w:rPr>
-              <w:t>incorrect</w:t>
-            </w:r>
-            <w:proofErr w:type="spellEnd"/>
-            <w:r>
-              <w:rPr>
-                <w:rFonts w:ascii="Arial" w:hAnsi="Arial" w:cs="Arial"/>
-                <w:szCs w:val="24"/>
-                <w:lang w:val="vi-VN"/>
-              </w:rPr>
-              <w:t xml:space="preserve"> </w:t>
-            </w:r>
-            <w:proofErr w:type="spellStart"/>
-            <w:r>
-              <w:rPr>
-                <w:rFonts w:ascii="Arial" w:hAnsi="Arial" w:cs="Arial"/>
-                <w:szCs w:val="24"/>
-                <w:lang w:val="vi-VN"/>
-              </w:rPr>
-              <w:t>data</w:t>
-            </w:r>
-            <w:proofErr w:type="spellEnd"/>
-            <w:r>
-              <w:rPr>
-                <w:rFonts w:ascii="Arial" w:hAnsi="Arial" w:cs="Arial"/>
-                <w:szCs w:val="24"/>
-                <w:lang w:val="vi-VN"/>
-              </w:rPr>
-              <w:t xml:space="preserve"> </w:t>
-            </w:r>
-            <w:proofErr w:type="spellStart"/>
-            <w:r>
-              <w:rPr>
-                <w:rFonts w:ascii="Arial" w:hAnsi="Arial" w:cs="Arial"/>
-                <w:szCs w:val="24"/>
-                <w:lang w:val="vi-VN"/>
-              </w:rPr>
-              <w:t>type</w:t>
-            </w:r>
-            <w:proofErr w:type="spellEnd"/>
-            <w:r>
-              <w:rPr>
-                <w:rFonts w:ascii="Arial" w:hAnsi="Arial" w:cs="Arial"/>
-                <w:szCs w:val="24"/>
-                <w:lang w:val="vi-VN"/>
-              </w:rPr>
-              <w:t xml:space="preserve"> </w:t>
-            </w:r>
-            <w:proofErr w:type="spellStart"/>
-            <w:r>
-              <w:rPr>
-                <w:rFonts w:ascii="Arial" w:hAnsi="Arial" w:cs="Arial"/>
-                <w:szCs w:val="24"/>
-                <w:lang w:val="vi-VN"/>
-              </w:rPr>
-              <w:t>entered</w:t>
-            </w:r>
-            <w:proofErr w:type="spellEnd"/>
-            <w:r>
-              <w:rPr>
-                <w:rFonts w:ascii="Arial" w:hAnsi="Arial" w:cs="Arial"/>
-                <w:szCs w:val="24"/>
-                <w:lang w:val="vi-VN"/>
-              </w:rPr>
-              <w:t xml:space="preserve"> </w:t>
-            </w:r>
-            <w:proofErr w:type="spellStart"/>
-            <w:r>
-              <w:rPr>
-                <w:rFonts w:ascii="Arial" w:hAnsi="Arial" w:cs="Arial"/>
-                <w:szCs w:val="24"/>
-                <w:lang w:val="vi-VN"/>
-              </w:rPr>
-              <w:t>and</w:t>
-            </w:r>
-            <w:proofErr w:type="spellEnd"/>
-            <w:r>
-              <w:rPr>
-                <w:rFonts w:ascii="Arial" w:hAnsi="Arial" w:cs="Arial"/>
-                <w:szCs w:val="24"/>
-                <w:lang w:val="vi-VN"/>
-              </w:rPr>
-              <w:t xml:space="preserve"> </w:t>
-            </w:r>
-            <w:proofErr w:type="spellStart"/>
-            <w:r>
-              <w:rPr>
-                <w:rFonts w:ascii="Arial" w:hAnsi="Arial" w:cs="Arial"/>
-                <w:szCs w:val="24"/>
-                <w:lang w:val="vi-VN"/>
-              </w:rPr>
-              <w:t>displays</w:t>
-            </w:r>
-            <w:proofErr w:type="spellEnd"/>
-            <w:r>
-              <w:rPr>
-                <w:rFonts w:ascii="Arial" w:hAnsi="Arial" w:cs="Arial"/>
-                <w:szCs w:val="24"/>
-                <w:lang w:val="vi-VN"/>
-              </w:rPr>
-              <w:t xml:space="preserve"> the </w:t>
-            </w:r>
-            <w:proofErr w:type="spellStart"/>
-            <w:r>
-              <w:rPr>
-                <w:rFonts w:ascii="Arial" w:hAnsi="Arial" w:cs="Arial"/>
-                <w:szCs w:val="24"/>
-                <w:lang w:val="vi-VN"/>
-              </w:rPr>
-              <w:t>message</w:t>
-            </w:r>
-            <w:proofErr w:type="spellEnd"/>
-            <w:r>
-              <w:rPr>
-                <w:rFonts w:ascii="Arial" w:hAnsi="Arial" w:cs="Arial"/>
-                <w:szCs w:val="24"/>
-                <w:lang w:val="vi-VN"/>
-              </w:rPr>
-              <w:t>: "</w:t>
-            </w:r>
-            <w:proofErr w:type="spellStart"/>
-            <w:r>
-              <w:rPr>
-                <w:rFonts w:ascii="Arial" w:hAnsi="Arial" w:cs="Arial"/>
-                <w:b/>
-                <w:bCs/>
-                <w:szCs w:val="24"/>
-                <w:lang w:val="vi-VN"/>
-              </w:rPr>
-              <w:t>There</w:t>
-            </w:r>
-            <w:proofErr w:type="spellEnd"/>
-            <w:r>
-              <w:rPr>
-                <w:rFonts w:ascii="Arial" w:hAnsi="Arial" w:cs="Arial"/>
-                <w:b/>
-                <w:bCs/>
-                <w:szCs w:val="24"/>
-                <w:lang w:val="vi-VN"/>
-              </w:rPr>
-              <w:t xml:space="preserve"> </w:t>
-            </w:r>
-            <w:proofErr w:type="spellStart"/>
-            <w:r>
-              <w:rPr>
-                <w:rFonts w:ascii="Arial" w:hAnsi="Arial" w:cs="Arial"/>
-                <w:b/>
-                <w:bCs/>
-                <w:szCs w:val="24"/>
-                <w:lang w:val="vi-VN"/>
-              </w:rPr>
-              <w:t>is</w:t>
-            </w:r>
-            <w:proofErr w:type="spellEnd"/>
-            <w:r>
-              <w:rPr>
-                <w:rFonts w:ascii="Arial" w:hAnsi="Arial" w:cs="Arial"/>
-                <w:b/>
-                <w:bCs/>
-                <w:szCs w:val="24"/>
-                <w:lang w:val="vi-VN"/>
-              </w:rPr>
-              <w:t xml:space="preserve"> </w:t>
-            </w:r>
-            <w:proofErr w:type="spellStart"/>
-            <w:r>
-              <w:rPr>
-                <w:rFonts w:ascii="Arial" w:hAnsi="Arial" w:cs="Arial"/>
-                <w:b/>
-                <w:bCs/>
-                <w:szCs w:val="24"/>
-                <w:lang w:val="vi-VN"/>
-              </w:rPr>
-              <w:t>incorrect</w:t>
-            </w:r>
-            <w:proofErr w:type="spellEnd"/>
-            <w:r>
-              <w:rPr>
-                <w:rFonts w:ascii="Arial" w:hAnsi="Arial" w:cs="Arial"/>
-                <w:b/>
-                <w:bCs/>
-                <w:szCs w:val="24"/>
-                <w:lang w:val="vi-VN"/>
-              </w:rPr>
-              <w:t xml:space="preserve"> </w:t>
-            </w:r>
-            <w:proofErr w:type="spellStart"/>
-            <w:r>
-              <w:rPr>
-                <w:rFonts w:ascii="Arial" w:hAnsi="Arial" w:cs="Arial"/>
-                <w:b/>
-                <w:bCs/>
-                <w:szCs w:val="24"/>
-                <w:lang w:val="vi-VN"/>
-              </w:rPr>
-              <w:t>data</w:t>
-            </w:r>
-            <w:proofErr w:type="spellEnd"/>
-            <w:r>
-              <w:rPr>
-                <w:rFonts w:ascii="Arial" w:hAnsi="Arial" w:cs="Arial"/>
-                <w:b/>
-                <w:bCs/>
-                <w:szCs w:val="24"/>
-                <w:lang w:val="vi-VN"/>
-              </w:rPr>
-              <w:t xml:space="preserve"> </w:t>
-            </w:r>
-            <w:proofErr w:type="spellStart"/>
-            <w:r>
-              <w:rPr>
-                <w:rFonts w:ascii="Arial" w:hAnsi="Arial" w:cs="Arial"/>
-                <w:b/>
-                <w:bCs/>
-                <w:szCs w:val="24"/>
-                <w:lang w:val="vi-VN"/>
-              </w:rPr>
-              <w:t>entered</w:t>
-            </w:r>
-            <w:proofErr w:type="spellEnd"/>
-            <w:r>
-              <w:rPr>
-                <w:rFonts w:ascii="Arial" w:hAnsi="Arial" w:cs="Arial"/>
-                <w:b/>
-                <w:bCs/>
-                <w:szCs w:val="24"/>
-                <w:lang w:val="vi-VN"/>
-              </w:rPr>
-              <w:t xml:space="preserve">. </w:t>
-            </w:r>
-            <w:proofErr w:type="spellStart"/>
-            <w:r>
-              <w:rPr>
-                <w:rFonts w:ascii="Arial" w:hAnsi="Arial" w:cs="Arial"/>
-                <w:b/>
-                <w:bCs/>
-                <w:szCs w:val="24"/>
-                <w:lang w:val="vi-VN"/>
-              </w:rPr>
-              <w:t>Please</w:t>
-            </w:r>
-            <w:proofErr w:type="spellEnd"/>
-            <w:r>
-              <w:rPr>
-                <w:rFonts w:ascii="Arial" w:hAnsi="Arial" w:cs="Arial"/>
-                <w:b/>
-                <w:bCs/>
-                <w:szCs w:val="24"/>
-                <w:lang w:val="vi-VN"/>
-              </w:rPr>
-              <w:t xml:space="preserve"> re-</w:t>
-            </w:r>
-            <w:proofErr w:type="spellStart"/>
-            <w:r>
-              <w:rPr>
-                <w:rFonts w:ascii="Arial" w:hAnsi="Arial" w:cs="Arial"/>
-                <w:b/>
-                <w:bCs/>
-                <w:szCs w:val="24"/>
-                <w:lang w:val="vi-VN"/>
-              </w:rPr>
-              <w:t>enter</w:t>
-            </w:r>
-            <w:proofErr w:type="spellEnd"/>
-            <w:r>
-              <w:rPr>
-                <w:rFonts w:ascii="Arial" w:hAnsi="Arial" w:cs="Arial"/>
-                <w:szCs w:val="24"/>
-                <w:lang w:val="vi-VN"/>
-              </w:rPr>
-              <w:t>"</w:t>
-            </w:r>
-          </w:p>
-        </w:tc>
-      </w:tr>
-      <w:tr>
-        <w:trPr>
-          <w:trHeight w:val="340"/>
-        </w:trPr>
-        <w:tc>
-          <w:tcPr>
-            <w:tcW w:w="3240" w:type="dxa"/>
-            <w:vMerge/>
-            <w:shd w:val="pct15" w:color="auto" w:fill="auto"/>
-          </w:tcPr>
-          <w:p>
-            <w:pPr>
-              <w:rPr>
-                <w:rStyle w:val="Strong"/>
-                <w:rFonts w:ascii="Arial" w:hAnsi="Arial" w:cs="Arial"/>
-                <w:szCs w:val="24"/>
-              </w:rPr>
-            </w:pPr>
-          </w:p>
-        </w:tc>
-        <w:tc>
-          <w:tcPr>
-            <w:tcW w:w="737" w:type="dxa"/>
-          </w:tcPr>
-          <w:p>
-            <w:pPr>
-              <w:jc w:val="center"/>
-              <w:rPr>
-                <w:rFonts w:ascii="Arial" w:hAnsi="Arial" w:cs="Arial"/>
-                <w:b/>
-                <w:bCs/>
-                <w:szCs w:val="24"/>
-              </w:rPr>
-            </w:pPr>
-            <w:r>
-              <w:rPr>
-                <w:rFonts w:ascii="Arial" w:hAnsi="Arial" w:cs="Arial"/>
-                <w:b/>
-                <w:bCs/>
-                <w:szCs w:val="24"/>
-              </w:rPr>
-              <w:t>7</w:t>
-            </w:r>
-          </w:p>
-        </w:tc>
-        <w:tc>
-          <w:tcPr>
-            <w:tcW w:w="3437" w:type="dxa"/>
-            <w:gridSpan w:val="2"/>
-          </w:tcPr>
-          <w:p>
-            <w:pPr>
-              <w:rPr>
-                <w:rFonts w:ascii="Arial" w:hAnsi="Arial" w:cs="Arial"/>
-                <w:szCs w:val="24"/>
-              </w:rPr>
-            </w:pPr>
-            <w:r>
-              <w:rPr>
-                <w:rFonts w:ascii="Arial" w:hAnsi="Arial" w:cs="Arial"/>
-                <w:szCs w:val="24"/>
-              </w:rPr>
-              <w:t>Users enter information into textbox</w:t>
-            </w:r>
-          </w:p>
-        </w:tc>
-        <w:tc>
-          <w:tcPr>
-            <w:tcW w:w="3360" w:type="dxa"/>
-            <w:gridSpan w:val="2"/>
-          </w:tcPr>
-          <w:p>
-            <w:pPr>
-              <w:rPr>
-                <w:rFonts w:ascii="Arial" w:hAnsi="Arial" w:cs="Arial"/>
-                <w:szCs w:val="24"/>
-              </w:rPr>
-            </w:pPr>
-          </w:p>
-        </w:tc>
-      </w:tr>
-      <w:tr>
-        <w:trPr>
-          <w:trHeight w:val="340"/>
-        </w:trPr>
-        <w:tc>
-          <w:tcPr>
-            <w:tcW w:w="3240" w:type="dxa"/>
-            <w:vMerge/>
-            <w:shd w:val="pct15" w:color="auto" w:fill="auto"/>
-          </w:tcPr>
-          <w:p>
-            <w:pPr>
-              <w:rPr>
-                <w:rStyle w:val="Strong"/>
-                <w:rFonts w:ascii="Arial" w:hAnsi="Arial" w:cs="Arial"/>
-                <w:szCs w:val="24"/>
-              </w:rPr>
-            </w:pPr>
-          </w:p>
-        </w:tc>
-        <w:tc>
-          <w:tcPr>
-            <w:tcW w:w="737" w:type="dxa"/>
-          </w:tcPr>
-          <w:p>
-            <w:pPr>
-              <w:jc w:val="center"/>
-              <w:rPr>
-                <w:rFonts w:ascii="Arial" w:hAnsi="Arial" w:cs="Arial"/>
-                <w:b/>
-                <w:bCs/>
-                <w:szCs w:val="24"/>
-              </w:rPr>
-            </w:pPr>
-            <w:r>
-              <w:rPr>
-                <w:rFonts w:ascii="Arial" w:hAnsi="Arial" w:cs="Arial"/>
-                <w:b/>
-                <w:bCs/>
-                <w:szCs w:val="24"/>
-              </w:rPr>
-              <w:t>8</w:t>
-            </w:r>
-          </w:p>
-        </w:tc>
-        <w:tc>
-          <w:tcPr>
-            <w:tcW w:w="3437" w:type="dxa"/>
-            <w:gridSpan w:val="2"/>
-          </w:tcPr>
-          <w:p>
-            <w:pPr>
-              <w:rPr>
-                <w:rFonts w:ascii="Arial" w:hAnsi="Arial" w:cs="Arial"/>
-                <w:szCs w:val="24"/>
-              </w:rPr>
-            </w:pPr>
-            <w:r>
-              <w:rPr>
-                <w:rFonts w:ascii="Arial" w:hAnsi="Arial" w:cs="Arial"/>
-                <w:szCs w:val="24"/>
-              </w:rPr>
-              <w:t>Users press the “</w:t>
-            </w:r>
-            <w:r>
-              <w:rPr>
-                <w:rFonts w:ascii="Arial" w:hAnsi="Arial" w:cs="Arial"/>
-                <w:b/>
-                <w:bCs/>
-                <w:szCs w:val="24"/>
-              </w:rPr>
-              <w:t>Update</w:t>
-            </w:r>
-            <w:r>
-              <w:rPr>
-                <w:rFonts w:ascii="Arial" w:hAnsi="Arial" w:cs="Arial"/>
-                <w:szCs w:val="24"/>
-              </w:rPr>
-              <w:t>” button</w:t>
-            </w:r>
-          </w:p>
-        </w:tc>
-        <w:tc>
-          <w:tcPr>
-            <w:tcW w:w="3360" w:type="dxa"/>
-            <w:gridSpan w:val="2"/>
-          </w:tcPr>
-          <w:p>
-            <w:pPr>
-              <w:rPr>
-                <w:rFonts w:ascii="Arial" w:hAnsi="Arial" w:cs="Arial"/>
-                <w:szCs w:val="24"/>
-              </w:rPr>
-            </w:pPr>
-            <w:r>
-              <w:rPr>
-                <w:rFonts w:ascii="Arial" w:hAnsi="Arial" w:cs="Arial"/>
-                <w:szCs w:val="24"/>
-              </w:rPr>
-              <w:t>Continue working (return to step 6 in main flow)</w:t>
-            </w:r>
-          </w:p>
-        </w:tc>
-      </w:tr>
-      <w:tr>
-        <w:trPr>
-          <w:trHeight w:val="340"/>
-        </w:trPr>
-        <w:tc>
-          <w:tcPr>
-            <w:tcW w:w="3240" w:type="dxa"/>
           </w:tcPr>
           <w:p>
             <w:pPr>
@@ -30765,295 +29132,6 @@
                 <w:szCs w:val="24"/>
               </w:rPr>
               <w:t>”</w:t>
-            </w:r>
-          </w:p>
-        </w:tc>
-      </w:tr>
-      <w:tr>
-        <w:trPr>
-          <w:trHeight w:val="340"/>
-        </w:trPr>
-        <w:tc>
-          <w:tcPr>
-            <w:tcW w:w="3240" w:type="dxa"/>
-            <w:vMerge/>
-            <w:shd w:val="pct15" w:color="auto" w:fill="auto"/>
-          </w:tcPr>
-          <w:p>
-            <w:pPr>
-              <w:rPr>
-                <w:rStyle w:val="Strong"/>
-                <w:rFonts w:ascii="Arial" w:hAnsi="Arial" w:cs="Arial"/>
-                <w:szCs w:val="24"/>
-              </w:rPr>
-            </w:pPr>
-          </w:p>
-        </w:tc>
-        <w:tc>
-          <w:tcPr>
-            <w:tcW w:w="737" w:type="dxa"/>
-          </w:tcPr>
-          <w:p>
-            <w:pPr>
-              <w:rPr>
-                <w:rFonts w:ascii="Arial" w:hAnsi="Arial" w:cs="Arial"/>
-                <w:b/>
-                <w:bCs/>
-                <w:szCs w:val="24"/>
-              </w:rPr>
-            </w:pPr>
-            <w:r>
-              <w:rPr>
-                <w:rFonts w:ascii="Arial" w:hAnsi="Arial" w:cs="Arial"/>
-                <w:b/>
-                <w:bCs/>
-                <w:szCs w:val="24"/>
-              </w:rPr>
-              <w:t>5</w:t>
-            </w:r>
-          </w:p>
-        </w:tc>
-        <w:tc>
-          <w:tcPr>
-            <w:tcW w:w="3437" w:type="dxa"/>
-            <w:gridSpan w:val="2"/>
-          </w:tcPr>
-          <w:p>
-            <w:pPr>
-              <w:rPr>
-                <w:rFonts w:ascii="Arial" w:hAnsi="Arial" w:cs="Arial"/>
-                <w:szCs w:val="24"/>
-              </w:rPr>
-            </w:pPr>
-          </w:p>
-        </w:tc>
-        <w:tc>
-          <w:tcPr>
-            <w:tcW w:w="3360" w:type="dxa"/>
-            <w:gridSpan w:val="2"/>
-          </w:tcPr>
-          <w:p>
-            <w:pPr>
-              <w:rPr>
-                <w:rFonts w:ascii="Arial" w:hAnsi="Arial" w:cs="Arial"/>
-                <w:szCs w:val="24"/>
-              </w:rPr>
-            </w:pPr>
-            <w:proofErr w:type="gramStart"/>
-            <w:r>
-              <w:rPr>
-                <w:rFonts w:ascii="Arial" w:hAnsi="Arial" w:cs="Arial"/>
-                <w:szCs w:val="24"/>
-              </w:rPr>
-              <w:t>System</w:t>
-            </w:r>
-            <w:proofErr w:type="gramEnd"/>
-            <w:r>
-              <w:rPr>
-                <w:rFonts w:ascii="Arial" w:hAnsi="Arial" w:cs="Arial"/>
-                <w:szCs w:val="24"/>
-              </w:rPr>
-              <w:t xml:space="preserve"> returns to deleting interface.</w:t>
-            </w:r>
-          </w:p>
-        </w:tc>
-      </w:tr>
-      <w:tr>
-        <w:trPr>
-          <w:trHeight w:val="340"/>
-        </w:trPr>
-        <w:tc>
-          <w:tcPr>
-            <w:tcW w:w="3240" w:type="dxa"/>
-            <w:vMerge/>
-            <w:shd w:val="pct15" w:color="auto" w:fill="auto"/>
-          </w:tcPr>
-          <w:p>
-            <w:pPr>
-              <w:rPr>
-                <w:rStyle w:val="Strong"/>
-                <w:rFonts w:ascii="Arial" w:hAnsi="Arial" w:cs="Arial"/>
-                <w:szCs w:val="24"/>
-              </w:rPr>
-            </w:pPr>
-          </w:p>
-        </w:tc>
-        <w:tc>
-          <w:tcPr>
-            <w:tcW w:w="737" w:type="dxa"/>
-          </w:tcPr>
-          <w:p>
-            <w:pPr>
-              <w:rPr>
-                <w:rFonts w:ascii="Arial" w:hAnsi="Arial" w:cs="Arial"/>
-                <w:b/>
-                <w:bCs/>
-                <w:szCs w:val="24"/>
-              </w:rPr>
-            </w:pPr>
-            <w:r>
-              <w:rPr>
-                <w:rFonts w:ascii="Arial" w:hAnsi="Arial" w:cs="Arial"/>
-                <w:b/>
-                <w:bCs/>
-                <w:szCs w:val="24"/>
-              </w:rPr>
-              <w:t>6</w:t>
-            </w:r>
-          </w:p>
-        </w:tc>
-        <w:tc>
-          <w:tcPr>
-            <w:tcW w:w="3437" w:type="dxa"/>
-            <w:gridSpan w:val="2"/>
-          </w:tcPr>
-          <w:p>
-            <w:pPr>
-              <w:rPr>
-                <w:rFonts w:ascii="Arial" w:hAnsi="Arial" w:cs="Arial"/>
-                <w:szCs w:val="24"/>
-              </w:rPr>
-            </w:pPr>
-            <w:r>
-              <w:rPr>
-                <w:rFonts w:ascii="Arial" w:hAnsi="Arial" w:cs="Arial"/>
-                <w:szCs w:val="24"/>
-              </w:rPr>
-              <w:t>Users enter the ID course into textbox</w:t>
-            </w:r>
-          </w:p>
-        </w:tc>
-        <w:tc>
-          <w:tcPr>
-            <w:tcW w:w="3360" w:type="dxa"/>
-            <w:gridSpan w:val="2"/>
-          </w:tcPr>
-          <w:p>
-            <w:pPr>
-              <w:rPr>
-                <w:rFonts w:ascii="Arial" w:hAnsi="Arial" w:cs="Arial"/>
-                <w:szCs w:val="24"/>
-              </w:rPr>
-            </w:pPr>
-          </w:p>
-        </w:tc>
-      </w:tr>
-      <w:tr>
-        <w:trPr>
-          <w:trHeight w:val="340"/>
-        </w:trPr>
-        <w:tc>
-          <w:tcPr>
-            <w:tcW w:w="3240" w:type="dxa"/>
-            <w:vMerge/>
-            <w:shd w:val="pct15" w:color="auto" w:fill="auto"/>
-          </w:tcPr>
-          <w:p>
-            <w:pPr>
-              <w:rPr>
-                <w:rStyle w:val="Strong"/>
-                <w:rFonts w:ascii="Arial" w:hAnsi="Arial" w:cs="Arial"/>
-                <w:szCs w:val="24"/>
-              </w:rPr>
-            </w:pPr>
-          </w:p>
-        </w:tc>
-        <w:tc>
-          <w:tcPr>
-            <w:tcW w:w="737" w:type="dxa"/>
-          </w:tcPr>
-          <w:p>
-            <w:pPr>
-              <w:rPr>
-                <w:rFonts w:ascii="Arial" w:hAnsi="Arial" w:cs="Arial"/>
-                <w:b/>
-                <w:bCs/>
-                <w:szCs w:val="24"/>
-              </w:rPr>
-            </w:pPr>
-            <w:r>
-              <w:rPr>
-                <w:rFonts w:ascii="Arial" w:hAnsi="Arial" w:cs="Arial"/>
-                <w:b/>
-                <w:bCs/>
-                <w:szCs w:val="24"/>
-              </w:rPr>
-              <w:t>7</w:t>
-            </w:r>
-          </w:p>
-        </w:tc>
-        <w:tc>
-          <w:tcPr>
-            <w:tcW w:w="3437" w:type="dxa"/>
-            <w:gridSpan w:val="2"/>
-          </w:tcPr>
-          <w:p>
-            <w:pPr>
-              <w:rPr>
-                <w:rFonts w:ascii="Arial" w:hAnsi="Arial" w:cs="Arial"/>
-                <w:szCs w:val="24"/>
-              </w:rPr>
-            </w:pPr>
-            <w:r>
-              <w:rPr>
-                <w:rFonts w:ascii="Arial" w:hAnsi="Arial" w:cs="Arial"/>
-                <w:szCs w:val="24"/>
-              </w:rPr>
-              <w:t>Users press the “</w:t>
-            </w:r>
-            <w:r>
-              <w:rPr>
-                <w:rFonts w:ascii="Arial" w:hAnsi="Arial" w:cs="Arial"/>
-                <w:b/>
-                <w:bCs/>
-                <w:szCs w:val="24"/>
-              </w:rPr>
-              <w:t>Search</w:t>
-            </w:r>
-            <w:r>
-              <w:rPr>
-                <w:rFonts w:ascii="Arial" w:hAnsi="Arial" w:cs="Arial"/>
-                <w:szCs w:val="24"/>
-              </w:rPr>
-              <w:t>” button</w:t>
-            </w:r>
-          </w:p>
-        </w:tc>
-        <w:tc>
-          <w:tcPr>
-            <w:tcW w:w="3360" w:type="dxa"/>
-            <w:gridSpan w:val="2"/>
-          </w:tcPr>
-          <w:p>
-            <w:pPr>
-              <w:rPr>
-                <w:rFonts w:ascii="Arial" w:hAnsi="Arial" w:cs="Arial"/>
-                <w:szCs w:val="24"/>
-              </w:rPr>
-            </w:pPr>
-            <w:proofErr w:type="spellStart"/>
-            <w:r>
-              <w:rPr>
-                <w:rFonts w:ascii="Arial" w:hAnsi="Arial" w:cs="Arial"/>
-                <w:szCs w:val="24"/>
-                <w:lang w:val="vi-VN"/>
-              </w:rPr>
-              <w:t>Conti</w:t>
-            </w:r>
-            <w:r>
-              <w:rPr>
-                <w:rFonts w:ascii="Arial" w:hAnsi="Arial" w:cs="Arial"/>
-                <w:szCs w:val="24"/>
-              </w:rPr>
-              <w:t>nue</w:t>
-            </w:r>
-            <w:proofErr w:type="spellEnd"/>
-            <w:r>
-              <w:rPr>
-                <w:rFonts w:ascii="Arial" w:hAnsi="Arial" w:cs="Arial"/>
-                <w:szCs w:val="24"/>
-              </w:rPr>
-              <w:t xml:space="preserve"> working (return to step 3 in main flow)</w:t>
             </w:r>
           </w:p>
         </w:tc>
@@ -32697,6 +30775,54 @@
       <w:bookmarkEnd w:id="37"/>
     </w:p>
     <w:p>
+      <w:r>
+        <w:rPr>
+          <w:noProof/>
+        </w:rPr>
+        <w:drawing>
+          <wp:inline distT="0" distB="0" distL="0" distR="0" wp14:anchorId="26C5589D" wp14:editId="6B5A0C87">
+            <wp:extent cx="5943600" cy="7645400"/>
+            <wp:effectExtent l="0" t="0" r="0" b="0"/>
+            <wp:docPr id="1640031700" name="Picture 1" descr="A diagram of a company&#10;&#10;AI-generated content may be incorrect."/>
+            <wp:cNvGraphicFramePr>
+              <a:graphicFrameLocks xmlns:a="http://schemas.openxmlformats.org/drawingml/2006/main" noChangeAspect="1"/>
+            </wp:cNvGraphicFramePr>
+            <a:graphic xmlns:a="http://schemas.openxmlformats.org/drawingml/2006/main">
+              <a:graphicData uri="http://schemas.openxmlformats.org/drawingml/2006/picture">
+                <pic:pic xmlns:pic="http://schemas.openxmlformats.org/drawingml/2006/picture">
+                  <pic:nvPicPr>
+                    <pic:cNvPr id="1640031700" name="Picture 1" descr="A diagram of a company&#10;&#10;AI-generated content may be incorrect."/>
+                    <pic:cNvPicPr/>
+                  </pic:nvPicPr>
+                  <pic:blipFill>
+                    <a:blip r:embed="rId20">
+                      <a:extLst>
+                        <a:ext uri="{28A0092B-C50C-407E-A947-70E740481C1C}">
+                          <a14:useLocalDpi xmlns:a14="http://schemas.microsoft.com/office/drawing/2010/main" val="0"/>
+                        </a:ext>
+                      </a:extLst>
+                    </a:blip>
+                    <a:stretch>
+                      <a:fillRect/>
+                    </a:stretch>
+                  </pic:blipFill>
+                  <pic:spPr>
+                    <a:xfrm>
+                      <a:off x="0" y="0"/>
+                      <a:ext cx="5943600" cy="7645400"/>
+                    </a:xfrm>
+                    <a:prstGeom prst="rect">
+                      <a:avLst/>
+                    </a:prstGeom>
+                  </pic:spPr>
+                </pic:pic>
+              </a:graphicData>
+            </a:graphic>
+          </wp:inline>
+        </w:drawing>
+      </w:r>
+    </w:p>
+    <w:p>
       <w:pPr>
         <w:pStyle w:val="Heading2"/>
         <w:numPr>
@@ -32719,6 +30845,54 @@
         <w:t>View course</w:t>
       </w:r>
       <w:bookmarkEnd w:id="38"/>
+    </w:p>
+    <w:p>
+      <w:r>
+        <w:rPr>
+          <w:noProof/>
+        </w:rPr>
+        <w:drawing>
+          <wp:inline distT="0" distB="0" distL="0" distR="0" wp14:anchorId="14B485BE" wp14:editId="267AB5DB">
+            <wp:extent cx="5943600" cy="6755765"/>
+            <wp:effectExtent l="0" t="0" r="0" b="6985"/>
+            <wp:docPr id="254021645" name="Picture 2" descr="A diagram of a software company&#10;&#10;AI-generated content may be incorrect."/>
+            <wp:cNvGraphicFramePr>
+              <a:graphicFrameLocks xmlns:a="http://schemas.openxmlformats.org/drawingml/2006/main" noChangeAspect="1"/>
+            </wp:cNvGraphicFramePr>
+            <a:graphic xmlns:a="http://schemas.openxmlformats.org/drawingml/2006/main">
+              <a:graphicData uri="http://schemas.openxmlformats.org/drawingml/2006/picture">
+                <pic:pic xmlns:pic="http://schemas.openxmlformats.org/drawingml/2006/picture">
+                  <pic:nvPicPr>
+                    <pic:cNvPr id="254021645" name="Picture 2" descr="A diagram of a software company&#10;&#10;AI-generated content may be incorrect."/>
+                    <pic:cNvPicPr/>
+                  </pic:nvPicPr>
+                  <pic:blipFill>
+                    <a:blip r:embed="rId21">
+                      <a:extLst>
+                        <a:ext uri="{28A0092B-C50C-407E-A947-70E740481C1C}">
+                          <a14:useLocalDpi xmlns:a14="http://schemas.microsoft.com/office/drawing/2010/main" val="0"/>
+                        </a:ext>
+                      </a:extLst>
+                    </a:blip>
+                    <a:stretch>
+                      <a:fillRect/>
+                    </a:stretch>
+                  </pic:blipFill>
+                  <pic:spPr>
+                    <a:xfrm>
+                      <a:off x="0" y="0"/>
+                      <a:ext cx="5943600" cy="6755765"/>
+                    </a:xfrm>
+                    <a:prstGeom prst="rect">
+                      <a:avLst/>
+                    </a:prstGeom>
+                  </pic:spPr>
+                </pic:pic>
+              </a:graphicData>
+            </a:graphic>
+          </wp:inline>
+        </w:drawing>
+      </w:r>
     </w:p>
     <w:p>
       <w:pPr>
@@ -32745,6 +30919,54 @@
       <w:bookmarkEnd w:id="39"/>
     </w:p>
     <w:p>
+      <w:r>
+        <w:rPr>
+          <w:noProof/>
+        </w:rPr>
+        <w:drawing>
+          <wp:inline distT="0" distB="0" distL="0" distR="0" wp14:anchorId="7F80AA30" wp14:editId="68A85052">
+            <wp:extent cx="5943600" cy="6485255"/>
+            <wp:effectExtent l="0" t="0" r="0" b="0"/>
+            <wp:docPr id="1781121165" name="Picture 3" descr="A diagram of a company&#10;&#10;AI-generated content may be incorrect."/>
+            <wp:cNvGraphicFramePr>
+              <a:graphicFrameLocks xmlns:a="http://schemas.openxmlformats.org/drawingml/2006/main" noChangeAspect="1"/>
+            </wp:cNvGraphicFramePr>
+            <a:graphic xmlns:a="http://schemas.openxmlformats.org/drawingml/2006/main">
+              <a:graphicData uri="http://schemas.openxmlformats.org/drawingml/2006/picture">
+                <pic:pic xmlns:pic="http://schemas.openxmlformats.org/drawingml/2006/picture">
+                  <pic:nvPicPr>
+                    <pic:cNvPr id="1781121165" name="Picture 3" descr="A diagram of a company&#10;&#10;AI-generated content may be incorrect."/>
+                    <pic:cNvPicPr/>
+                  </pic:nvPicPr>
+                  <pic:blipFill>
+                    <a:blip r:embed="rId22">
+                      <a:extLst>
+                        <a:ext uri="{28A0092B-C50C-407E-A947-70E740481C1C}">
+                          <a14:useLocalDpi xmlns:a14="http://schemas.microsoft.com/office/drawing/2010/main" val="0"/>
+                        </a:ext>
+                      </a:extLst>
+                    </a:blip>
+                    <a:stretch>
+                      <a:fillRect/>
+                    </a:stretch>
+                  </pic:blipFill>
+                  <pic:spPr>
+                    <a:xfrm>
+                      <a:off x="0" y="0"/>
+                      <a:ext cx="5943600" cy="6485255"/>
+                    </a:xfrm>
+                    <a:prstGeom prst="rect">
+                      <a:avLst/>
+                    </a:prstGeom>
+                  </pic:spPr>
+                </pic:pic>
+              </a:graphicData>
+            </a:graphic>
+          </wp:inline>
+        </w:drawing>
+      </w:r>
+    </w:p>
+    <w:p>
       <w:pPr>
         <w:pStyle w:val="Heading2"/>
         <w:numPr>
@@ -32767,6 +30989,54 @@
         <w:t>Update course information</w:t>
       </w:r>
       <w:bookmarkEnd w:id="40"/>
+    </w:p>
+    <w:p>
+      <w:r>
+        <w:rPr>
+          <w:noProof/>
+        </w:rPr>
+        <w:drawing>
+          <wp:inline distT="0" distB="0" distL="0" distR="0" wp14:anchorId="76A45A9A" wp14:editId="3FB30772">
+            <wp:extent cx="5943600" cy="5811520"/>
+            <wp:effectExtent l="0" t="0" r="0" b="0"/>
+            <wp:docPr id="209671029" name="Picture 4" descr="A diagram of a company&#10;&#10;AI-generated content may be incorrect."/>
+            <wp:cNvGraphicFramePr>
+              <a:graphicFrameLocks xmlns:a="http://schemas.openxmlformats.org/drawingml/2006/main" noChangeAspect="1"/>
+            </wp:cNvGraphicFramePr>
+            <a:graphic xmlns:a="http://schemas.openxmlformats.org/drawingml/2006/main">
+              <a:graphicData uri="http://schemas.openxmlformats.org/drawingml/2006/picture">
+                <pic:pic xmlns:pic="http://schemas.openxmlformats.org/drawingml/2006/picture">
+                  <pic:nvPicPr>
+                    <pic:cNvPr id="209671029" name="Picture 4" descr="A diagram of a company&#10;&#10;AI-generated content may be incorrect."/>
+                    <pic:cNvPicPr/>
+                  </pic:nvPicPr>
+                  <pic:blipFill>
+                    <a:blip r:embed="rId23">
+                      <a:extLst>
+                        <a:ext uri="{28A0092B-C50C-407E-A947-70E740481C1C}">
+                          <a14:useLocalDpi xmlns:a14="http://schemas.microsoft.com/office/drawing/2010/main" val="0"/>
+                        </a:ext>
+                      </a:extLst>
+                    </a:blip>
+                    <a:stretch>
+                      <a:fillRect/>
+                    </a:stretch>
+                  </pic:blipFill>
+                  <pic:spPr>
+                    <a:xfrm>
+                      <a:off x="0" y="0"/>
+                      <a:ext cx="5943600" cy="5811520"/>
+                    </a:xfrm>
+                    <a:prstGeom prst="rect">
+                      <a:avLst/>
+                    </a:prstGeom>
+                  </pic:spPr>
+                </pic:pic>
+              </a:graphicData>
+            </a:graphic>
+          </wp:inline>
+        </w:drawing>
+      </w:r>
     </w:p>
     <w:p>
       <w:pPr>
@@ -32792,8 +31062,54 @@
       </w:r>
       <w:bookmarkEnd w:id="41"/>
     </w:p>
-    <w:p/>
-    <w:p/>
+    <w:p>
+      <w:r>
+        <w:rPr>
+          <w:noProof/>
+        </w:rPr>
+        <w:drawing>
+          <wp:inline distT="0" distB="0" distL="0" distR="0" wp14:anchorId="2A5AE085" wp14:editId="1AC02F1C">
+            <wp:extent cx="5943600" cy="6637655"/>
+            <wp:effectExtent l="0" t="0" r="0" b="0"/>
+            <wp:docPr id="1122774842" name="Picture 5" descr="A diagram of a company&#10;&#10;AI-generated content may be incorrect."/>
+            <wp:cNvGraphicFramePr>
+              <a:graphicFrameLocks xmlns:a="http://schemas.openxmlformats.org/drawingml/2006/main" noChangeAspect="1"/>
+            </wp:cNvGraphicFramePr>
+            <a:graphic xmlns:a="http://schemas.openxmlformats.org/drawingml/2006/main">
+              <a:graphicData uri="http://schemas.openxmlformats.org/drawingml/2006/picture">
+                <pic:pic xmlns:pic="http://schemas.openxmlformats.org/drawingml/2006/picture">
+                  <pic:nvPicPr>
+                    <pic:cNvPr id="1122774842" name="Picture 5" descr="A diagram of a company&#10;&#10;AI-generated content may be incorrect."/>
+                    <pic:cNvPicPr/>
+                  </pic:nvPicPr>
+                  <pic:blipFill>
+                    <a:blip r:embed="rId24">
+                      <a:extLst>
+                        <a:ext uri="{28A0092B-C50C-407E-A947-70E740481C1C}">
+                          <a14:useLocalDpi xmlns:a14="http://schemas.microsoft.com/office/drawing/2010/main" val="0"/>
+                        </a:ext>
+                      </a:extLst>
+                    </a:blip>
+                    <a:stretch>
+                      <a:fillRect/>
+                    </a:stretch>
+                  </pic:blipFill>
+                  <pic:spPr>
+                    <a:xfrm>
+                      <a:off x="0" y="0"/>
+                      <a:ext cx="5943600" cy="6637655"/>
+                    </a:xfrm>
+                    <a:prstGeom prst="rect">
+                      <a:avLst/>
+                    </a:prstGeom>
+                  </pic:spPr>
+                </pic:pic>
+              </a:graphicData>
+            </a:graphic>
+          </wp:inline>
+        </w:drawing>
+      </w:r>
+    </w:p>
     <w:p>
       <w:pPr>
         <w:pStyle w:val="Heading2"/>
@@ -32853,7 +31169,7 @@
           <w:lang w:val="vi-VN" w:eastAsia="vi-VN"/>
         </w:rPr>
         <w:drawing>
-          <wp:inline distT="0" distB="0" distL="0" distR="0" wp14:anchorId="42A2D0E2" wp14:editId="6B78AE13">
+          <wp:inline distT="0" distB="0" distL="0" distR="0" wp14:anchorId="42A2D0E2" wp14:editId="6685C0A0">
             <wp:extent cx="5767705" cy="3729162"/>
             <wp:effectExtent l="0" t="0" r="0" b="5080"/>
             <wp:docPr id="38" name="Picture 38"/>
@@ -32868,7 +31184,7 @@
                     <pic:cNvPicPr/>
                   </pic:nvPicPr>
                   <pic:blipFill rotWithShape="1">
-                    <a:blip r:embed="rId20" cstate="print">
+                    <a:blip r:embed="rId25" cstate="print">
                       <a:extLst>
                         <a:ext uri="{28A0092B-C50C-407E-A947-70E740481C1C}">
                           <a14:useLocalDpi xmlns:a14="http://schemas.microsoft.com/office/drawing/2010/main" val="0"/>
@@ -33326,7 +31642,7 @@
       </w:pPr>
     </w:p>
     <w:sectPr>
-      <w:footerReference w:type="default" r:id="rId21"/>
+      <w:footerReference w:type="default" r:id="rId26"/>
       <w:pgSz w:w="12240" w:h="15840"/>
       <w:pgMar w:top="1166" w:right="1440" w:bottom="1440" w:left="1440" w:header="720" w:footer="720" w:gutter="0"/>
       <w:cols w:space="720"/>
@@ -33494,7 +31810,10 @@
       <w:t xml:space="preserve"> Version </w:t>
     </w:r>
     <w:r>
-      <w:t>2.0</w:t>
+      <w:t>2.</w:t>
+    </w:r>
+    <w:r>
+      <w:t>2</w:t>
     </w:r>
   </w:p>
   <w:p>
@@ -33571,7 +31890,10 @@
       <w:t xml:space="preserve"> Version </w:t>
     </w:r>
     <w:r>
-      <w:t>2.0</w:t>
+      <w:t>2.</w:t>
+    </w:r>
+    <w:r>
+      <w:t>2</w:t>
     </w:r>
   </w:p>
   <w:p>

</xml_diff>